<commit_message>
Updated Name of logboek and referens in rapport
</commit_message>
<xml_diff>
--- a/Rapport MineColonies .docx
+++ b/Rapport MineColonies .docx
@@ -4,6 +4,9 @@
   <w:body>
     <w:p>
       <w:r>
+        <w:rPr>
+          <w:noProof/>
+        </w:rPr>
         <w:drawing>
           <wp:anchor distT="0" distB="0" distL="114300" distR="114300" simplePos="0" relativeHeight="251658240" behindDoc="1" locked="0" layoutInCell="1" allowOverlap="1" wp14:anchorId="5C06889D" wp14:editId="6AA6755C">
             <wp:simplePos x="0" y="0"/>
@@ -340,13 +343,6 @@
     </w:p>
     <w:sdt>
       <w:sdtPr>
-        <w:id w:val="1181008896"/>
-        <w:docPartObj>
-          <w:docPartGallery w:val="Table of Contents"/>
-          <w:docPartUnique/>
-        </w:docPartObj>
-      </w:sdtPr>
-      <w:sdtEndPr>
         <w:rPr>
           <w:rFonts w:asciiTheme="minorHAnsi" w:eastAsiaTheme="minorHAnsi" w:hAnsiTheme="minorHAnsi" w:cstheme="minorBidi"/>
           <w:color w:val="auto"/>
@@ -355,7 +351,12 @@
           <w:lang w:eastAsia="en-US"/>
           <w14:ligatures w14:val="standardContextual"/>
         </w:rPr>
-      </w:sdtEndPr>
+        <w:id w:val="1181008896"/>
+        <w:docPartObj>
+          <w:docPartGallery w:val="Table of Contents"/>
+          <w:docPartUnique/>
+        </w:docPartObj>
+      </w:sdtPr>
       <w:sdtContent>
         <w:p>
           <w:pPr>
@@ -371,6 +372,14 @@
             <w:tabs>
               <w:tab w:val="right" w:leader="dot" w:pos="9062"/>
             </w:tabs>
+            <w:rPr>
+              <w:rFonts w:eastAsiaTheme="minorEastAsia"/>
+              <w:noProof/>
+              <w:kern w:val="2"/>
+              <w:sz w:val="24"/>
+              <w:szCs w:val="24"/>
+              <w:lang w:eastAsia="nl-BE"/>
+            </w:rPr>
           </w:pPr>
           <w:r>
             <w:fldChar w:fldCharType="begin"/>
@@ -381,47 +390,58 @@
           <w:r>
             <w:fldChar w:fldCharType="separate"/>
           </w:r>
-          <w:hyperlink w:anchor="_Toc159874774" w:history="1">
-            <w:r>
+          <w:hyperlink w:anchor="_Toc159876331" w:history="1">
+            <w:r>
+              <w:rPr>
+                <w:rStyle w:val="Hyperlink"/>
+                <w:noProof/>
+              </w:rPr>
               <w:t>Codefragmentenlijst</w:t>
             </w:r>
             <w:r>
               <w:rPr>
+                <w:noProof/>
                 <w:webHidden/>
               </w:rPr>
               <w:tab/>
             </w:r>
             <w:r>
               <w:rPr>
+                <w:noProof/>
                 <w:webHidden/>
               </w:rPr>
               <w:fldChar w:fldCharType="begin"/>
             </w:r>
             <w:r>
               <w:rPr>
-                <w:webHidden/>
-              </w:rPr>
-              <w:instrText xml:space="preserve"> PAGEREF _Toc159874774 \h </w:instrText>
-            </w:r>
-            <w:r>
-              <w:rPr>
-                <w:webHidden/>
-              </w:rPr>
-            </w:r>
-            <w:r>
-              <w:rPr>
+                <w:noProof/>
+                <w:webHidden/>
+              </w:rPr>
+              <w:instrText xml:space="preserve"> PAGEREF _Toc159876331 \h </w:instrText>
+            </w:r>
+            <w:r>
+              <w:rPr>
+                <w:noProof/>
+                <w:webHidden/>
+              </w:rPr>
+            </w:r>
+            <w:r>
+              <w:rPr>
+                <w:noProof/>
                 <w:webHidden/>
               </w:rPr>
               <w:fldChar w:fldCharType="separate"/>
             </w:r>
             <w:r>
               <w:rPr>
+                <w:noProof/>
                 <w:webHidden/>
               </w:rPr>
               <w:t>5</w:t>
             </w:r>
             <w:r>
               <w:rPr>
+                <w:noProof/>
                 <w:webHidden/>
               </w:rPr>
               <w:fldChar w:fldCharType="end"/>
@@ -434,51 +454,67 @@
             <w:tabs>
               <w:tab w:val="right" w:leader="dot" w:pos="9062"/>
             </w:tabs>
+            <w:rPr>
+              <w:rFonts w:eastAsiaTheme="minorEastAsia"/>
+              <w:noProof/>
+              <w:kern w:val="2"/>
+              <w:sz w:val="24"/>
+              <w:szCs w:val="24"/>
+              <w:lang w:eastAsia="nl-BE"/>
+            </w:rPr>
           </w:pPr>
-          <w:hyperlink w:anchor="_Toc159874775" w:history="1">
-            <w:r>
-              <w:rPr>
-                <w:lang w:eastAsia="nl-BE"/>
+          <w:hyperlink w:anchor="_Toc159876332" w:history="1">
+            <w:r>
+              <w:rPr>
+                <w:rStyle w:val="Hyperlink"/>
+                <w:noProof/>
               </w:rPr>
               <w:t>Figurenlijst</w:t>
             </w:r>
             <w:r>
               <w:rPr>
+                <w:noProof/>
                 <w:webHidden/>
               </w:rPr>
               <w:tab/>
             </w:r>
             <w:r>
               <w:rPr>
+                <w:noProof/>
                 <w:webHidden/>
               </w:rPr>
               <w:fldChar w:fldCharType="begin"/>
             </w:r>
             <w:r>
               <w:rPr>
-                <w:webHidden/>
-              </w:rPr>
-              <w:instrText xml:space="preserve"> PAGEREF _Toc159874775 \h </w:instrText>
-            </w:r>
-            <w:r>
-              <w:rPr>
-                <w:webHidden/>
-              </w:rPr>
-            </w:r>
-            <w:r>
-              <w:rPr>
+                <w:noProof/>
+                <w:webHidden/>
+              </w:rPr>
+              <w:instrText xml:space="preserve"> PAGEREF _Toc159876332 \h </w:instrText>
+            </w:r>
+            <w:r>
+              <w:rPr>
+                <w:noProof/>
+                <w:webHidden/>
+              </w:rPr>
+            </w:r>
+            <w:r>
+              <w:rPr>
+                <w:noProof/>
                 <w:webHidden/>
               </w:rPr>
               <w:fldChar w:fldCharType="separate"/>
             </w:r>
             <w:r>
               <w:rPr>
+                <w:noProof/>
                 <w:webHidden/>
               </w:rPr>
               <w:t>6</w:t>
             </w:r>
             <w:r>
               <w:rPr>
+                <w:noProof/>
                 <w:webHidden/>
               </w:rPr>
               <w:fldChar w:fldCharType="end"/>
@@ -491,51 +527,67 @@
             <w:tabs>
               <w:tab w:val="right" w:leader="dot" w:pos="9062"/>
             </w:tabs>
+            <w:rPr>
+              <w:rFonts w:eastAsiaTheme="minorEastAsia"/>
+              <w:noProof/>
+              <w:kern w:val="2"/>
+              <w:sz w:val="24"/>
+              <w:szCs w:val="24"/>
+              <w:lang w:eastAsia="nl-BE"/>
+            </w:rPr>
           </w:pPr>
-          <w:hyperlink w:anchor="_Toc159874776" w:history="1">
-            <w:r>
-              <w:rPr>
-                <w:lang w:eastAsia="nl-BE"/>
+          <w:hyperlink w:anchor="_Toc159876333" w:history="1">
+            <w:r>
+              <w:rPr>
+                <w:rStyle w:val="Hyperlink"/>
+                <w:noProof/>
               </w:rPr>
               <w:t>Tabellenlijst</w:t>
             </w:r>
             <w:r>
               <w:rPr>
+                <w:noProof/>
                 <w:webHidden/>
               </w:rPr>
               <w:tab/>
             </w:r>
             <w:r>
               <w:rPr>
+                <w:noProof/>
                 <w:webHidden/>
               </w:rPr>
               <w:fldChar w:fldCharType="begin"/>
             </w:r>
             <w:r>
               <w:rPr>
-                <w:webHidden/>
-              </w:rPr>
-              <w:instrText xml:space="preserve"> PAGEREF _Toc159874776 \h </w:instrText>
-            </w:r>
-            <w:r>
-              <w:rPr>
-                <w:webHidden/>
-              </w:rPr>
-            </w:r>
-            <w:r>
-              <w:rPr>
+                <w:noProof/>
+                <w:webHidden/>
+              </w:rPr>
+              <w:instrText xml:space="preserve"> PAGEREF _Toc159876333 \h </w:instrText>
+            </w:r>
+            <w:r>
+              <w:rPr>
+                <w:noProof/>
+                <w:webHidden/>
+              </w:rPr>
+            </w:r>
+            <w:r>
+              <w:rPr>
+                <w:noProof/>
                 <w:webHidden/>
               </w:rPr>
               <w:fldChar w:fldCharType="separate"/>
             </w:r>
             <w:r>
               <w:rPr>
+                <w:noProof/>
                 <w:webHidden/>
               </w:rPr>
               <w:t>7</w:t>
             </w:r>
             <w:r>
               <w:rPr>
+                <w:noProof/>
                 <w:webHidden/>
               </w:rPr>
               <w:fldChar w:fldCharType="end"/>
@@ -548,51 +600,67 @@
             <w:tabs>
               <w:tab w:val="right" w:leader="dot" w:pos="9062"/>
             </w:tabs>
+            <w:rPr>
+              <w:rFonts w:eastAsiaTheme="minorEastAsia"/>
+              <w:noProof/>
+              <w:kern w:val="2"/>
+              <w:sz w:val="24"/>
+              <w:szCs w:val="24"/>
+              <w:lang w:eastAsia="nl-BE"/>
+            </w:rPr>
           </w:pPr>
-          <w:hyperlink w:anchor="_Toc159874777" w:history="1">
-            <w:r>
-              <w:rPr>
-                <w:lang w:eastAsia="nl-BE"/>
+          <w:hyperlink w:anchor="_Toc159876334" w:history="1">
+            <w:r>
+              <w:rPr>
+                <w:rStyle w:val="Hyperlink"/>
+                <w:noProof/>
               </w:rPr>
               <w:t>Afkortingenlijst</w:t>
             </w:r>
             <w:r>
               <w:rPr>
+                <w:noProof/>
                 <w:webHidden/>
               </w:rPr>
               <w:tab/>
             </w:r>
             <w:r>
               <w:rPr>
+                <w:noProof/>
                 <w:webHidden/>
               </w:rPr>
               <w:fldChar w:fldCharType="begin"/>
             </w:r>
             <w:r>
               <w:rPr>
-                <w:webHidden/>
-              </w:rPr>
-              <w:instrText xml:space="preserve"> PAGEREF _Toc159874777 \h </w:instrText>
-            </w:r>
-            <w:r>
-              <w:rPr>
-                <w:webHidden/>
-              </w:rPr>
-            </w:r>
-            <w:r>
-              <w:rPr>
+                <w:noProof/>
+                <w:webHidden/>
+              </w:rPr>
+              <w:instrText xml:space="preserve"> PAGEREF _Toc159876334 \h </w:instrText>
+            </w:r>
+            <w:r>
+              <w:rPr>
+                <w:noProof/>
+                <w:webHidden/>
+              </w:rPr>
+            </w:r>
+            <w:r>
+              <w:rPr>
+                <w:noProof/>
                 <w:webHidden/>
               </w:rPr>
               <w:fldChar w:fldCharType="separate"/>
             </w:r>
             <w:r>
               <w:rPr>
+                <w:noProof/>
                 <w:webHidden/>
               </w:rPr>
               <w:t>8</w:t>
             </w:r>
             <w:r>
               <w:rPr>
+                <w:noProof/>
                 <w:webHidden/>
               </w:rPr>
               <w:fldChar w:fldCharType="end"/>
@@ -605,48 +673,67 @@
             <w:tabs>
               <w:tab w:val="right" w:leader="dot" w:pos="9062"/>
             </w:tabs>
+            <w:rPr>
+              <w:rFonts w:eastAsiaTheme="minorEastAsia"/>
+              <w:noProof/>
+              <w:kern w:val="2"/>
+              <w:sz w:val="24"/>
+              <w:szCs w:val="24"/>
+              <w:lang w:eastAsia="nl-BE"/>
+            </w:rPr>
           </w:pPr>
-          <w:hyperlink w:anchor="_Toc159874778" w:history="1">
-            <w:r>
+          <w:hyperlink w:anchor="_Toc159876335" w:history="1">
+            <w:r>
+              <w:rPr>
+                <w:rStyle w:val="Hyperlink"/>
+                <w:noProof/>
+              </w:rPr>
               <w:t>Inleiding</w:t>
             </w:r>
             <w:r>
               <w:rPr>
+                <w:noProof/>
                 <w:webHidden/>
               </w:rPr>
               <w:tab/>
             </w:r>
             <w:r>
               <w:rPr>
+                <w:noProof/>
                 <w:webHidden/>
               </w:rPr>
               <w:fldChar w:fldCharType="begin"/>
             </w:r>
             <w:r>
               <w:rPr>
-                <w:webHidden/>
-              </w:rPr>
-              <w:instrText xml:space="preserve"> PAGEREF _Toc159874778 \h </w:instrText>
-            </w:r>
-            <w:r>
-              <w:rPr>
-                <w:webHidden/>
-              </w:rPr>
-            </w:r>
-            <w:r>
-              <w:rPr>
+                <w:noProof/>
+                <w:webHidden/>
+              </w:rPr>
+              <w:instrText xml:space="preserve"> PAGEREF _Toc159876335 \h </w:instrText>
+            </w:r>
+            <w:r>
+              <w:rPr>
+                <w:noProof/>
+                <w:webHidden/>
+              </w:rPr>
+            </w:r>
+            <w:r>
+              <w:rPr>
+                <w:noProof/>
                 <w:webHidden/>
               </w:rPr>
               <w:fldChar w:fldCharType="separate"/>
             </w:r>
             <w:r>
               <w:rPr>
+                <w:noProof/>
                 <w:webHidden/>
               </w:rPr>
               <w:t>9</w:t>
             </w:r>
             <w:r>
               <w:rPr>
+                <w:noProof/>
                 <w:webHidden/>
               </w:rPr>
               <w:fldChar w:fldCharType="end"/>
@@ -660,52 +747,85 @@
               <w:tab w:val="left" w:pos="480"/>
               <w:tab w:val="right" w:leader="dot" w:pos="9062"/>
             </w:tabs>
+            <w:rPr>
+              <w:rFonts w:eastAsiaTheme="minorEastAsia"/>
+              <w:noProof/>
+              <w:kern w:val="2"/>
+              <w:sz w:val="24"/>
+              <w:szCs w:val="24"/>
+              <w:lang w:eastAsia="nl-BE"/>
+            </w:rPr>
           </w:pPr>
-          <w:hyperlink w:anchor="_Toc159874779" w:history="1">
-            <w:r>
+          <w:hyperlink w:anchor="_Toc159876336" w:history="1">
+            <w:r>
+              <w:rPr>
+                <w:rStyle w:val="Hyperlink"/>
+                <w:noProof/>
+              </w:rPr>
               <w:t>1</w:t>
             </w:r>
             <w:r>
+              <w:rPr>
+                <w:rFonts w:eastAsiaTheme="minorEastAsia"/>
+                <w:noProof/>
+                <w:kern w:val="2"/>
+                <w:sz w:val="24"/>
+                <w:szCs w:val="24"/>
+                <w:lang w:eastAsia="nl-BE"/>
+              </w:rPr>
               <w:tab/>
+            </w:r>
+            <w:r>
+              <w:rPr>
+                <w:rStyle w:val="Hyperlink"/>
+                <w:noProof/>
+              </w:rPr>
               <w:t>Minecraft</w:t>
             </w:r>
             <w:r>
               <w:rPr>
+                <w:noProof/>
                 <w:webHidden/>
               </w:rPr>
               <w:tab/>
             </w:r>
             <w:r>
               <w:rPr>
+                <w:noProof/>
                 <w:webHidden/>
               </w:rPr>
               <w:fldChar w:fldCharType="begin"/>
             </w:r>
             <w:r>
               <w:rPr>
-                <w:webHidden/>
-              </w:rPr>
-              <w:instrText xml:space="preserve"> PAGEREF _Toc159874779 \h </w:instrText>
-            </w:r>
-            <w:r>
-              <w:rPr>
-                <w:webHidden/>
-              </w:rPr>
-            </w:r>
-            <w:r>
-              <w:rPr>
+                <w:noProof/>
+                <w:webHidden/>
+              </w:rPr>
+              <w:instrText xml:space="preserve"> PAGEREF _Toc159876336 \h </w:instrText>
+            </w:r>
+            <w:r>
+              <w:rPr>
+                <w:noProof/>
+                <w:webHidden/>
+              </w:rPr>
+            </w:r>
+            <w:r>
+              <w:rPr>
+                <w:noProof/>
                 <w:webHidden/>
               </w:rPr>
               <w:fldChar w:fldCharType="separate"/>
             </w:r>
             <w:r>
               <w:rPr>
+                <w:noProof/>
                 <w:webHidden/>
               </w:rPr>
               <w:t>10</w:t>
             </w:r>
             <w:r>
               <w:rPr>
+                <w:noProof/>
                 <w:webHidden/>
               </w:rPr>
               <w:fldChar w:fldCharType="end"/>
@@ -719,52 +839,85 @@
               <w:tab w:val="left" w:pos="960"/>
               <w:tab w:val="right" w:leader="dot" w:pos="9062"/>
             </w:tabs>
+            <w:rPr>
+              <w:rFonts w:eastAsiaTheme="minorEastAsia"/>
+              <w:noProof/>
+              <w:kern w:val="2"/>
+              <w:sz w:val="24"/>
+              <w:szCs w:val="24"/>
+              <w:lang w:eastAsia="nl-BE"/>
+            </w:rPr>
           </w:pPr>
-          <w:hyperlink w:anchor="_Toc159874780" w:history="1">
-            <w:r>
+          <w:hyperlink w:anchor="_Toc159876337" w:history="1">
+            <w:r>
+              <w:rPr>
+                <w:rStyle w:val="Hyperlink"/>
+                <w:noProof/>
+              </w:rPr>
               <w:t>1.1</w:t>
             </w:r>
             <w:r>
+              <w:rPr>
+                <w:rFonts w:eastAsiaTheme="minorEastAsia"/>
+                <w:noProof/>
+                <w:kern w:val="2"/>
+                <w:sz w:val="24"/>
+                <w:szCs w:val="24"/>
+                <w:lang w:eastAsia="nl-BE"/>
+              </w:rPr>
               <w:tab/>
+            </w:r>
+            <w:r>
+              <w:rPr>
+                <w:rStyle w:val="Hyperlink"/>
+                <w:noProof/>
+              </w:rPr>
               <w:t>LUA</w:t>
             </w:r>
             <w:r>
               <w:rPr>
+                <w:noProof/>
                 <w:webHidden/>
               </w:rPr>
               <w:tab/>
             </w:r>
             <w:r>
               <w:rPr>
+                <w:noProof/>
                 <w:webHidden/>
               </w:rPr>
               <w:fldChar w:fldCharType="begin"/>
             </w:r>
             <w:r>
               <w:rPr>
-                <w:webHidden/>
-              </w:rPr>
-              <w:instrText xml:space="preserve"> PAGEREF _Toc159874780 \h </w:instrText>
-            </w:r>
-            <w:r>
-              <w:rPr>
-                <w:webHidden/>
-              </w:rPr>
-            </w:r>
-            <w:r>
-              <w:rPr>
+                <w:noProof/>
+                <w:webHidden/>
+              </w:rPr>
+              <w:instrText xml:space="preserve"> PAGEREF _Toc159876337 \h </w:instrText>
+            </w:r>
+            <w:r>
+              <w:rPr>
+                <w:noProof/>
+                <w:webHidden/>
+              </w:rPr>
+            </w:r>
+            <w:r>
+              <w:rPr>
+                <w:noProof/>
                 <w:webHidden/>
               </w:rPr>
               <w:fldChar w:fldCharType="separate"/>
             </w:r>
             <w:r>
               <w:rPr>
+                <w:noProof/>
                 <w:webHidden/>
               </w:rPr>
               <w:t>10</w:t>
             </w:r>
             <w:r>
               <w:rPr>
+                <w:noProof/>
                 <w:webHidden/>
               </w:rPr>
               <w:fldChar w:fldCharType="end"/>
@@ -778,52 +931,85 @@
               <w:tab w:val="left" w:pos="960"/>
               <w:tab w:val="right" w:leader="dot" w:pos="9062"/>
             </w:tabs>
+            <w:rPr>
+              <w:rFonts w:eastAsiaTheme="minorEastAsia"/>
+              <w:noProof/>
+              <w:kern w:val="2"/>
+              <w:sz w:val="24"/>
+              <w:szCs w:val="24"/>
+              <w:lang w:eastAsia="nl-BE"/>
+            </w:rPr>
           </w:pPr>
-          <w:hyperlink w:anchor="_Toc159874781" w:history="1">
-            <w:r>
+          <w:hyperlink w:anchor="_Toc159876338" w:history="1">
+            <w:r>
+              <w:rPr>
+                <w:rStyle w:val="Hyperlink"/>
+                <w:noProof/>
+              </w:rPr>
               <w:t>1.2</w:t>
             </w:r>
             <w:r>
+              <w:rPr>
+                <w:rFonts w:eastAsiaTheme="minorEastAsia"/>
+                <w:noProof/>
+                <w:kern w:val="2"/>
+                <w:sz w:val="24"/>
+                <w:szCs w:val="24"/>
+                <w:lang w:eastAsia="nl-BE"/>
+              </w:rPr>
               <w:tab/>
+            </w:r>
+            <w:r>
+              <w:rPr>
+                <w:rStyle w:val="Hyperlink"/>
+                <w:noProof/>
+              </w:rPr>
               <w:t>Extraheren van takenlijst data</w:t>
             </w:r>
             <w:r>
               <w:rPr>
+                <w:noProof/>
                 <w:webHidden/>
               </w:rPr>
               <w:tab/>
             </w:r>
             <w:r>
               <w:rPr>
+                <w:noProof/>
                 <w:webHidden/>
               </w:rPr>
               <w:fldChar w:fldCharType="begin"/>
             </w:r>
             <w:r>
               <w:rPr>
-                <w:webHidden/>
-              </w:rPr>
-              <w:instrText xml:space="preserve"> PAGEREF _Toc159874781 \h </w:instrText>
-            </w:r>
-            <w:r>
-              <w:rPr>
-                <w:webHidden/>
-              </w:rPr>
-            </w:r>
-            <w:r>
-              <w:rPr>
+                <w:noProof/>
+                <w:webHidden/>
+              </w:rPr>
+              <w:instrText xml:space="preserve"> PAGEREF _Toc159876338 \h </w:instrText>
+            </w:r>
+            <w:r>
+              <w:rPr>
+                <w:noProof/>
+                <w:webHidden/>
+              </w:rPr>
+            </w:r>
+            <w:r>
+              <w:rPr>
+                <w:noProof/>
                 <w:webHidden/>
               </w:rPr>
               <w:fldChar w:fldCharType="separate"/>
             </w:r>
             <w:r>
               <w:rPr>
+                <w:noProof/>
                 <w:webHidden/>
               </w:rPr>
               <w:t>10</w:t>
             </w:r>
             <w:r>
               <w:rPr>
+                <w:noProof/>
                 <w:webHidden/>
               </w:rPr>
               <w:fldChar w:fldCharType="end"/>
@@ -837,60 +1023,85 @@
               <w:tab w:val="left" w:pos="480"/>
               <w:tab w:val="right" w:leader="dot" w:pos="9062"/>
             </w:tabs>
+            <w:rPr>
+              <w:rFonts w:eastAsiaTheme="minorEastAsia"/>
+              <w:noProof/>
+              <w:kern w:val="2"/>
+              <w:sz w:val="24"/>
+              <w:szCs w:val="24"/>
+              <w:lang w:eastAsia="nl-BE"/>
+            </w:rPr>
           </w:pPr>
-          <w:hyperlink w:anchor="_Toc159874782" w:history="1">
-            <w:r>
-              <w:rPr>
+          <w:hyperlink w:anchor="_Toc159876339" w:history="1">
+            <w:r>
+              <w:rPr>
+                <w:rStyle w:val="Hyperlink"/>
+                <w:noProof/>
+              </w:rPr>
+              <w:t>2</w:t>
+            </w:r>
+            <w:r>
+              <w:rPr>
+                <w:rFonts w:eastAsiaTheme="minorEastAsia"/>
+                <w:noProof/>
+                <w:kern w:val="2"/>
+                <w:sz w:val="24"/>
+                <w:szCs w:val="24"/>
                 <w:lang w:eastAsia="nl-BE"/>
               </w:rPr>
-              <w:t>2</w:t>
-            </w:r>
-            <w:r>
               <w:tab/>
             </w:r>
             <w:r>
               <w:rPr>
-                <w:lang w:eastAsia="nl-BE"/>
+                <w:rStyle w:val="Hyperlink"/>
+                <w:noProof/>
               </w:rPr>
               <w:t>C# program</w:t>
             </w:r>
             <w:r>
               <w:rPr>
+                <w:noProof/>
                 <w:webHidden/>
               </w:rPr>
               <w:tab/>
             </w:r>
             <w:r>
               <w:rPr>
+                <w:noProof/>
                 <w:webHidden/>
               </w:rPr>
               <w:fldChar w:fldCharType="begin"/>
             </w:r>
             <w:r>
               <w:rPr>
-                <w:webHidden/>
-              </w:rPr>
-              <w:instrText xml:space="preserve"> PAGEREF _Toc159874782 \h </w:instrText>
-            </w:r>
-            <w:r>
-              <w:rPr>
-                <w:webHidden/>
-              </w:rPr>
-            </w:r>
-            <w:r>
-              <w:rPr>
+                <w:noProof/>
+                <w:webHidden/>
+              </w:rPr>
+              <w:instrText xml:space="preserve"> PAGEREF _Toc159876339 \h </w:instrText>
+            </w:r>
+            <w:r>
+              <w:rPr>
+                <w:noProof/>
+                <w:webHidden/>
+              </w:rPr>
+            </w:r>
+            <w:r>
+              <w:rPr>
+                <w:noProof/>
                 <w:webHidden/>
               </w:rPr>
               <w:fldChar w:fldCharType="separate"/>
             </w:r>
             <w:r>
               <w:rPr>
+                <w:noProof/>
                 <w:webHidden/>
               </w:rPr>
               <w:t>10</w:t>
             </w:r>
             <w:r>
               <w:rPr>
+                <w:noProof/>
                 <w:webHidden/>
               </w:rPr>
               <w:fldChar w:fldCharType="end"/>
@@ -904,60 +1115,85 @@
               <w:tab w:val="left" w:pos="960"/>
               <w:tab w:val="right" w:leader="dot" w:pos="9062"/>
             </w:tabs>
+            <w:rPr>
+              <w:rFonts w:eastAsiaTheme="minorEastAsia"/>
+              <w:noProof/>
+              <w:kern w:val="2"/>
+              <w:sz w:val="24"/>
+              <w:szCs w:val="24"/>
+              <w:lang w:eastAsia="nl-BE"/>
+            </w:rPr>
           </w:pPr>
-          <w:hyperlink w:anchor="_Toc159874783" w:history="1">
-            <w:r>
-              <w:rPr>
+          <w:hyperlink w:anchor="_Toc159876340" w:history="1">
+            <w:r>
+              <w:rPr>
+                <w:rStyle w:val="Hyperlink"/>
+                <w:noProof/>
+              </w:rPr>
+              <w:t>2.1</w:t>
+            </w:r>
+            <w:r>
+              <w:rPr>
+                <w:rFonts w:eastAsiaTheme="minorEastAsia"/>
+                <w:noProof/>
+                <w:kern w:val="2"/>
+                <w:sz w:val="24"/>
+                <w:szCs w:val="24"/>
                 <w:lang w:eastAsia="nl-BE"/>
               </w:rPr>
-              <w:t>2.1</w:t>
-            </w:r>
-            <w:r>
               <w:tab/>
             </w:r>
             <w:r>
               <w:rPr>
-                <w:lang w:eastAsia="nl-BE"/>
+                <w:rStyle w:val="Hyperlink"/>
+                <w:noProof/>
               </w:rPr>
               <w:t>Materiaal berekender</w:t>
             </w:r>
             <w:r>
               <w:rPr>
+                <w:noProof/>
                 <w:webHidden/>
               </w:rPr>
               <w:tab/>
             </w:r>
             <w:r>
               <w:rPr>
+                <w:noProof/>
                 <w:webHidden/>
               </w:rPr>
               <w:fldChar w:fldCharType="begin"/>
             </w:r>
             <w:r>
               <w:rPr>
-                <w:webHidden/>
-              </w:rPr>
-              <w:instrText xml:space="preserve"> PAGEREF _Toc159874783 \h </w:instrText>
-            </w:r>
-            <w:r>
-              <w:rPr>
-                <w:webHidden/>
-              </w:rPr>
-            </w:r>
-            <w:r>
-              <w:rPr>
+                <w:noProof/>
+                <w:webHidden/>
+              </w:rPr>
+              <w:instrText xml:space="preserve"> PAGEREF _Toc159876340 \h </w:instrText>
+            </w:r>
+            <w:r>
+              <w:rPr>
+                <w:noProof/>
+                <w:webHidden/>
+              </w:rPr>
+            </w:r>
+            <w:r>
+              <w:rPr>
+                <w:noProof/>
                 <w:webHidden/>
               </w:rPr>
               <w:fldChar w:fldCharType="separate"/>
             </w:r>
             <w:r>
               <w:rPr>
+                <w:noProof/>
                 <w:webHidden/>
               </w:rPr>
               <w:t>10</w:t>
             </w:r>
             <w:r>
               <w:rPr>
+                <w:noProof/>
                 <w:webHidden/>
               </w:rPr>
               <w:fldChar w:fldCharType="end"/>
@@ -971,60 +1207,85 @@
               <w:tab w:val="left" w:pos="960"/>
               <w:tab w:val="right" w:leader="dot" w:pos="9062"/>
             </w:tabs>
+            <w:rPr>
+              <w:rFonts w:eastAsiaTheme="minorEastAsia"/>
+              <w:noProof/>
+              <w:kern w:val="2"/>
+              <w:sz w:val="24"/>
+              <w:szCs w:val="24"/>
+              <w:lang w:eastAsia="nl-BE"/>
+            </w:rPr>
           </w:pPr>
-          <w:hyperlink w:anchor="_Toc159874784" w:history="1">
-            <w:r>
-              <w:rPr>
+          <w:hyperlink w:anchor="_Toc159876341" w:history="1">
+            <w:r>
+              <w:rPr>
+                <w:rStyle w:val="Hyperlink"/>
+                <w:noProof/>
+              </w:rPr>
+              <w:t>2.2</w:t>
+            </w:r>
+            <w:r>
+              <w:rPr>
+                <w:rFonts w:eastAsiaTheme="minorEastAsia"/>
+                <w:noProof/>
+                <w:kern w:val="2"/>
+                <w:sz w:val="24"/>
+                <w:szCs w:val="24"/>
                 <w:lang w:eastAsia="nl-BE"/>
               </w:rPr>
-              <w:t>2.2</w:t>
-            </w:r>
-            <w:r>
               <w:tab/>
             </w:r>
             <w:r>
               <w:rPr>
-                <w:lang w:eastAsia="nl-BE"/>
+                <w:rStyle w:val="Hyperlink"/>
+                <w:noProof/>
               </w:rPr>
               <w:t>Extra recepten toevoegen</w:t>
             </w:r>
             <w:r>
               <w:rPr>
+                <w:noProof/>
                 <w:webHidden/>
               </w:rPr>
               <w:tab/>
             </w:r>
             <w:r>
               <w:rPr>
+                <w:noProof/>
                 <w:webHidden/>
               </w:rPr>
               <w:fldChar w:fldCharType="begin"/>
             </w:r>
             <w:r>
               <w:rPr>
-                <w:webHidden/>
-              </w:rPr>
-              <w:instrText xml:space="preserve"> PAGEREF _Toc159874784 \h </w:instrText>
-            </w:r>
-            <w:r>
-              <w:rPr>
-                <w:webHidden/>
-              </w:rPr>
-            </w:r>
-            <w:r>
-              <w:rPr>
+                <w:noProof/>
+                <w:webHidden/>
+              </w:rPr>
+              <w:instrText xml:space="preserve"> PAGEREF _Toc159876341 \h </w:instrText>
+            </w:r>
+            <w:r>
+              <w:rPr>
+                <w:noProof/>
+                <w:webHidden/>
+              </w:rPr>
+            </w:r>
+            <w:r>
+              <w:rPr>
+                <w:noProof/>
                 <w:webHidden/>
               </w:rPr>
               <w:fldChar w:fldCharType="separate"/>
             </w:r>
             <w:r>
               <w:rPr>
+                <w:noProof/>
                 <w:webHidden/>
               </w:rPr>
               <w:t>10</w:t>
             </w:r>
             <w:r>
               <w:rPr>
+                <w:noProof/>
                 <w:webHidden/>
               </w:rPr>
               <w:fldChar w:fldCharType="end"/>
@@ -1038,60 +1299,85 @@
               <w:tab w:val="left" w:pos="960"/>
               <w:tab w:val="right" w:leader="dot" w:pos="9062"/>
             </w:tabs>
+            <w:rPr>
+              <w:rFonts w:eastAsiaTheme="minorEastAsia"/>
+              <w:noProof/>
+              <w:kern w:val="2"/>
+              <w:sz w:val="24"/>
+              <w:szCs w:val="24"/>
+              <w:lang w:eastAsia="nl-BE"/>
+            </w:rPr>
           </w:pPr>
-          <w:hyperlink w:anchor="_Toc159874785" w:history="1">
-            <w:r>
-              <w:rPr>
+          <w:hyperlink w:anchor="_Toc159876342" w:history="1">
+            <w:r>
+              <w:rPr>
+                <w:rStyle w:val="Hyperlink"/>
+                <w:noProof/>
+              </w:rPr>
+              <w:t>2.3</w:t>
+            </w:r>
+            <w:r>
+              <w:rPr>
+                <w:rFonts w:eastAsiaTheme="minorEastAsia"/>
+                <w:noProof/>
+                <w:kern w:val="2"/>
+                <w:sz w:val="24"/>
+                <w:szCs w:val="24"/>
                 <w:lang w:eastAsia="nl-BE"/>
               </w:rPr>
-              <w:t>2.3</w:t>
-            </w:r>
-            <w:r>
               <w:tab/>
             </w:r>
             <w:r>
               <w:rPr>
-                <w:lang w:eastAsia="nl-BE"/>
+                <w:rStyle w:val="Hyperlink"/>
+                <w:noProof/>
               </w:rPr>
               <w:t>Integratie met LUA data</w:t>
             </w:r>
             <w:r>
               <w:rPr>
+                <w:noProof/>
                 <w:webHidden/>
               </w:rPr>
               <w:tab/>
             </w:r>
             <w:r>
               <w:rPr>
+                <w:noProof/>
                 <w:webHidden/>
               </w:rPr>
               <w:fldChar w:fldCharType="begin"/>
             </w:r>
             <w:r>
               <w:rPr>
-                <w:webHidden/>
-              </w:rPr>
-              <w:instrText xml:space="preserve"> PAGEREF _Toc159874785 \h </w:instrText>
-            </w:r>
-            <w:r>
-              <w:rPr>
-                <w:webHidden/>
-              </w:rPr>
-            </w:r>
-            <w:r>
-              <w:rPr>
+                <w:noProof/>
+                <w:webHidden/>
+              </w:rPr>
+              <w:instrText xml:space="preserve"> PAGEREF _Toc159876342 \h </w:instrText>
+            </w:r>
+            <w:r>
+              <w:rPr>
+                <w:noProof/>
+                <w:webHidden/>
+              </w:rPr>
+            </w:r>
+            <w:r>
+              <w:rPr>
+                <w:noProof/>
                 <w:webHidden/>
               </w:rPr>
               <w:fldChar w:fldCharType="separate"/>
             </w:r>
             <w:r>
               <w:rPr>
+                <w:noProof/>
                 <w:webHidden/>
               </w:rPr>
               <w:t>10</w:t>
             </w:r>
             <w:r>
               <w:rPr>
+                <w:noProof/>
                 <w:webHidden/>
               </w:rPr>
               <w:fldChar w:fldCharType="end"/>
@@ -1105,60 +1391,85 @@
               <w:tab w:val="left" w:pos="480"/>
               <w:tab w:val="right" w:leader="dot" w:pos="9062"/>
             </w:tabs>
+            <w:rPr>
+              <w:rFonts w:eastAsiaTheme="minorEastAsia"/>
+              <w:noProof/>
+              <w:kern w:val="2"/>
+              <w:sz w:val="24"/>
+              <w:szCs w:val="24"/>
+              <w:lang w:eastAsia="nl-BE"/>
+            </w:rPr>
           </w:pPr>
-          <w:hyperlink w:anchor="_Toc159874786" w:history="1">
-            <w:r>
-              <w:rPr>
+          <w:hyperlink w:anchor="_Toc159876343" w:history="1">
+            <w:r>
+              <w:rPr>
+                <w:rStyle w:val="Hyperlink"/>
+                <w:noProof/>
+              </w:rPr>
+              <w:t>3</w:t>
+            </w:r>
+            <w:r>
+              <w:rPr>
+                <w:rFonts w:eastAsiaTheme="minorEastAsia"/>
+                <w:noProof/>
+                <w:kern w:val="2"/>
+                <w:sz w:val="24"/>
+                <w:szCs w:val="24"/>
                 <w:lang w:eastAsia="nl-BE"/>
               </w:rPr>
-              <w:t>3</w:t>
-            </w:r>
-            <w:r>
               <w:tab/>
             </w:r>
             <w:r>
               <w:rPr>
-                <w:lang w:eastAsia="nl-BE"/>
+                <w:rStyle w:val="Hyperlink"/>
+                <w:noProof/>
               </w:rPr>
               <w:t>Website</w:t>
             </w:r>
             <w:r>
               <w:rPr>
+                <w:noProof/>
                 <w:webHidden/>
               </w:rPr>
               <w:tab/>
             </w:r>
             <w:r>
               <w:rPr>
+                <w:noProof/>
                 <w:webHidden/>
               </w:rPr>
               <w:fldChar w:fldCharType="begin"/>
             </w:r>
             <w:r>
               <w:rPr>
-                <w:webHidden/>
-              </w:rPr>
-              <w:instrText xml:space="preserve"> PAGEREF _Toc159874786 \h </w:instrText>
-            </w:r>
-            <w:r>
-              <w:rPr>
-                <w:webHidden/>
-              </w:rPr>
-            </w:r>
-            <w:r>
-              <w:rPr>
+                <w:noProof/>
+                <w:webHidden/>
+              </w:rPr>
+              <w:instrText xml:space="preserve"> PAGEREF _Toc159876343 \h </w:instrText>
+            </w:r>
+            <w:r>
+              <w:rPr>
+                <w:noProof/>
+                <w:webHidden/>
+              </w:rPr>
+            </w:r>
+            <w:r>
+              <w:rPr>
+                <w:noProof/>
                 <w:webHidden/>
               </w:rPr>
               <w:fldChar w:fldCharType="separate"/>
             </w:r>
             <w:r>
               <w:rPr>
+                <w:noProof/>
                 <w:webHidden/>
               </w:rPr>
               <w:t>10</w:t>
             </w:r>
             <w:r>
               <w:rPr>
+                <w:noProof/>
                 <w:webHidden/>
               </w:rPr>
               <w:fldChar w:fldCharType="end"/>
@@ -1172,60 +1483,85 @@
               <w:tab w:val="left" w:pos="960"/>
               <w:tab w:val="right" w:leader="dot" w:pos="9062"/>
             </w:tabs>
+            <w:rPr>
+              <w:rFonts w:eastAsiaTheme="minorEastAsia"/>
+              <w:noProof/>
+              <w:kern w:val="2"/>
+              <w:sz w:val="24"/>
+              <w:szCs w:val="24"/>
+              <w:lang w:eastAsia="nl-BE"/>
+            </w:rPr>
           </w:pPr>
-          <w:hyperlink w:anchor="_Toc159874787" w:history="1">
-            <w:r>
-              <w:rPr>
+          <w:hyperlink w:anchor="_Toc159876344" w:history="1">
+            <w:r>
+              <w:rPr>
+                <w:rStyle w:val="Hyperlink"/>
+                <w:noProof/>
+              </w:rPr>
+              <w:t>3.1</w:t>
+            </w:r>
+            <w:r>
+              <w:rPr>
+                <w:rFonts w:eastAsiaTheme="minorEastAsia"/>
+                <w:noProof/>
+                <w:kern w:val="2"/>
+                <w:sz w:val="24"/>
+                <w:szCs w:val="24"/>
                 <w:lang w:eastAsia="nl-BE"/>
               </w:rPr>
-              <w:t>3.1</w:t>
-            </w:r>
-            <w:r>
               <w:tab/>
             </w:r>
             <w:r>
               <w:rPr>
-                <w:lang w:eastAsia="nl-BE"/>
+                <w:rStyle w:val="Hyperlink"/>
+                <w:noProof/>
               </w:rPr>
               <w:t>Figma</w:t>
             </w:r>
             <w:r>
               <w:rPr>
+                <w:noProof/>
                 <w:webHidden/>
               </w:rPr>
               <w:tab/>
             </w:r>
             <w:r>
               <w:rPr>
+                <w:noProof/>
                 <w:webHidden/>
               </w:rPr>
               <w:fldChar w:fldCharType="begin"/>
             </w:r>
             <w:r>
               <w:rPr>
-                <w:webHidden/>
-              </w:rPr>
-              <w:instrText xml:space="preserve"> PAGEREF _Toc159874787 \h </w:instrText>
-            </w:r>
-            <w:r>
-              <w:rPr>
-                <w:webHidden/>
-              </w:rPr>
-            </w:r>
-            <w:r>
-              <w:rPr>
+                <w:noProof/>
+                <w:webHidden/>
+              </w:rPr>
+              <w:instrText xml:space="preserve"> PAGEREF _Toc159876344 \h </w:instrText>
+            </w:r>
+            <w:r>
+              <w:rPr>
+                <w:noProof/>
+                <w:webHidden/>
+              </w:rPr>
+            </w:r>
+            <w:r>
+              <w:rPr>
+                <w:noProof/>
                 <w:webHidden/>
               </w:rPr>
               <w:fldChar w:fldCharType="separate"/>
             </w:r>
             <w:r>
               <w:rPr>
+                <w:noProof/>
                 <w:webHidden/>
               </w:rPr>
               <w:t>10</w:t>
             </w:r>
             <w:r>
               <w:rPr>
+                <w:noProof/>
                 <w:webHidden/>
               </w:rPr>
               <w:fldChar w:fldCharType="end"/>
@@ -1239,60 +1575,85 @@
               <w:tab w:val="left" w:pos="960"/>
               <w:tab w:val="right" w:leader="dot" w:pos="9062"/>
             </w:tabs>
+            <w:rPr>
+              <w:rFonts w:eastAsiaTheme="minorEastAsia"/>
+              <w:noProof/>
+              <w:kern w:val="2"/>
+              <w:sz w:val="24"/>
+              <w:szCs w:val="24"/>
+              <w:lang w:eastAsia="nl-BE"/>
+            </w:rPr>
           </w:pPr>
-          <w:hyperlink w:anchor="_Toc159874788" w:history="1">
-            <w:r>
-              <w:rPr>
+          <w:hyperlink w:anchor="_Toc159876345" w:history="1">
+            <w:r>
+              <w:rPr>
+                <w:rStyle w:val="Hyperlink"/>
+                <w:noProof/>
+              </w:rPr>
+              <w:t>3.2</w:t>
+            </w:r>
+            <w:r>
+              <w:rPr>
+                <w:rFonts w:eastAsiaTheme="minorEastAsia"/>
+                <w:noProof/>
+                <w:kern w:val="2"/>
+                <w:sz w:val="24"/>
+                <w:szCs w:val="24"/>
                 <w:lang w:eastAsia="nl-BE"/>
               </w:rPr>
-              <w:t>3.2</w:t>
-            </w:r>
-            <w:r>
               <w:tab/>
             </w:r>
             <w:r>
               <w:rPr>
-                <w:lang w:eastAsia="nl-BE"/>
+                <w:rStyle w:val="Hyperlink"/>
+                <w:noProof/>
               </w:rPr>
               <w:t>Html &amp; css</w:t>
             </w:r>
             <w:r>
               <w:rPr>
+                <w:noProof/>
                 <w:webHidden/>
               </w:rPr>
               <w:tab/>
             </w:r>
             <w:r>
               <w:rPr>
+                <w:noProof/>
                 <w:webHidden/>
               </w:rPr>
               <w:fldChar w:fldCharType="begin"/>
             </w:r>
             <w:r>
               <w:rPr>
-                <w:webHidden/>
-              </w:rPr>
-              <w:instrText xml:space="preserve"> PAGEREF _Toc159874788 \h </w:instrText>
-            </w:r>
-            <w:r>
-              <w:rPr>
-                <w:webHidden/>
-              </w:rPr>
-            </w:r>
-            <w:r>
-              <w:rPr>
+                <w:noProof/>
+                <w:webHidden/>
+              </w:rPr>
+              <w:instrText xml:space="preserve"> PAGEREF _Toc159876345 \h </w:instrText>
+            </w:r>
+            <w:r>
+              <w:rPr>
+                <w:noProof/>
+                <w:webHidden/>
+              </w:rPr>
+            </w:r>
+            <w:r>
+              <w:rPr>
+                <w:noProof/>
                 <w:webHidden/>
               </w:rPr>
               <w:fldChar w:fldCharType="separate"/>
             </w:r>
             <w:r>
               <w:rPr>
+                <w:noProof/>
                 <w:webHidden/>
               </w:rPr>
               <w:t>10</w:t>
             </w:r>
             <w:r>
               <w:rPr>
+                <w:noProof/>
                 <w:webHidden/>
               </w:rPr>
               <w:fldChar w:fldCharType="end"/>
@@ -1306,60 +1667,85 @@
               <w:tab w:val="left" w:pos="960"/>
               <w:tab w:val="right" w:leader="dot" w:pos="9062"/>
             </w:tabs>
+            <w:rPr>
+              <w:rFonts w:eastAsiaTheme="minorEastAsia"/>
+              <w:noProof/>
+              <w:kern w:val="2"/>
+              <w:sz w:val="24"/>
+              <w:szCs w:val="24"/>
+              <w:lang w:eastAsia="nl-BE"/>
+            </w:rPr>
           </w:pPr>
-          <w:hyperlink w:anchor="_Toc159874789" w:history="1">
-            <w:r>
-              <w:rPr>
+          <w:hyperlink w:anchor="_Toc159876346" w:history="1">
+            <w:r>
+              <w:rPr>
+                <w:rStyle w:val="Hyperlink"/>
+                <w:noProof/>
+              </w:rPr>
+              <w:t>3.3</w:t>
+            </w:r>
+            <w:r>
+              <w:rPr>
+                <w:rFonts w:eastAsiaTheme="minorEastAsia"/>
+                <w:noProof/>
+                <w:kern w:val="2"/>
+                <w:sz w:val="24"/>
+                <w:szCs w:val="24"/>
                 <w:lang w:eastAsia="nl-BE"/>
               </w:rPr>
-              <w:t>3.3</w:t>
-            </w:r>
-            <w:r>
               <w:tab/>
             </w:r>
             <w:r>
               <w:rPr>
-                <w:lang w:eastAsia="nl-BE"/>
+                <w:rStyle w:val="Hyperlink"/>
+                <w:noProof/>
               </w:rPr>
               <w:t>PHP</w:t>
             </w:r>
             <w:r>
               <w:rPr>
+                <w:noProof/>
                 <w:webHidden/>
               </w:rPr>
               <w:tab/>
             </w:r>
             <w:r>
               <w:rPr>
+                <w:noProof/>
                 <w:webHidden/>
               </w:rPr>
               <w:fldChar w:fldCharType="begin"/>
             </w:r>
             <w:r>
               <w:rPr>
-                <w:webHidden/>
-              </w:rPr>
-              <w:instrText xml:space="preserve"> PAGEREF _Toc159874789 \h </w:instrText>
-            </w:r>
-            <w:r>
-              <w:rPr>
-                <w:webHidden/>
-              </w:rPr>
-            </w:r>
-            <w:r>
-              <w:rPr>
+                <w:noProof/>
+                <w:webHidden/>
+              </w:rPr>
+              <w:instrText xml:space="preserve"> PAGEREF _Toc159876346 \h </w:instrText>
+            </w:r>
+            <w:r>
+              <w:rPr>
+                <w:noProof/>
+                <w:webHidden/>
+              </w:rPr>
+            </w:r>
+            <w:r>
+              <w:rPr>
+                <w:noProof/>
                 <w:webHidden/>
               </w:rPr>
               <w:fldChar w:fldCharType="separate"/>
             </w:r>
             <w:r>
               <w:rPr>
+                <w:noProof/>
                 <w:webHidden/>
               </w:rPr>
               <w:t>10</w:t>
             </w:r>
             <w:r>
               <w:rPr>
+                <w:noProof/>
                 <w:webHidden/>
               </w:rPr>
               <w:fldChar w:fldCharType="end"/>
@@ -1373,60 +1759,85 @@
               <w:tab w:val="left" w:pos="480"/>
               <w:tab w:val="right" w:leader="dot" w:pos="9062"/>
             </w:tabs>
+            <w:rPr>
+              <w:rFonts w:eastAsiaTheme="minorEastAsia"/>
+              <w:noProof/>
+              <w:kern w:val="2"/>
+              <w:sz w:val="24"/>
+              <w:szCs w:val="24"/>
+              <w:lang w:eastAsia="nl-BE"/>
+            </w:rPr>
           </w:pPr>
-          <w:hyperlink w:anchor="_Toc159874790" w:history="1">
-            <w:r>
-              <w:rPr>
+          <w:hyperlink w:anchor="_Toc159876347" w:history="1">
+            <w:r>
+              <w:rPr>
+                <w:rStyle w:val="Hyperlink"/>
+                <w:noProof/>
+              </w:rPr>
+              <w:t>4</w:t>
+            </w:r>
+            <w:r>
+              <w:rPr>
+                <w:rFonts w:eastAsiaTheme="minorEastAsia"/>
+                <w:noProof/>
+                <w:kern w:val="2"/>
+                <w:sz w:val="24"/>
+                <w:szCs w:val="24"/>
                 <w:lang w:eastAsia="nl-BE"/>
               </w:rPr>
-              <w:t>4</w:t>
-            </w:r>
-            <w:r>
               <w:tab/>
             </w:r>
             <w:r>
               <w:rPr>
-                <w:lang w:eastAsia="nl-BE"/>
+                <w:rStyle w:val="Hyperlink"/>
+                <w:noProof/>
               </w:rPr>
               <w:t>Samenhang tussen web en app</w:t>
             </w:r>
             <w:r>
               <w:rPr>
+                <w:noProof/>
                 <w:webHidden/>
               </w:rPr>
               <w:tab/>
             </w:r>
             <w:r>
               <w:rPr>
+                <w:noProof/>
                 <w:webHidden/>
               </w:rPr>
               <w:fldChar w:fldCharType="begin"/>
             </w:r>
             <w:r>
               <w:rPr>
-                <w:webHidden/>
-              </w:rPr>
-              <w:instrText xml:space="preserve"> PAGEREF _Toc159874790 \h </w:instrText>
-            </w:r>
-            <w:r>
-              <w:rPr>
-                <w:webHidden/>
-              </w:rPr>
-            </w:r>
-            <w:r>
-              <w:rPr>
+                <w:noProof/>
+                <w:webHidden/>
+              </w:rPr>
+              <w:instrText xml:space="preserve"> PAGEREF _Toc159876347 \h </w:instrText>
+            </w:r>
+            <w:r>
+              <w:rPr>
+                <w:noProof/>
+                <w:webHidden/>
+              </w:rPr>
+            </w:r>
+            <w:r>
+              <w:rPr>
+                <w:noProof/>
                 <w:webHidden/>
               </w:rPr>
               <w:fldChar w:fldCharType="separate"/>
             </w:r>
             <w:r>
               <w:rPr>
+                <w:noProof/>
                 <w:webHidden/>
               </w:rPr>
               <w:t>10</w:t>
             </w:r>
             <w:r>
               <w:rPr>
+                <w:noProof/>
                 <w:webHidden/>
               </w:rPr>
               <w:fldChar w:fldCharType="end"/>
@@ -1440,60 +1851,85 @@
               <w:tab w:val="left" w:pos="960"/>
               <w:tab w:val="right" w:leader="dot" w:pos="9062"/>
             </w:tabs>
+            <w:rPr>
+              <w:rFonts w:eastAsiaTheme="minorEastAsia"/>
+              <w:noProof/>
+              <w:kern w:val="2"/>
+              <w:sz w:val="24"/>
+              <w:szCs w:val="24"/>
+              <w:lang w:eastAsia="nl-BE"/>
+            </w:rPr>
           </w:pPr>
-          <w:hyperlink w:anchor="_Toc159874791" w:history="1">
-            <w:r>
-              <w:rPr>
+          <w:hyperlink w:anchor="_Toc159876348" w:history="1">
+            <w:r>
+              <w:rPr>
+                <w:rStyle w:val="Hyperlink"/>
+                <w:noProof/>
+              </w:rPr>
+              <w:t>4.1</w:t>
+            </w:r>
+            <w:r>
+              <w:rPr>
+                <w:rFonts w:eastAsiaTheme="minorEastAsia"/>
+                <w:noProof/>
+                <w:kern w:val="2"/>
+                <w:sz w:val="24"/>
+                <w:szCs w:val="24"/>
                 <w:lang w:eastAsia="nl-BE"/>
               </w:rPr>
-              <w:t>4.1</w:t>
-            </w:r>
-            <w:r>
               <w:tab/>
             </w:r>
             <w:r>
               <w:rPr>
-                <w:lang w:eastAsia="nl-BE"/>
+                <w:rStyle w:val="Hyperlink"/>
+                <w:noProof/>
               </w:rPr>
               <w:t>Web integratie maken van app</w:t>
             </w:r>
             <w:r>
               <w:rPr>
+                <w:noProof/>
                 <w:webHidden/>
               </w:rPr>
               <w:tab/>
             </w:r>
             <w:r>
               <w:rPr>
+                <w:noProof/>
                 <w:webHidden/>
               </w:rPr>
               <w:fldChar w:fldCharType="begin"/>
             </w:r>
             <w:r>
               <w:rPr>
-                <w:webHidden/>
-              </w:rPr>
-              <w:instrText xml:space="preserve"> PAGEREF _Toc159874791 \h </w:instrText>
-            </w:r>
-            <w:r>
-              <w:rPr>
-                <w:webHidden/>
-              </w:rPr>
-            </w:r>
-            <w:r>
-              <w:rPr>
+                <w:noProof/>
+                <w:webHidden/>
+              </w:rPr>
+              <w:instrText xml:space="preserve"> PAGEREF _Toc159876348 \h </w:instrText>
+            </w:r>
+            <w:r>
+              <w:rPr>
+                <w:noProof/>
+                <w:webHidden/>
+              </w:rPr>
+            </w:r>
+            <w:r>
+              <w:rPr>
+                <w:noProof/>
                 <w:webHidden/>
               </w:rPr>
               <w:fldChar w:fldCharType="separate"/>
             </w:r>
             <w:r>
               <w:rPr>
+                <w:noProof/>
                 <w:webHidden/>
               </w:rPr>
               <w:t>10</w:t>
             </w:r>
             <w:r>
               <w:rPr>
+                <w:noProof/>
                 <w:webHidden/>
               </w:rPr>
               <w:fldChar w:fldCharType="end"/>
@@ -1506,51 +1942,67 @@
             <w:tabs>
               <w:tab w:val="right" w:leader="dot" w:pos="9062"/>
             </w:tabs>
+            <w:rPr>
+              <w:rFonts w:eastAsiaTheme="minorEastAsia"/>
+              <w:noProof/>
+              <w:kern w:val="2"/>
+              <w:sz w:val="24"/>
+              <w:szCs w:val="24"/>
+              <w:lang w:eastAsia="nl-BE"/>
+            </w:rPr>
           </w:pPr>
-          <w:hyperlink w:anchor="_Toc159874792" w:history="1">
-            <w:r>
-              <w:rPr>
-                <w:lang w:eastAsia="nl-BE"/>
+          <w:hyperlink w:anchor="_Toc159876349" w:history="1">
+            <w:r>
+              <w:rPr>
+                <w:rStyle w:val="Hyperlink"/>
+                <w:noProof/>
               </w:rPr>
               <w:t>Conclusie</w:t>
             </w:r>
             <w:r>
               <w:rPr>
+                <w:noProof/>
                 <w:webHidden/>
               </w:rPr>
               <w:tab/>
             </w:r>
             <w:r>
               <w:rPr>
+                <w:noProof/>
                 <w:webHidden/>
               </w:rPr>
               <w:fldChar w:fldCharType="begin"/>
             </w:r>
             <w:r>
               <w:rPr>
-                <w:webHidden/>
-              </w:rPr>
-              <w:instrText xml:space="preserve"> PAGEREF _Toc159874792 \h </w:instrText>
-            </w:r>
-            <w:r>
-              <w:rPr>
-                <w:webHidden/>
-              </w:rPr>
-            </w:r>
-            <w:r>
-              <w:rPr>
+                <w:noProof/>
+                <w:webHidden/>
+              </w:rPr>
+              <w:instrText xml:space="preserve"> PAGEREF _Toc159876349 \h </w:instrText>
+            </w:r>
+            <w:r>
+              <w:rPr>
+                <w:noProof/>
+                <w:webHidden/>
+              </w:rPr>
+            </w:r>
+            <w:r>
+              <w:rPr>
+                <w:noProof/>
                 <w:webHidden/>
               </w:rPr>
               <w:fldChar w:fldCharType="separate"/>
             </w:r>
             <w:r>
               <w:rPr>
+                <w:noProof/>
                 <w:webHidden/>
               </w:rPr>
               <w:t>11</w:t>
             </w:r>
             <w:r>
               <w:rPr>
+                <w:noProof/>
                 <w:webHidden/>
               </w:rPr>
               <w:fldChar w:fldCharType="end"/>
@@ -1563,51 +2015,67 @@
             <w:tabs>
               <w:tab w:val="right" w:leader="dot" w:pos="9062"/>
             </w:tabs>
+            <w:rPr>
+              <w:rFonts w:eastAsiaTheme="minorEastAsia"/>
+              <w:noProof/>
+              <w:kern w:val="2"/>
+              <w:sz w:val="24"/>
+              <w:szCs w:val="24"/>
+              <w:lang w:eastAsia="nl-BE"/>
+            </w:rPr>
           </w:pPr>
-          <w:hyperlink w:anchor="_Toc159874793" w:history="1">
-            <w:r>
-              <w:rPr>
-                <w:lang w:eastAsia="nl-BE"/>
+          <w:hyperlink w:anchor="_Toc159876350" w:history="1">
+            <w:r>
+              <w:rPr>
+                <w:rStyle w:val="Hyperlink"/>
+                <w:noProof/>
               </w:rPr>
               <w:t>Handleiding</w:t>
             </w:r>
             <w:r>
               <w:rPr>
+                <w:noProof/>
                 <w:webHidden/>
               </w:rPr>
               <w:tab/>
             </w:r>
             <w:r>
               <w:rPr>
+                <w:noProof/>
                 <w:webHidden/>
               </w:rPr>
               <w:fldChar w:fldCharType="begin"/>
             </w:r>
             <w:r>
               <w:rPr>
-                <w:webHidden/>
-              </w:rPr>
-              <w:instrText xml:space="preserve"> PAGEREF _Toc159874793 \h </w:instrText>
-            </w:r>
-            <w:r>
-              <w:rPr>
-                <w:webHidden/>
-              </w:rPr>
-            </w:r>
-            <w:r>
-              <w:rPr>
+                <w:noProof/>
+                <w:webHidden/>
+              </w:rPr>
+              <w:instrText xml:space="preserve"> PAGEREF _Toc159876350 \h </w:instrText>
+            </w:r>
+            <w:r>
+              <w:rPr>
+                <w:noProof/>
+                <w:webHidden/>
+              </w:rPr>
+            </w:r>
+            <w:r>
+              <w:rPr>
+                <w:noProof/>
                 <w:webHidden/>
               </w:rPr>
               <w:fldChar w:fldCharType="separate"/>
             </w:r>
             <w:r>
               <w:rPr>
+                <w:noProof/>
                 <w:webHidden/>
               </w:rPr>
               <w:t>12</w:t>
             </w:r>
             <w:r>
               <w:rPr>
+                <w:noProof/>
                 <w:webHidden/>
               </w:rPr>
               <w:fldChar w:fldCharType="end"/>
@@ -1620,51 +2088,67 @@
             <w:tabs>
               <w:tab w:val="right" w:leader="dot" w:pos="9062"/>
             </w:tabs>
+            <w:rPr>
+              <w:rFonts w:eastAsiaTheme="minorEastAsia"/>
+              <w:noProof/>
+              <w:kern w:val="2"/>
+              <w:sz w:val="24"/>
+              <w:szCs w:val="24"/>
+              <w:lang w:eastAsia="nl-BE"/>
+            </w:rPr>
           </w:pPr>
-          <w:hyperlink w:anchor="_Toc159874794" w:history="1">
-            <w:r>
-              <w:rPr>
-                <w:lang w:eastAsia="nl-BE"/>
+          <w:hyperlink w:anchor="_Toc159876351" w:history="1">
+            <w:r>
+              <w:rPr>
+                <w:rStyle w:val="Hyperlink"/>
+                <w:noProof/>
               </w:rPr>
               <w:t>Literatuurlijst</w:t>
             </w:r>
             <w:r>
               <w:rPr>
+                <w:noProof/>
                 <w:webHidden/>
               </w:rPr>
               <w:tab/>
             </w:r>
             <w:r>
               <w:rPr>
+                <w:noProof/>
                 <w:webHidden/>
               </w:rPr>
               <w:fldChar w:fldCharType="begin"/>
             </w:r>
             <w:r>
               <w:rPr>
-                <w:webHidden/>
-              </w:rPr>
-              <w:instrText xml:space="preserve"> PAGEREF _Toc159874794 \h </w:instrText>
-            </w:r>
-            <w:r>
-              <w:rPr>
-                <w:webHidden/>
-              </w:rPr>
-            </w:r>
-            <w:r>
-              <w:rPr>
+                <w:noProof/>
+                <w:webHidden/>
+              </w:rPr>
+              <w:instrText xml:space="preserve"> PAGEREF _Toc159876351 \h </w:instrText>
+            </w:r>
+            <w:r>
+              <w:rPr>
+                <w:noProof/>
+                <w:webHidden/>
+              </w:rPr>
+            </w:r>
+            <w:r>
+              <w:rPr>
+                <w:noProof/>
                 <w:webHidden/>
               </w:rPr>
               <w:fldChar w:fldCharType="separate"/>
             </w:r>
             <w:r>
               <w:rPr>
+                <w:noProof/>
                 <w:webHidden/>
               </w:rPr>
               <w:t>13</w:t>
             </w:r>
             <w:r>
               <w:rPr>
+                <w:noProof/>
                 <w:webHidden/>
               </w:rPr>
               <w:fldChar w:fldCharType="end"/>
@@ -1677,51 +2161,67 @@
             <w:tabs>
               <w:tab w:val="right" w:leader="dot" w:pos="9062"/>
             </w:tabs>
+            <w:rPr>
+              <w:rFonts w:eastAsiaTheme="minorEastAsia"/>
+              <w:noProof/>
+              <w:kern w:val="2"/>
+              <w:sz w:val="24"/>
+              <w:szCs w:val="24"/>
+              <w:lang w:eastAsia="nl-BE"/>
+            </w:rPr>
           </w:pPr>
-          <w:hyperlink w:anchor="_Toc159874795" w:history="1">
-            <w:r>
-              <w:rPr>
-                <w:lang w:eastAsia="nl-BE"/>
+          <w:hyperlink w:anchor="_Toc159876352" w:history="1">
+            <w:r>
+              <w:rPr>
+                <w:rStyle w:val="Hyperlink"/>
+                <w:noProof/>
               </w:rPr>
               <w:t>Bijlagenoverzicht</w:t>
             </w:r>
             <w:r>
               <w:rPr>
+                <w:noProof/>
                 <w:webHidden/>
               </w:rPr>
               <w:tab/>
             </w:r>
             <w:r>
               <w:rPr>
+                <w:noProof/>
                 <w:webHidden/>
               </w:rPr>
               <w:fldChar w:fldCharType="begin"/>
             </w:r>
             <w:r>
               <w:rPr>
-                <w:webHidden/>
-              </w:rPr>
-              <w:instrText xml:space="preserve"> PAGEREF _Toc159874795 \h </w:instrText>
-            </w:r>
-            <w:r>
-              <w:rPr>
-                <w:webHidden/>
-              </w:rPr>
-            </w:r>
-            <w:r>
-              <w:rPr>
+                <w:noProof/>
+                <w:webHidden/>
+              </w:rPr>
+              <w:instrText xml:space="preserve"> PAGEREF _Toc159876352 \h </w:instrText>
+            </w:r>
+            <w:r>
+              <w:rPr>
+                <w:noProof/>
+                <w:webHidden/>
+              </w:rPr>
+            </w:r>
+            <w:r>
+              <w:rPr>
+                <w:noProof/>
                 <w:webHidden/>
               </w:rPr>
               <w:fldChar w:fldCharType="separate"/>
             </w:r>
             <w:r>
               <w:rPr>
+                <w:noProof/>
                 <w:webHidden/>
               </w:rPr>
               <w:t>14</w:t>
             </w:r>
             <w:r>
               <w:rPr>
+                <w:noProof/>
                 <w:webHidden/>
               </w:rPr>
               <w:fldChar w:fldCharType="end"/>
@@ -1734,168 +2234,67 @@
             <w:tabs>
               <w:tab w:val="right" w:leader="dot" w:pos="9062"/>
             </w:tabs>
+            <w:rPr>
+              <w:rFonts w:eastAsiaTheme="minorEastAsia"/>
+              <w:noProof/>
+              <w:kern w:val="2"/>
+              <w:sz w:val="24"/>
+              <w:szCs w:val="24"/>
+              <w:lang w:eastAsia="nl-BE"/>
+            </w:rPr>
           </w:pPr>
-          <w:hyperlink w:anchor="_Toc159874796" w:history="1">
-            <w:r>
-              <w:rPr>
-                <w:lang w:eastAsia="nl-BE"/>
-              </w:rPr>
-              <w:t>Bijlage 1: Kopieën datasheets</w:t>
-            </w:r>
-            <w:r>
-              <w:rPr>
+          <w:hyperlink w:anchor="_Toc159876353" w:history="1">
+            <w:r>
+              <w:rPr>
+                <w:rStyle w:val="Hyperlink"/>
+                <w:noProof/>
+              </w:rPr>
+              <w:t>Bijlage 1:  bestand_1_ICTEO3.docx</w:t>
+            </w:r>
+            <w:r>
+              <w:rPr>
+                <w:noProof/>
                 <w:webHidden/>
               </w:rPr>
               <w:tab/>
             </w:r>
             <w:r>
               <w:rPr>
+                <w:noProof/>
                 <w:webHidden/>
               </w:rPr>
               <w:fldChar w:fldCharType="begin"/>
             </w:r>
             <w:r>
               <w:rPr>
-                <w:webHidden/>
-              </w:rPr>
-              <w:instrText xml:space="preserve"> PAGEREF _Toc159874796 \h </w:instrText>
-            </w:r>
-            <w:r>
-              <w:rPr>
-                <w:webHidden/>
-              </w:rPr>
-            </w:r>
-            <w:r>
-              <w:rPr>
+                <w:noProof/>
+                <w:webHidden/>
+              </w:rPr>
+              <w:instrText xml:space="preserve"> PAGEREF _Toc159876353 \h </w:instrText>
+            </w:r>
+            <w:r>
+              <w:rPr>
+                <w:noProof/>
+                <w:webHidden/>
+              </w:rPr>
+            </w:r>
+            <w:r>
+              <w:rPr>
+                <w:noProof/>
                 <w:webHidden/>
               </w:rPr>
               <w:fldChar w:fldCharType="separate"/>
             </w:r>
             <w:r>
               <w:rPr>
+                <w:noProof/>
                 <w:webHidden/>
               </w:rPr>
               <w:t>14</w:t>
             </w:r>
             <w:r>
               <w:rPr>
-                <w:webHidden/>
-              </w:rPr>
-              <w:fldChar w:fldCharType="end"/>
-            </w:r>
-          </w:hyperlink>
-        </w:p>
-        <w:p>
-          <w:pPr>
-            <w:pStyle w:val="Inhopg2"/>
-            <w:tabs>
-              <w:tab w:val="right" w:leader="dot" w:pos="9062"/>
-            </w:tabs>
-          </w:pPr>
-          <w:hyperlink w:anchor="_Toc159874797" w:history="1">
-            <w:r>
-              <w:t>B</w:t>
-            </w:r>
-            <w:r>
-              <w:rPr>
-                <w:lang w:eastAsia="nl-BE"/>
-              </w:rPr>
-              <w:t>ijlage 2: Vergaderverslagen</w:t>
-            </w:r>
-            <w:r>
-              <w:rPr>
-                <w:webHidden/>
-              </w:rPr>
-              <w:tab/>
-            </w:r>
-            <w:r>
-              <w:rPr>
-                <w:webHidden/>
-              </w:rPr>
-              <w:fldChar w:fldCharType="begin"/>
-            </w:r>
-            <w:r>
-              <w:rPr>
-                <w:webHidden/>
-              </w:rPr>
-              <w:instrText xml:space="preserve"> PAGEREF _Toc159874797 \h </w:instrText>
-            </w:r>
-            <w:r>
-              <w:rPr>
-                <w:webHidden/>
-              </w:rPr>
-            </w:r>
-            <w:r>
-              <w:rPr>
-                <w:webHidden/>
-              </w:rPr>
-              <w:fldChar w:fldCharType="separate"/>
-            </w:r>
-            <w:r>
-              <w:rPr>
-                <w:webHidden/>
-              </w:rPr>
-              <w:t>14</w:t>
-            </w:r>
-            <w:r>
-              <w:rPr>
-                <w:webHidden/>
-              </w:rPr>
-              <w:fldChar w:fldCharType="end"/>
-            </w:r>
-          </w:hyperlink>
-        </w:p>
-        <w:p>
-          <w:pPr>
-            <w:pStyle w:val="Inhopg2"/>
-            <w:tabs>
-              <w:tab w:val="right" w:leader="dot" w:pos="9062"/>
-            </w:tabs>
-          </w:pPr>
-          <w:hyperlink w:anchor="_Toc159874798" w:history="1">
-            <w:r>
-              <w:rPr>
-                <w:lang w:eastAsia="nl-BE"/>
-              </w:rPr>
-              <w:t>Bijlage 3:  Logboek rapporteren</w:t>
-            </w:r>
-            <w:r>
-              <w:rPr>
-                <w:webHidden/>
-              </w:rPr>
-              <w:tab/>
-            </w:r>
-            <w:r>
-              <w:rPr>
-                <w:webHidden/>
-              </w:rPr>
-              <w:fldChar w:fldCharType="begin"/>
-            </w:r>
-            <w:r>
-              <w:rPr>
-                <w:webHidden/>
-              </w:rPr>
-              <w:instrText xml:space="preserve"> PAGEREF _Toc159874798 \h </w:instrText>
-            </w:r>
-            <w:r>
-              <w:rPr>
-                <w:webHidden/>
-              </w:rPr>
-            </w:r>
-            <w:r>
-              <w:rPr>
-                <w:webHidden/>
-              </w:rPr>
-              <w:fldChar w:fldCharType="separate"/>
-            </w:r>
-            <w:r>
-              <w:rPr>
-                <w:webHidden/>
-              </w:rPr>
-              <w:t>14</w:t>
-            </w:r>
-            <w:r>
-              <w:rPr>
+                <w:noProof/>
                 <w:webHidden/>
               </w:rPr>
               <w:fldChar w:fldCharType="end"/>
@@ -1929,7 +2328,7 @@
           <w:numId w:val="0"/>
         </w:numPr>
       </w:pPr>
-      <w:bookmarkStart w:id="0" w:name="_Toc159874774"/>
+      <w:bookmarkStart w:id="0" w:name="_Toc159876331"/>
       <w:r>
         <w:lastRenderedPageBreak/>
         <w:t>Codefragmentenlijst</w:t>
@@ -1949,7 +2348,7 @@
           <w:numId w:val="0"/>
         </w:numPr>
       </w:pPr>
-      <w:bookmarkStart w:id="1" w:name="_Toc159874775"/>
+      <w:bookmarkStart w:id="1" w:name="_Toc159876332"/>
       <w:r>
         <w:lastRenderedPageBreak/>
         <w:t>Figurenlijst</w:t>
@@ -1969,7 +2368,7 @@
           <w:numId w:val="0"/>
         </w:numPr>
       </w:pPr>
-      <w:bookmarkStart w:id="2" w:name="_Toc159874776"/>
+      <w:bookmarkStart w:id="2" w:name="_Toc159876333"/>
       <w:r>
         <w:lastRenderedPageBreak/>
         <w:t>Tabellenlijst</w:t>
@@ -1989,7 +2388,7 @@
           <w:numId w:val="0"/>
         </w:numPr>
       </w:pPr>
-      <w:bookmarkStart w:id="3" w:name="_Toc159874777"/>
+      <w:bookmarkStart w:id="3" w:name="_Toc159876334"/>
       <w:r>
         <w:lastRenderedPageBreak/>
         <w:t>Afkortingenlijst</w:t>
@@ -2009,7 +2408,7 @@
           <w:numId w:val="0"/>
         </w:numPr>
       </w:pPr>
-      <w:bookmarkStart w:id="4" w:name="_Toc159874778"/>
+      <w:bookmarkStart w:id="4" w:name="_Toc159876335"/>
       <w:r>
         <w:lastRenderedPageBreak/>
         <w:t>Inleiding</w:t>
@@ -2025,7 +2424,7 @@
       <w:pPr>
         <w:pStyle w:val="Kop1"/>
       </w:pPr>
-      <w:bookmarkStart w:id="5" w:name="_Toc159874779"/>
+      <w:bookmarkStart w:id="5" w:name="_Toc159876336"/>
       <w:proofErr w:type="spellStart"/>
       <w:r>
         <w:lastRenderedPageBreak/>
@@ -2044,7 +2443,7 @@
       <w:pPr>
         <w:pStyle w:val="Kop2"/>
       </w:pPr>
-      <w:bookmarkStart w:id="6" w:name="_Toc159874780"/>
+      <w:bookmarkStart w:id="6" w:name="_Toc159876337"/>
       <w:r>
         <w:t>LUA</w:t>
       </w:r>
@@ -2054,7 +2453,7 @@
       <w:pPr>
         <w:pStyle w:val="Kop2"/>
       </w:pPr>
-      <w:bookmarkStart w:id="7" w:name="_Toc159874781"/>
+      <w:bookmarkStart w:id="7" w:name="_Toc159876338"/>
       <w:r>
         <w:t>Extraheren van takenlijst data</w:t>
       </w:r>
@@ -2064,7 +2463,7 @@
       <w:pPr>
         <w:pStyle w:val="Kop1"/>
       </w:pPr>
-      <w:bookmarkStart w:id="8" w:name="_Toc159874782"/>
+      <w:bookmarkStart w:id="8" w:name="_Toc159876339"/>
       <w:r>
         <w:t>C# program</w:t>
       </w:r>
@@ -2074,7 +2473,7 @@
       <w:pPr>
         <w:pStyle w:val="Kop2"/>
       </w:pPr>
-      <w:bookmarkStart w:id="9" w:name="_Toc159874783"/>
+      <w:bookmarkStart w:id="9" w:name="_Toc159876340"/>
       <w:r>
         <w:t>Materiaal berekender</w:t>
       </w:r>
@@ -2084,7 +2483,7 @@
       <w:pPr>
         <w:pStyle w:val="Kop2"/>
       </w:pPr>
-      <w:bookmarkStart w:id="10" w:name="_Toc159874784"/>
+      <w:bookmarkStart w:id="10" w:name="_Toc159876341"/>
       <w:r>
         <w:t>Extra recepten toevoegen</w:t>
       </w:r>
@@ -2094,7 +2493,7 @@
       <w:pPr>
         <w:pStyle w:val="Kop2"/>
       </w:pPr>
-      <w:bookmarkStart w:id="11" w:name="_Toc159874785"/>
+      <w:bookmarkStart w:id="11" w:name="_Toc159876342"/>
       <w:r>
         <w:t>Integratie met LUA data</w:t>
       </w:r>
@@ -2104,7 +2503,7 @@
       <w:pPr>
         <w:pStyle w:val="Kop1"/>
       </w:pPr>
-      <w:bookmarkStart w:id="12" w:name="_Toc159874786"/>
+      <w:bookmarkStart w:id="12" w:name="_Toc159876343"/>
       <w:r>
         <w:t>Website</w:t>
       </w:r>
@@ -2117,7 +2516,7 @@
       <w:pPr>
         <w:pStyle w:val="Kop2"/>
       </w:pPr>
-      <w:bookmarkStart w:id="13" w:name="_Toc159874787"/>
+      <w:bookmarkStart w:id="13" w:name="_Toc159876344"/>
       <w:proofErr w:type="spellStart"/>
       <w:r>
         <w:t>Figma</w:t>
@@ -2129,7 +2528,7 @@
       <w:pPr>
         <w:pStyle w:val="Kop2"/>
       </w:pPr>
-      <w:bookmarkStart w:id="14" w:name="_Toc159874788"/>
+      <w:bookmarkStart w:id="14" w:name="_Toc159876345"/>
       <w:r>
         <w:t xml:space="preserve">Html &amp; </w:t>
       </w:r>
@@ -2144,7 +2543,7 @@
       <w:pPr>
         <w:pStyle w:val="Kop2"/>
       </w:pPr>
-      <w:bookmarkStart w:id="15" w:name="_Toc159874789"/>
+      <w:bookmarkStart w:id="15" w:name="_Toc159876346"/>
       <w:r>
         <w:t>PHP</w:t>
       </w:r>
@@ -2154,7 +2553,7 @@
       <w:pPr>
         <w:pStyle w:val="Kop1"/>
       </w:pPr>
-      <w:bookmarkStart w:id="16" w:name="_Toc159874790"/>
+      <w:bookmarkStart w:id="16" w:name="_Toc159876347"/>
       <w:r>
         <w:t>S</w:t>
       </w:r>
@@ -2170,7 +2569,7 @@
       <w:pPr>
         <w:pStyle w:val="Kop2"/>
       </w:pPr>
-      <w:bookmarkStart w:id="17" w:name="_Toc159874791"/>
+      <w:bookmarkStart w:id="17" w:name="_Toc159876348"/>
       <w:r>
         <w:t>Web integratie maken van app</w:t>
       </w:r>
@@ -2187,7 +2586,7 @@
           <w:numId w:val="0"/>
         </w:numPr>
       </w:pPr>
-      <w:bookmarkStart w:id="18" w:name="_Toc159874792"/>
+      <w:bookmarkStart w:id="18" w:name="_Toc159876349"/>
       <w:r>
         <w:lastRenderedPageBreak/>
         <w:t>Conclusie</w:t>
@@ -2207,7 +2606,7 @@
           <w:numId w:val="0"/>
         </w:numPr>
       </w:pPr>
-      <w:bookmarkStart w:id="19" w:name="_Toc159874793"/>
+      <w:bookmarkStart w:id="19" w:name="_Toc159876350"/>
       <w:r>
         <w:lastRenderedPageBreak/>
         <w:t>Handleiding</w:t>
@@ -2227,7 +2626,7 @@
           <w:numId w:val="0"/>
         </w:numPr>
       </w:pPr>
-      <w:bookmarkStart w:id="20" w:name="_Toc159874794"/>
+      <w:bookmarkStart w:id="20" w:name="_Toc159876351"/>
       <w:r>
         <w:lastRenderedPageBreak/>
         <w:t>Literatuurlijst</w:t>
@@ -2247,32 +2646,12 @@
           <w:numId w:val="0"/>
         </w:numPr>
       </w:pPr>
-      <w:bookmarkStart w:id="21" w:name="_Toc159874795"/>
+      <w:bookmarkStart w:id="21" w:name="_Toc159876352"/>
       <w:r>
         <w:lastRenderedPageBreak/>
         <w:t>Bijlagenoverzicht</w:t>
       </w:r>
       <w:bookmarkEnd w:id="21"/>
-    </w:p>
-    <w:p>
-      <w:pPr>
-        <w:pStyle w:val="Kop2"/>
-        <w:numPr>
-          <w:ilvl w:val="0"/>
-          <w:numId w:val="0"/>
-        </w:numPr>
-      </w:pPr>
-      <w:bookmarkStart w:id="22" w:name="_Toc159874797"/>
-      <w:r>
-        <w:t xml:space="preserve">Bijlage </w:t>
-      </w:r>
-      <w:r>
-        <w:t>1</w:t>
-      </w:r>
-      <w:r>
-        <w:t>: Vergaderverslagen</w:t>
-      </w:r>
-      <w:bookmarkEnd w:id="22"/>
     </w:p>
     <w:p>
       <w:pPr>
@@ -2290,17 +2669,23 @@
           <w:docGrid w:linePitch="360"/>
         </w:sectPr>
       </w:pPr>
-      <w:bookmarkStart w:id="23" w:name="_Toc159874798"/>
+      <w:bookmarkStart w:id="22" w:name="_Toc159876353"/>
       <w:r>
         <w:t xml:space="preserve">Bijlage </w:t>
       </w:r>
       <w:r>
-        <w:t>2</w:t>
-      </w:r>
-      <w:r>
-        <w:t>:  Logboek rapporteren</w:t>
-      </w:r>
-      <w:bookmarkEnd w:id="23"/>
+        <w:t>1</w:t>
+      </w:r>
+      <w:r>
+        <w:t xml:space="preserve">:  </w:t>
+      </w:r>
+      <w:r>
+        <w:t>bestand_1_ICTEO3</w:t>
+      </w:r>
+      <w:r>
+        <w:t>.docx</w:t>
+      </w:r>
+      <w:bookmarkEnd w:id="22"/>
     </w:p>
     <w:p>
       <w:pPr>
@@ -4232,6 +4617,7 @@
   <w:style w:type="character" w:default="1" w:styleId="Standaardalinea-lettertype">
     <w:name w:val="Default Paragraph Font"/>
     <w:uiPriority w:val="1"/>
+    <w:semiHidden/>
     <w:unhideWhenUsed/>
   </w:style>
   <w:style w:type="table" w:default="1" w:styleId="Standaardtabel">

</xml_diff>

<commit_message>
Updated Inleiding and Hoofdstukken
</commit_message>
<xml_diff>
--- a/Rapport MineColonies .docx
+++ b/Rapport MineColonies .docx
@@ -89,7 +89,7 @@
     <w:p/>
     <w:p>
       <w:pPr>
-        <w:pStyle w:val="Titel"/>
+        <w:pStyle w:val="Title"/>
       </w:pPr>
       <w:r>
         <w:t>Project wetenschappelijk rapporteren</w:t>
@@ -97,7 +97,7 @@
     </w:p>
     <w:p>
       <w:pPr>
-        <w:pStyle w:val="Ondertitel"/>
+        <w:pStyle w:val="Subtitle"/>
         <w:spacing w:after="720"/>
       </w:pPr>
       <w:proofErr w:type="spellStart"/>
@@ -114,38 +114,45 @@
         <w:spacing w:after="0" w:line="360" w:lineRule="auto"/>
       </w:pPr>
       <w:r>
-        <w:t xml:space="preserve">Pjotr </w:t>
+        <w:t xml:space="preserve">Pjotr Brunain, </w:t>
       </w:r>
       <w:proofErr w:type="spellStart"/>
       <w:r>
-        <w:t>Brunain</w:t>
+        <w:t>Thibe</w:t>
       </w:r>
       <w:proofErr w:type="spellEnd"/>
       <w:r>
+        <w:t xml:space="preserve"> </w:t>
+      </w:r>
+      <w:proofErr w:type="spellStart"/>
+      <w:r>
+        <w:t>Provost</w:t>
+      </w:r>
+      <w:proofErr w:type="spellEnd"/>
+    </w:p>
+    <w:p>
+      <w:pPr>
+        <w:spacing w:after="240" w:line="360" w:lineRule="auto"/>
+      </w:pPr>
+      <w:r>
+        <w:t xml:space="preserve">Luca </w:t>
+      </w:r>
+      <w:proofErr w:type="spellStart"/>
+      <w:r>
+        <w:t>Vandenweghe</w:t>
+      </w:r>
+      <w:proofErr w:type="spellEnd"/>
+      <w:r>
         <w:t xml:space="preserve">, </w:t>
       </w:r>
       <w:r>
-        <w:t>Thibe Provost</w:t>
+        <w:t>Jonas Van Kerkhove</w:t>
       </w:r>
     </w:p>
     <w:p>
       <w:pPr>
         <w:spacing w:after="240" w:line="360" w:lineRule="auto"/>
       </w:pPr>
-      <w:r>
-        <w:t xml:space="preserve">Luca </w:t>
-      </w:r>
-      <w:proofErr w:type="spellStart"/>
-      <w:r>
-        <w:t>Vandenweghe</w:t>
-      </w:r>
-      <w:proofErr w:type="spellEnd"/>
-      <w:r>
-        <w:t xml:space="preserve">, </w:t>
-      </w:r>
-      <w:r>
-        <w:t>Jonas Van Kerkhove</w:t>
-      </w:r>
     </w:p>
     <w:p>
       <w:pPr>
@@ -204,15 +211,18 @@
     </w:p>
     <w:p>
       <w:pPr>
-        <w:spacing w:after="240" w:line="360" w:lineRule="auto"/>
-      </w:pPr>
-    </w:p>
-    <w:p>
-      <w:pPr>
         <w:spacing w:before="240" w:after="0" w:line="360" w:lineRule="auto"/>
       </w:pPr>
       <w:r>
-        <w:t xml:space="preserve">Professionele bachelor Elektronica-ICT / Fase 2  </w:t>
+        <w:t>Professionele bachelor Elektronica-</w:t>
+      </w:r>
+      <w:proofErr w:type="gramStart"/>
+      <w:r>
+        <w:t>ICT /</w:t>
+      </w:r>
+      <w:proofErr w:type="gramEnd"/>
+      <w:r>
+        <w:t xml:space="preserve"> Fase 2  </w:t>
       </w:r>
       <w:r>
         <w:tab/>
@@ -270,61 +280,61 @@
     </w:p>
     <w:p>
       <w:pPr>
-        <w:pStyle w:val="Titel"/>
+        <w:pStyle w:val="Title"/>
         <w:jc w:val="center"/>
       </w:pPr>
     </w:p>
     <w:p>
       <w:pPr>
-        <w:pStyle w:val="Titel"/>
+        <w:pStyle w:val="Title"/>
         <w:jc w:val="center"/>
       </w:pPr>
     </w:p>
     <w:p>
       <w:pPr>
-        <w:pStyle w:val="Titel"/>
+        <w:pStyle w:val="Title"/>
         <w:jc w:val="center"/>
       </w:pPr>
     </w:p>
     <w:p>
       <w:pPr>
-        <w:pStyle w:val="Titel"/>
+        <w:pStyle w:val="Title"/>
         <w:jc w:val="center"/>
       </w:pPr>
     </w:p>
     <w:p>
       <w:pPr>
-        <w:pStyle w:val="Titel"/>
+        <w:pStyle w:val="Title"/>
         <w:jc w:val="center"/>
       </w:pPr>
     </w:p>
     <w:p>
       <w:pPr>
-        <w:pStyle w:val="Titel"/>
+        <w:pStyle w:val="Title"/>
         <w:jc w:val="center"/>
       </w:pPr>
     </w:p>
     <w:p>
       <w:pPr>
-        <w:pStyle w:val="Titel"/>
+        <w:pStyle w:val="Title"/>
         <w:jc w:val="center"/>
       </w:pPr>
     </w:p>
     <w:p>
       <w:pPr>
-        <w:pStyle w:val="Titel"/>
+        <w:pStyle w:val="Title"/>
         <w:jc w:val="center"/>
       </w:pPr>
     </w:p>
     <w:p>
       <w:pPr>
-        <w:pStyle w:val="Titel"/>
+        <w:pStyle w:val="Title"/>
         <w:jc w:val="center"/>
       </w:pPr>
     </w:p>
     <w:p>
       <w:pPr>
-        <w:pStyle w:val="Titel"/>
+        <w:pStyle w:val="Title"/>
         <w:jc w:val="center"/>
       </w:pPr>
       <w:proofErr w:type="spellStart"/>
@@ -360,7 +370,7 @@
       <w:sdtContent>
         <w:p>
           <w:pPr>
-            <w:pStyle w:val="Kopvaninhoudsopgave"/>
+            <w:pStyle w:val="TOCHeading"/>
           </w:pPr>
           <w:r>
             <w:t>Inhoud</w:t>
@@ -368,7 +378,7 @@
         </w:p>
         <w:p>
           <w:pPr>
-            <w:pStyle w:val="Inhopg1"/>
+            <w:pStyle w:val="TOC1"/>
             <w:tabs>
               <w:tab w:val="right" w:leader="dot" w:pos="9062"/>
             </w:tabs>
@@ -376,9 +386,7 @@
               <w:rFonts w:eastAsiaTheme="minorEastAsia"/>
               <w:noProof/>
               <w:kern w:val="2"/>
-              <w:sz w:val="24"/>
-              <w:szCs w:val="24"/>
-              <w:lang w:eastAsia="nl-BE"/>
+              <w:lang w:val="en-BE" w:eastAsia="en-BE"/>
             </w:rPr>
           </w:pPr>
           <w:r>
@@ -390,7 +398,7 @@
           <w:r>
             <w:fldChar w:fldCharType="separate"/>
           </w:r>
-          <w:hyperlink w:anchor="_Toc159876331" w:history="1">
+          <w:hyperlink w:anchor="_Toc159947480" w:history="1">
             <w:r>
               <w:rPr>
                 <w:rStyle w:val="Hyperlink"/>
@@ -417,7 +425,7 @@
                 <w:noProof/>
                 <w:webHidden/>
               </w:rPr>
-              <w:instrText xml:space="preserve"> PAGEREF _Toc159876331 \h </w:instrText>
+              <w:instrText xml:space="preserve"> PAGEREF _Toc159947480 \h </w:instrText>
             </w:r>
             <w:r>
               <w:rPr>
@@ -450,7 +458,7 @@
         </w:p>
         <w:p>
           <w:pPr>
-            <w:pStyle w:val="Inhopg1"/>
+            <w:pStyle w:val="TOC1"/>
             <w:tabs>
               <w:tab w:val="right" w:leader="dot" w:pos="9062"/>
             </w:tabs>
@@ -458,12 +466,10 @@
               <w:rFonts w:eastAsiaTheme="minorEastAsia"/>
               <w:noProof/>
               <w:kern w:val="2"/>
-              <w:sz w:val="24"/>
-              <w:szCs w:val="24"/>
-              <w:lang w:eastAsia="nl-BE"/>
+              <w:lang w:val="en-BE" w:eastAsia="en-BE"/>
             </w:rPr>
           </w:pPr>
-          <w:hyperlink w:anchor="_Toc159876332" w:history="1">
+          <w:hyperlink w:anchor="_Toc159947481" w:history="1">
             <w:r>
               <w:rPr>
                 <w:rStyle w:val="Hyperlink"/>
@@ -490,7 +496,7 @@
                 <w:noProof/>
                 <w:webHidden/>
               </w:rPr>
-              <w:instrText xml:space="preserve"> PAGEREF _Toc159876332 \h </w:instrText>
+              <w:instrText xml:space="preserve"> PAGEREF _Toc159947481 \h </w:instrText>
             </w:r>
             <w:r>
               <w:rPr>
@@ -523,7 +529,7 @@
         </w:p>
         <w:p>
           <w:pPr>
-            <w:pStyle w:val="Inhopg1"/>
+            <w:pStyle w:val="TOC1"/>
             <w:tabs>
               <w:tab w:val="right" w:leader="dot" w:pos="9062"/>
             </w:tabs>
@@ -531,12 +537,10 @@
               <w:rFonts w:eastAsiaTheme="minorEastAsia"/>
               <w:noProof/>
               <w:kern w:val="2"/>
-              <w:sz w:val="24"/>
-              <w:szCs w:val="24"/>
-              <w:lang w:eastAsia="nl-BE"/>
+              <w:lang w:val="en-BE" w:eastAsia="en-BE"/>
             </w:rPr>
           </w:pPr>
-          <w:hyperlink w:anchor="_Toc159876333" w:history="1">
+          <w:hyperlink w:anchor="_Toc159947482" w:history="1">
             <w:r>
               <w:rPr>
                 <w:rStyle w:val="Hyperlink"/>
@@ -563,7 +567,7 @@
                 <w:noProof/>
                 <w:webHidden/>
               </w:rPr>
-              <w:instrText xml:space="preserve"> PAGEREF _Toc159876333 \h </w:instrText>
+              <w:instrText xml:space="preserve"> PAGEREF _Toc159947482 \h </w:instrText>
             </w:r>
             <w:r>
               <w:rPr>
@@ -596,7 +600,7 @@
         </w:p>
         <w:p>
           <w:pPr>
-            <w:pStyle w:val="Inhopg1"/>
+            <w:pStyle w:val="TOC1"/>
             <w:tabs>
               <w:tab w:val="right" w:leader="dot" w:pos="9062"/>
             </w:tabs>
@@ -604,12 +608,10 @@
               <w:rFonts w:eastAsiaTheme="minorEastAsia"/>
               <w:noProof/>
               <w:kern w:val="2"/>
-              <w:sz w:val="24"/>
-              <w:szCs w:val="24"/>
-              <w:lang w:eastAsia="nl-BE"/>
+              <w:lang w:val="en-BE" w:eastAsia="en-BE"/>
             </w:rPr>
           </w:pPr>
-          <w:hyperlink w:anchor="_Toc159876334" w:history="1">
+          <w:hyperlink w:anchor="_Toc159947483" w:history="1">
             <w:r>
               <w:rPr>
                 <w:rStyle w:val="Hyperlink"/>
@@ -636,7 +638,7 @@
                 <w:noProof/>
                 <w:webHidden/>
               </w:rPr>
-              <w:instrText xml:space="preserve"> PAGEREF _Toc159876334 \h </w:instrText>
+              <w:instrText xml:space="preserve"> PAGEREF _Toc159947483 \h </w:instrText>
             </w:r>
             <w:r>
               <w:rPr>
@@ -669,7 +671,7 @@
         </w:p>
         <w:p>
           <w:pPr>
-            <w:pStyle w:val="Inhopg1"/>
+            <w:pStyle w:val="TOC1"/>
             <w:tabs>
               <w:tab w:val="right" w:leader="dot" w:pos="9062"/>
             </w:tabs>
@@ -677,12 +679,10 @@
               <w:rFonts w:eastAsiaTheme="minorEastAsia"/>
               <w:noProof/>
               <w:kern w:val="2"/>
-              <w:sz w:val="24"/>
-              <w:szCs w:val="24"/>
-              <w:lang w:eastAsia="nl-BE"/>
+              <w:lang w:val="en-BE" w:eastAsia="en-BE"/>
             </w:rPr>
           </w:pPr>
-          <w:hyperlink w:anchor="_Toc159876335" w:history="1">
+          <w:hyperlink w:anchor="_Toc159947484" w:history="1">
             <w:r>
               <w:rPr>
                 <w:rStyle w:val="Hyperlink"/>
@@ -709,7 +709,7 @@
                 <w:noProof/>
                 <w:webHidden/>
               </w:rPr>
-              <w:instrText xml:space="preserve"> PAGEREF _Toc159876335 \h </w:instrText>
+              <w:instrText xml:space="preserve"> PAGEREF _Toc159947484 \h </w:instrText>
             </w:r>
             <w:r>
               <w:rPr>
@@ -742,21 +742,19 @@
         </w:p>
         <w:p>
           <w:pPr>
-            <w:pStyle w:val="Inhopg1"/>
+            <w:pStyle w:val="TOC1"/>
             <w:tabs>
-              <w:tab w:val="left" w:pos="480"/>
+              <w:tab w:val="left" w:pos="440"/>
               <w:tab w:val="right" w:leader="dot" w:pos="9062"/>
             </w:tabs>
             <w:rPr>
               <w:rFonts w:eastAsiaTheme="minorEastAsia"/>
               <w:noProof/>
               <w:kern w:val="2"/>
-              <w:sz w:val="24"/>
-              <w:szCs w:val="24"/>
-              <w:lang w:eastAsia="nl-BE"/>
+              <w:lang w:val="en-BE" w:eastAsia="en-BE"/>
             </w:rPr>
           </w:pPr>
-          <w:hyperlink w:anchor="_Toc159876336" w:history="1">
+          <w:hyperlink w:anchor="_Toc159947485" w:history="1">
             <w:r>
               <w:rPr>
                 <w:rStyle w:val="Hyperlink"/>
@@ -769,9 +767,7 @@
                 <w:rFonts w:eastAsiaTheme="minorEastAsia"/>
                 <w:noProof/>
                 <w:kern w:val="2"/>
-                <w:sz w:val="24"/>
-                <w:szCs w:val="24"/>
-                <w:lang w:eastAsia="nl-BE"/>
+                <w:lang w:val="en-BE" w:eastAsia="en-BE"/>
               </w:rPr>
               <w:tab/>
             </w:r>
@@ -780,7 +776,7 @@
                 <w:rStyle w:val="Hyperlink"/>
                 <w:noProof/>
               </w:rPr>
-              <w:t>Minecraft</w:t>
+              <w:t>Minecraft en Mods</w:t>
             </w:r>
             <w:r>
               <w:rPr>
@@ -801,7 +797,7 @@
                 <w:noProof/>
                 <w:webHidden/>
               </w:rPr>
-              <w:instrText xml:space="preserve"> PAGEREF _Toc159876336 \h </w:instrText>
+              <w:instrText xml:space="preserve"> PAGEREF _Toc159947485 \h </w:instrText>
             </w:r>
             <w:r>
               <w:rPr>
@@ -834,21 +830,19 @@
         </w:p>
         <w:p>
           <w:pPr>
-            <w:pStyle w:val="Inhopg2"/>
+            <w:pStyle w:val="TOC2"/>
             <w:tabs>
-              <w:tab w:val="left" w:pos="960"/>
+              <w:tab w:val="left" w:pos="880"/>
               <w:tab w:val="right" w:leader="dot" w:pos="9062"/>
             </w:tabs>
             <w:rPr>
               <w:rFonts w:eastAsiaTheme="minorEastAsia"/>
               <w:noProof/>
               <w:kern w:val="2"/>
-              <w:sz w:val="24"/>
-              <w:szCs w:val="24"/>
-              <w:lang w:eastAsia="nl-BE"/>
+              <w:lang w:val="en-BE" w:eastAsia="en-BE"/>
             </w:rPr>
           </w:pPr>
-          <w:hyperlink w:anchor="_Toc159876337" w:history="1">
+          <w:hyperlink w:anchor="_Toc159947486" w:history="1">
             <w:r>
               <w:rPr>
                 <w:rStyle w:val="Hyperlink"/>
@@ -861,9 +855,7 @@
                 <w:rFonts w:eastAsiaTheme="minorEastAsia"/>
                 <w:noProof/>
                 <w:kern w:val="2"/>
-                <w:sz w:val="24"/>
-                <w:szCs w:val="24"/>
-                <w:lang w:eastAsia="nl-BE"/>
+                <w:lang w:val="en-BE" w:eastAsia="en-BE"/>
               </w:rPr>
               <w:tab/>
             </w:r>
@@ -872,7 +864,7 @@
                 <w:rStyle w:val="Hyperlink"/>
                 <w:noProof/>
               </w:rPr>
-              <w:t>LUA</w:t>
+              <w:t>Overzicht van de gebruikte Minecraft Mods</w:t>
             </w:r>
             <w:r>
               <w:rPr>
@@ -893,7 +885,7 @@
                 <w:noProof/>
                 <w:webHidden/>
               </w:rPr>
-              <w:instrText xml:space="preserve"> PAGEREF _Toc159876337 \h </w:instrText>
+              <w:instrText xml:space="preserve"> PAGEREF _Toc159947486 \h </w:instrText>
             </w:r>
             <w:r>
               <w:rPr>
@@ -926,21 +918,19 @@
         </w:p>
         <w:p>
           <w:pPr>
-            <w:pStyle w:val="Inhopg2"/>
+            <w:pStyle w:val="TOC2"/>
             <w:tabs>
-              <w:tab w:val="left" w:pos="960"/>
+              <w:tab w:val="left" w:pos="880"/>
               <w:tab w:val="right" w:leader="dot" w:pos="9062"/>
             </w:tabs>
             <w:rPr>
               <w:rFonts w:eastAsiaTheme="minorEastAsia"/>
               <w:noProof/>
               <w:kern w:val="2"/>
-              <w:sz w:val="24"/>
-              <w:szCs w:val="24"/>
-              <w:lang w:eastAsia="nl-BE"/>
+              <w:lang w:val="en-BE" w:eastAsia="en-BE"/>
             </w:rPr>
           </w:pPr>
-          <w:hyperlink w:anchor="_Toc159876338" w:history="1">
+          <w:hyperlink w:anchor="_Toc159947487" w:history="1">
             <w:r>
               <w:rPr>
                 <w:rStyle w:val="Hyperlink"/>
@@ -953,9 +943,7 @@
                 <w:rFonts w:eastAsiaTheme="minorEastAsia"/>
                 <w:noProof/>
                 <w:kern w:val="2"/>
-                <w:sz w:val="24"/>
-                <w:szCs w:val="24"/>
-                <w:lang w:eastAsia="nl-BE"/>
+                <w:lang w:val="en-BE" w:eastAsia="en-BE"/>
               </w:rPr>
               <w:tab/>
             </w:r>
@@ -964,7 +952,7 @@
                 <w:rStyle w:val="Hyperlink"/>
                 <w:noProof/>
               </w:rPr>
-              <w:t>Extraheren van takenlijst data</w:t>
+              <w:t>LUA en Minecraft</w:t>
             </w:r>
             <w:r>
               <w:rPr>
@@ -985,7 +973,7 @@
                 <w:noProof/>
                 <w:webHidden/>
               </w:rPr>
-              <w:instrText xml:space="preserve"> PAGEREF _Toc159876338 \h </w:instrText>
+              <w:instrText xml:space="preserve"> PAGEREF _Toc159947487 \h </w:instrText>
             </w:r>
             <w:r>
               <w:rPr>
@@ -1018,21 +1006,183 @@
         </w:p>
         <w:p>
           <w:pPr>
-            <w:pStyle w:val="Inhopg1"/>
+            <w:pStyle w:val="TOC3"/>
             <w:tabs>
-              <w:tab w:val="left" w:pos="480"/>
+              <w:tab w:val="left" w:pos="1320"/>
+              <w:tab w:val="right" w:leader="dot" w:pos="9062"/>
+            </w:tabs>
+            <w:rPr>
+              <w:noProof/>
+            </w:rPr>
+          </w:pPr>
+          <w:hyperlink w:anchor="_Toc159947488" w:history="1">
+            <w:r>
+              <w:rPr>
+                <w:rStyle w:val="Hyperlink"/>
+                <w:noProof/>
+              </w:rPr>
+              <w:t>1.2.1</w:t>
+            </w:r>
+            <w:r>
+              <w:rPr>
+                <w:noProof/>
+              </w:rPr>
+              <w:tab/>
+            </w:r>
+            <w:r>
+              <w:rPr>
+                <w:rStyle w:val="Hyperlink"/>
+                <w:noProof/>
+              </w:rPr>
+              <w:t>Extraheren van takenlijst uit Minecolonies</w:t>
+            </w:r>
+            <w:r>
+              <w:rPr>
+                <w:noProof/>
+                <w:webHidden/>
+              </w:rPr>
+              <w:tab/>
+            </w:r>
+            <w:r>
+              <w:rPr>
+                <w:noProof/>
+                <w:webHidden/>
+              </w:rPr>
+              <w:fldChar w:fldCharType="begin"/>
+            </w:r>
+            <w:r>
+              <w:rPr>
+                <w:noProof/>
+                <w:webHidden/>
+              </w:rPr>
+              <w:instrText xml:space="preserve"> PAGEREF _Toc159947488 \h </w:instrText>
+            </w:r>
+            <w:r>
+              <w:rPr>
+                <w:noProof/>
+                <w:webHidden/>
+              </w:rPr>
+            </w:r>
+            <w:r>
+              <w:rPr>
+                <w:noProof/>
+                <w:webHidden/>
+              </w:rPr>
+              <w:fldChar w:fldCharType="separate"/>
+            </w:r>
+            <w:r>
+              <w:rPr>
+                <w:noProof/>
+                <w:webHidden/>
+              </w:rPr>
+              <w:t>10</w:t>
+            </w:r>
+            <w:r>
+              <w:rPr>
+                <w:noProof/>
+                <w:webHidden/>
+              </w:rPr>
+              <w:fldChar w:fldCharType="end"/>
+            </w:r>
+          </w:hyperlink>
+        </w:p>
+        <w:p>
+          <w:pPr>
+            <w:pStyle w:val="TOC3"/>
+            <w:tabs>
+              <w:tab w:val="left" w:pos="1320"/>
+              <w:tab w:val="right" w:leader="dot" w:pos="9062"/>
+            </w:tabs>
+            <w:rPr>
+              <w:noProof/>
+            </w:rPr>
+          </w:pPr>
+          <w:hyperlink w:anchor="_Toc159947489" w:history="1">
+            <w:r>
+              <w:rPr>
+                <w:rStyle w:val="Hyperlink"/>
+                <w:noProof/>
+              </w:rPr>
+              <w:t>1.2.2</w:t>
+            </w:r>
+            <w:r>
+              <w:rPr>
+                <w:noProof/>
+              </w:rPr>
+              <w:tab/>
+            </w:r>
+            <w:r>
+              <w:rPr>
+                <w:rStyle w:val="Hyperlink"/>
+                <w:noProof/>
+              </w:rPr>
+              <w:t>Inlezen en uitvoeren van gegeven commando’s</w:t>
+            </w:r>
+            <w:r>
+              <w:rPr>
+                <w:noProof/>
+                <w:webHidden/>
+              </w:rPr>
+              <w:tab/>
+            </w:r>
+            <w:r>
+              <w:rPr>
+                <w:noProof/>
+                <w:webHidden/>
+              </w:rPr>
+              <w:fldChar w:fldCharType="begin"/>
+            </w:r>
+            <w:r>
+              <w:rPr>
+                <w:noProof/>
+                <w:webHidden/>
+              </w:rPr>
+              <w:instrText xml:space="preserve"> PAGEREF _Toc159947489 \h </w:instrText>
+            </w:r>
+            <w:r>
+              <w:rPr>
+                <w:noProof/>
+                <w:webHidden/>
+              </w:rPr>
+            </w:r>
+            <w:r>
+              <w:rPr>
+                <w:noProof/>
+                <w:webHidden/>
+              </w:rPr>
+              <w:fldChar w:fldCharType="separate"/>
+            </w:r>
+            <w:r>
+              <w:rPr>
+                <w:noProof/>
+                <w:webHidden/>
+              </w:rPr>
+              <w:t>10</w:t>
+            </w:r>
+            <w:r>
+              <w:rPr>
+                <w:noProof/>
+                <w:webHidden/>
+              </w:rPr>
+              <w:fldChar w:fldCharType="end"/>
+            </w:r>
+          </w:hyperlink>
+        </w:p>
+        <w:p>
+          <w:pPr>
+            <w:pStyle w:val="TOC1"/>
+            <w:tabs>
+              <w:tab w:val="left" w:pos="440"/>
               <w:tab w:val="right" w:leader="dot" w:pos="9062"/>
             </w:tabs>
             <w:rPr>
               <w:rFonts w:eastAsiaTheme="minorEastAsia"/>
               <w:noProof/>
               <w:kern w:val="2"/>
-              <w:sz w:val="24"/>
-              <w:szCs w:val="24"/>
-              <w:lang w:eastAsia="nl-BE"/>
+              <w:lang w:val="en-BE" w:eastAsia="en-BE"/>
             </w:rPr>
           </w:pPr>
-          <w:hyperlink w:anchor="_Toc159876339" w:history="1">
+          <w:hyperlink w:anchor="_Toc159947490" w:history="1">
             <w:r>
               <w:rPr>
                 <w:rStyle w:val="Hyperlink"/>
@@ -1045,9 +1195,7 @@
                 <w:rFonts w:eastAsiaTheme="minorEastAsia"/>
                 <w:noProof/>
                 <w:kern w:val="2"/>
-                <w:sz w:val="24"/>
-                <w:szCs w:val="24"/>
-                <w:lang w:eastAsia="nl-BE"/>
+                <w:lang w:val="en-BE" w:eastAsia="en-BE"/>
               </w:rPr>
               <w:tab/>
             </w:r>
@@ -1056,7 +1204,7 @@
                 <w:rStyle w:val="Hyperlink"/>
                 <w:noProof/>
               </w:rPr>
-              <w:t>C# program</w:t>
+              <w:t>C# programma</w:t>
             </w:r>
             <w:r>
               <w:rPr>
@@ -1077,7 +1225,7 @@
                 <w:noProof/>
                 <w:webHidden/>
               </w:rPr>
-              <w:instrText xml:space="preserve"> PAGEREF _Toc159876339 \h </w:instrText>
+              <w:instrText xml:space="preserve"> PAGEREF _Toc159947490 \h </w:instrText>
             </w:r>
             <w:r>
               <w:rPr>
@@ -1110,21 +1258,19 @@
         </w:p>
         <w:p>
           <w:pPr>
-            <w:pStyle w:val="Inhopg2"/>
+            <w:pStyle w:val="TOC2"/>
             <w:tabs>
-              <w:tab w:val="left" w:pos="960"/>
+              <w:tab w:val="left" w:pos="880"/>
               <w:tab w:val="right" w:leader="dot" w:pos="9062"/>
             </w:tabs>
             <w:rPr>
               <w:rFonts w:eastAsiaTheme="minorEastAsia"/>
               <w:noProof/>
               <w:kern w:val="2"/>
-              <w:sz w:val="24"/>
-              <w:szCs w:val="24"/>
-              <w:lang w:eastAsia="nl-BE"/>
+              <w:lang w:val="en-BE" w:eastAsia="en-BE"/>
             </w:rPr>
           </w:pPr>
-          <w:hyperlink w:anchor="_Toc159876340" w:history="1">
+          <w:hyperlink w:anchor="_Toc159947491" w:history="1">
             <w:r>
               <w:rPr>
                 <w:rStyle w:val="Hyperlink"/>
@@ -1137,9 +1283,7 @@
                 <w:rFonts w:eastAsiaTheme="minorEastAsia"/>
                 <w:noProof/>
                 <w:kern w:val="2"/>
-                <w:sz w:val="24"/>
-                <w:szCs w:val="24"/>
-                <w:lang w:eastAsia="nl-BE"/>
+                <w:lang w:val="en-BE" w:eastAsia="en-BE"/>
               </w:rPr>
               <w:tab/>
             </w:r>
@@ -1148,7 +1292,7 @@
                 <w:rStyle w:val="Hyperlink"/>
                 <w:noProof/>
               </w:rPr>
-              <w:t>Materiaal berekender</w:t>
+              <w:t>Materiaalcalculator</w:t>
             </w:r>
             <w:r>
               <w:rPr>
@@ -1169,7 +1313,7 @@
                 <w:noProof/>
                 <w:webHidden/>
               </w:rPr>
-              <w:instrText xml:space="preserve"> PAGEREF _Toc159876340 \h </w:instrText>
+              <w:instrText xml:space="preserve"> PAGEREF _Toc159947491 \h </w:instrText>
             </w:r>
             <w:r>
               <w:rPr>
@@ -1202,21 +1346,19 @@
         </w:p>
         <w:p>
           <w:pPr>
-            <w:pStyle w:val="Inhopg2"/>
+            <w:pStyle w:val="TOC2"/>
             <w:tabs>
-              <w:tab w:val="left" w:pos="960"/>
+              <w:tab w:val="left" w:pos="880"/>
               <w:tab w:val="right" w:leader="dot" w:pos="9062"/>
             </w:tabs>
             <w:rPr>
               <w:rFonts w:eastAsiaTheme="minorEastAsia"/>
               <w:noProof/>
               <w:kern w:val="2"/>
-              <w:sz w:val="24"/>
-              <w:szCs w:val="24"/>
-              <w:lang w:eastAsia="nl-BE"/>
+              <w:lang w:val="en-BE" w:eastAsia="en-BE"/>
             </w:rPr>
           </w:pPr>
-          <w:hyperlink w:anchor="_Toc159876341" w:history="1">
+          <w:hyperlink w:anchor="_Toc159947492" w:history="1">
             <w:r>
               <w:rPr>
                 <w:rStyle w:val="Hyperlink"/>
@@ -1229,9 +1371,7 @@
                 <w:rFonts w:eastAsiaTheme="minorEastAsia"/>
                 <w:noProof/>
                 <w:kern w:val="2"/>
-                <w:sz w:val="24"/>
-                <w:szCs w:val="24"/>
-                <w:lang w:eastAsia="nl-BE"/>
+                <w:lang w:val="en-BE" w:eastAsia="en-BE"/>
               </w:rPr>
               <w:tab/>
             </w:r>
@@ -1240,7 +1380,7 @@
                 <w:rStyle w:val="Hyperlink"/>
                 <w:noProof/>
               </w:rPr>
-              <w:t>Extra recepten toevoegen</w:t>
+              <w:t>Extractie van recepten uit Minecraft bestanden</w:t>
             </w:r>
             <w:r>
               <w:rPr>
@@ -1261,7 +1401,7 @@
                 <w:noProof/>
                 <w:webHidden/>
               </w:rPr>
-              <w:instrText xml:space="preserve"> PAGEREF _Toc159876341 \h </w:instrText>
+              <w:instrText xml:space="preserve"> PAGEREF _Toc159947492 \h </w:instrText>
             </w:r>
             <w:r>
               <w:rPr>
@@ -1294,21 +1434,19 @@
         </w:p>
         <w:p>
           <w:pPr>
-            <w:pStyle w:val="Inhopg2"/>
+            <w:pStyle w:val="TOC2"/>
             <w:tabs>
-              <w:tab w:val="left" w:pos="960"/>
+              <w:tab w:val="left" w:pos="880"/>
               <w:tab w:val="right" w:leader="dot" w:pos="9062"/>
             </w:tabs>
             <w:rPr>
               <w:rFonts w:eastAsiaTheme="minorEastAsia"/>
               <w:noProof/>
               <w:kern w:val="2"/>
-              <w:sz w:val="24"/>
-              <w:szCs w:val="24"/>
-              <w:lang w:eastAsia="nl-BE"/>
+              <w:lang w:val="en-BE" w:eastAsia="en-BE"/>
             </w:rPr>
           </w:pPr>
-          <w:hyperlink w:anchor="_Toc159876342" w:history="1">
+          <w:hyperlink w:anchor="_Toc159947493" w:history="1">
             <w:r>
               <w:rPr>
                 <w:rStyle w:val="Hyperlink"/>
@@ -1321,9 +1459,7 @@
                 <w:rFonts w:eastAsiaTheme="minorEastAsia"/>
                 <w:noProof/>
                 <w:kern w:val="2"/>
-                <w:sz w:val="24"/>
-                <w:szCs w:val="24"/>
-                <w:lang w:eastAsia="nl-BE"/>
+                <w:lang w:val="en-BE" w:eastAsia="en-BE"/>
               </w:rPr>
               <w:tab/>
             </w:r>
@@ -1332,7 +1468,7 @@
                 <w:rStyle w:val="Hyperlink"/>
                 <w:noProof/>
               </w:rPr>
-              <w:t>Integratie met LUA data</w:t>
+              <w:t>Integratie met JSON data</w:t>
             </w:r>
             <w:r>
               <w:rPr>
@@ -1353,7 +1489,7 @@
                 <w:noProof/>
                 <w:webHidden/>
               </w:rPr>
-              <w:instrText xml:space="preserve"> PAGEREF _Toc159876342 \h </w:instrText>
+              <w:instrText xml:space="preserve"> PAGEREF _Toc159947493 \h </w:instrText>
             </w:r>
             <w:r>
               <w:rPr>
@@ -1386,21 +1522,19 @@
         </w:p>
         <w:p>
           <w:pPr>
-            <w:pStyle w:val="Inhopg1"/>
+            <w:pStyle w:val="TOC1"/>
             <w:tabs>
-              <w:tab w:val="left" w:pos="480"/>
+              <w:tab w:val="left" w:pos="440"/>
               <w:tab w:val="right" w:leader="dot" w:pos="9062"/>
             </w:tabs>
             <w:rPr>
               <w:rFonts w:eastAsiaTheme="minorEastAsia"/>
               <w:noProof/>
               <w:kern w:val="2"/>
-              <w:sz w:val="24"/>
-              <w:szCs w:val="24"/>
-              <w:lang w:eastAsia="nl-BE"/>
+              <w:lang w:val="en-BE" w:eastAsia="en-BE"/>
             </w:rPr>
           </w:pPr>
-          <w:hyperlink w:anchor="_Toc159876343" w:history="1">
+          <w:hyperlink w:anchor="_Toc159947494" w:history="1">
             <w:r>
               <w:rPr>
                 <w:rStyle w:val="Hyperlink"/>
@@ -1413,9 +1547,7 @@
                 <w:rFonts w:eastAsiaTheme="minorEastAsia"/>
                 <w:noProof/>
                 <w:kern w:val="2"/>
-                <w:sz w:val="24"/>
-                <w:szCs w:val="24"/>
-                <w:lang w:eastAsia="nl-BE"/>
+                <w:lang w:val="en-BE" w:eastAsia="en-BE"/>
               </w:rPr>
               <w:tab/>
             </w:r>
@@ -1424,7 +1556,7 @@
                 <w:rStyle w:val="Hyperlink"/>
                 <w:noProof/>
               </w:rPr>
-              <w:t>Website</w:t>
+              <w:t>Website Ontwikkeling</w:t>
             </w:r>
             <w:r>
               <w:rPr>
@@ -1445,7 +1577,7 @@
                 <w:noProof/>
                 <w:webHidden/>
               </w:rPr>
-              <w:instrText xml:space="preserve"> PAGEREF _Toc159876343 \h </w:instrText>
+              <w:instrText xml:space="preserve"> PAGEREF _Toc159947494 \h </w:instrText>
             </w:r>
             <w:r>
               <w:rPr>
@@ -1478,21 +1610,19 @@
         </w:p>
         <w:p>
           <w:pPr>
-            <w:pStyle w:val="Inhopg2"/>
+            <w:pStyle w:val="TOC2"/>
             <w:tabs>
-              <w:tab w:val="left" w:pos="960"/>
+              <w:tab w:val="left" w:pos="880"/>
               <w:tab w:val="right" w:leader="dot" w:pos="9062"/>
             </w:tabs>
             <w:rPr>
               <w:rFonts w:eastAsiaTheme="minorEastAsia"/>
               <w:noProof/>
               <w:kern w:val="2"/>
-              <w:sz w:val="24"/>
-              <w:szCs w:val="24"/>
-              <w:lang w:eastAsia="nl-BE"/>
+              <w:lang w:val="en-BE" w:eastAsia="en-BE"/>
             </w:rPr>
           </w:pPr>
-          <w:hyperlink w:anchor="_Toc159876344" w:history="1">
+          <w:hyperlink w:anchor="_Toc159947495" w:history="1">
             <w:r>
               <w:rPr>
                 <w:rStyle w:val="Hyperlink"/>
@@ -1505,9 +1635,7 @@
                 <w:rFonts w:eastAsiaTheme="minorEastAsia"/>
                 <w:noProof/>
                 <w:kern w:val="2"/>
-                <w:sz w:val="24"/>
-                <w:szCs w:val="24"/>
-                <w:lang w:eastAsia="nl-BE"/>
+                <w:lang w:val="en-BE" w:eastAsia="en-BE"/>
               </w:rPr>
               <w:tab/>
             </w:r>
@@ -1516,7 +1644,7 @@
                 <w:rStyle w:val="Hyperlink"/>
                 <w:noProof/>
               </w:rPr>
-              <w:t>Figma</w:t>
+              <w:t>Ontwerp met Figma</w:t>
             </w:r>
             <w:r>
               <w:rPr>
@@ -1537,7 +1665,7 @@
                 <w:noProof/>
                 <w:webHidden/>
               </w:rPr>
-              <w:instrText xml:space="preserve"> PAGEREF _Toc159876344 \h </w:instrText>
+              <w:instrText xml:space="preserve"> PAGEREF _Toc159947495 \h </w:instrText>
             </w:r>
             <w:r>
               <w:rPr>
@@ -1570,21 +1698,19 @@
         </w:p>
         <w:p>
           <w:pPr>
-            <w:pStyle w:val="Inhopg2"/>
+            <w:pStyle w:val="TOC2"/>
             <w:tabs>
-              <w:tab w:val="left" w:pos="960"/>
+              <w:tab w:val="left" w:pos="880"/>
               <w:tab w:val="right" w:leader="dot" w:pos="9062"/>
             </w:tabs>
             <w:rPr>
               <w:rFonts w:eastAsiaTheme="minorEastAsia"/>
               <w:noProof/>
               <w:kern w:val="2"/>
-              <w:sz w:val="24"/>
-              <w:szCs w:val="24"/>
-              <w:lang w:eastAsia="nl-BE"/>
+              <w:lang w:val="en-BE" w:eastAsia="en-BE"/>
             </w:rPr>
           </w:pPr>
-          <w:hyperlink w:anchor="_Toc159876345" w:history="1">
+          <w:hyperlink w:anchor="_Toc159947496" w:history="1">
             <w:r>
               <w:rPr>
                 <w:rStyle w:val="Hyperlink"/>
@@ -1597,9 +1723,7 @@
                 <w:rFonts w:eastAsiaTheme="minorEastAsia"/>
                 <w:noProof/>
                 <w:kern w:val="2"/>
-                <w:sz w:val="24"/>
-                <w:szCs w:val="24"/>
-                <w:lang w:eastAsia="nl-BE"/>
+                <w:lang w:val="en-BE" w:eastAsia="en-BE"/>
               </w:rPr>
               <w:tab/>
             </w:r>
@@ -1608,7 +1732,7 @@
                 <w:rStyle w:val="Hyperlink"/>
                 <w:noProof/>
               </w:rPr>
-              <w:t>Html &amp; css</w:t>
+              <w:t>Frontend ontwikkeling</w:t>
             </w:r>
             <w:r>
               <w:rPr>
@@ -1629,7 +1753,7 @@
                 <w:noProof/>
                 <w:webHidden/>
               </w:rPr>
-              <w:instrText xml:space="preserve"> PAGEREF _Toc159876345 \h </w:instrText>
+              <w:instrText xml:space="preserve"> PAGEREF _Toc159947496 \h </w:instrText>
             </w:r>
             <w:r>
               <w:rPr>
@@ -1662,21 +1786,19 @@
         </w:p>
         <w:p>
           <w:pPr>
-            <w:pStyle w:val="Inhopg2"/>
+            <w:pStyle w:val="TOC2"/>
             <w:tabs>
-              <w:tab w:val="left" w:pos="960"/>
+              <w:tab w:val="left" w:pos="880"/>
               <w:tab w:val="right" w:leader="dot" w:pos="9062"/>
             </w:tabs>
             <w:rPr>
               <w:rFonts w:eastAsiaTheme="minorEastAsia"/>
               <w:noProof/>
               <w:kern w:val="2"/>
-              <w:sz w:val="24"/>
-              <w:szCs w:val="24"/>
-              <w:lang w:eastAsia="nl-BE"/>
+              <w:lang w:val="en-BE" w:eastAsia="en-BE"/>
             </w:rPr>
           </w:pPr>
-          <w:hyperlink w:anchor="_Toc159876346" w:history="1">
+          <w:hyperlink w:anchor="_Toc159947497" w:history="1">
             <w:r>
               <w:rPr>
                 <w:rStyle w:val="Hyperlink"/>
@@ -1689,9 +1811,7 @@
                 <w:rFonts w:eastAsiaTheme="minorEastAsia"/>
                 <w:noProof/>
                 <w:kern w:val="2"/>
-                <w:sz w:val="24"/>
-                <w:szCs w:val="24"/>
-                <w:lang w:eastAsia="nl-BE"/>
+                <w:lang w:val="en-BE" w:eastAsia="en-BE"/>
               </w:rPr>
               <w:tab/>
             </w:r>
@@ -1700,7 +1820,7 @@
                 <w:rStyle w:val="Hyperlink"/>
                 <w:noProof/>
               </w:rPr>
-              <w:t>PHP</w:t>
+              <w:t>Backend ontwikkeling</w:t>
             </w:r>
             <w:r>
               <w:rPr>
@@ -1721,7 +1841,7 @@
                 <w:noProof/>
                 <w:webHidden/>
               </w:rPr>
-              <w:instrText xml:space="preserve"> PAGEREF _Toc159876346 \h </w:instrText>
+              <w:instrText xml:space="preserve"> PAGEREF _Toc159947497 \h </w:instrText>
             </w:r>
             <w:r>
               <w:rPr>
@@ -1754,21 +1874,19 @@
         </w:p>
         <w:p>
           <w:pPr>
-            <w:pStyle w:val="Inhopg1"/>
+            <w:pStyle w:val="TOC1"/>
             <w:tabs>
-              <w:tab w:val="left" w:pos="480"/>
+              <w:tab w:val="left" w:pos="440"/>
               <w:tab w:val="right" w:leader="dot" w:pos="9062"/>
             </w:tabs>
             <w:rPr>
               <w:rFonts w:eastAsiaTheme="minorEastAsia"/>
               <w:noProof/>
               <w:kern w:val="2"/>
-              <w:sz w:val="24"/>
-              <w:szCs w:val="24"/>
-              <w:lang w:eastAsia="nl-BE"/>
+              <w:lang w:val="en-BE" w:eastAsia="en-BE"/>
             </w:rPr>
           </w:pPr>
-          <w:hyperlink w:anchor="_Toc159876347" w:history="1">
+          <w:hyperlink w:anchor="_Toc159947498" w:history="1">
             <w:r>
               <w:rPr>
                 <w:rStyle w:val="Hyperlink"/>
@@ -1781,9 +1899,7 @@
                 <w:rFonts w:eastAsiaTheme="minorEastAsia"/>
                 <w:noProof/>
                 <w:kern w:val="2"/>
-                <w:sz w:val="24"/>
-                <w:szCs w:val="24"/>
-                <w:lang w:eastAsia="nl-BE"/>
+                <w:lang w:val="en-BE" w:eastAsia="en-BE"/>
               </w:rPr>
               <w:tab/>
             </w:r>
@@ -1813,7 +1929,7 @@
                 <w:noProof/>
                 <w:webHidden/>
               </w:rPr>
-              <w:instrText xml:space="preserve"> PAGEREF _Toc159876347 \h </w:instrText>
+              <w:instrText xml:space="preserve"> PAGEREF _Toc159947498 \h </w:instrText>
             </w:r>
             <w:r>
               <w:rPr>
@@ -1846,21 +1962,19 @@
         </w:p>
         <w:p>
           <w:pPr>
-            <w:pStyle w:val="Inhopg2"/>
+            <w:pStyle w:val="TOC2"/>
             <w:tabs>
-              <w:tab w:val="left" w:pos="960"/>
+              <w:tab w:val="left" w:pos="880"/>
               <w:tab w:val="right" w:leader="dot" w:pos="9062"/>
             </w:tabs>
             <w:rPr>
               <w:rFonts w:eastAsiaTheme="minorEastAsia"/>
               <w:noProof/>
               <w:kern w:val="2"/>
-              <w:sz w:val="24"/>
-              <w:szCs w:val="24"/>
-              <w:lang w:eastAsia="nl-BE"/>
+              <w:lang w:val="en-BE" w:eastAsia="en-BE"/>
             </w:rPr>
           </w:pPr>
-          <w:hyperlink w:anchor="_Toc159876348" w:history="1">
+          <w:hyperlink w:anchor="_Toc159947499" w:history="1">
             <w:r>
               <w:rPr>
                 <w:rStyle w:val="Hyperlink"/>
@@ -1873,9 +1987,7 @@
                 <w:rFonts w:eastAsiaTheme="minorEastAsia"/>
                 <w:noProof/>
                 <w:kern w:val="2"/>
-                <w:sz w:val="24"/>
-                <w:szCs w:val="24"/>
-                <w:lang w:eastAsia="nl-BE"/>
+                <w:lang w:val="en-BE" w:eastAsia="en-BE"/>
               </w:rPr>
               <w:tab/>
             </w:r>
@@ -1884,7 +1996,7 @@
                 <w:rStyle w:val="Hyperlink"/>
                 <w:noProof/>
               </w:rPr>
-              <w:t>Web integratie maken van app</w:t>
+              <w:t>Web integratie van de App</w:t>
             </w:r>
             <w:r>
               <w:rPr>
@@ -1905,7 +2017,7 @@
                 <w:noProof/>
                 <w:webHidden/>
               </w:rPr>
-              <w:instrText xml:space="preserve"> PAGEREF _Toc159876348 \h </w:instrText>
+              <w:instrText xml:space="preserve"> PAGEREF _Toc159947499 \h </w:instrText>
             </w:r>
             <w:r>
               <w:rPr>
@@ -1938,7 +2050,95 @@
         </w:p>
         <w:p>
           <w:pPr>
-            <w:pStyle w:val="Inhopg1"/>
+            <w:pStyle w:val="TOC2"/>
+            <w:tabs>
+              <w:tab w:val="left" w:pos="880"/>
+              <w:tab w:val="right" w:leader="dot" w:pos="9062"/>
+            </w:tabs>
+            <w:rPr>
+              <w:rFonts w:eastAsiaTheme="minorEastAsia"/>
+              <w:noProof/>
+              <w:kern w:val="2"/>
+              <w:lang w:val="en-BE" w:eastAsia="en-BE"/>
+            </w:rPr>
+          </w:pPr>
+          <w:hyperlink w:anchor="_Toc159947500" w:history="1">
+            <w:r>
+              <w:rPr>
+                <w:rStyle w:val="Hyperlink"/>
+                <w:noProof/>
+              </w:rPr>
+              <w:t>4.2</w:t>
+            </w:r>
+            <w:r>
+              <w:rPr>
+                <w:rFonts w:eastAsiaTheme="minorEastAsia"/>
+                <w:noProof/>
+                <w:kern w:val="2"/>
+                <w:lang w:val="en-BE" w:eastAsia="en-BE"/>
+              </w:rPr>
+              <w:tab/>
+            </w:r>
+            <w:r>
+              <w:rPr>
+                <w:rStyle w:val="Hyperlink"/>
+                <w:noProof/>
+              </w:rPr>
+              <w:t>Samenhang en Communicatie tussen Componenten</w:t>
+            </w:r>
+            <w:r>
+              <w:rPr>
+                <w:noProof/>
+                <w:webHidden/>
+              </w:rPr>
+              <w:tab/>
+            </w:r>
+            <w:r>
+              <w:rPr>
+                <w:noProof/>
+                <w:webHidden/>
+              </w:rPr>
+              <w:fldChar w:fldCharType="begin"/>
+            </w:r>
+            <w:r>
+              <w:rPr>
+                <w:noProof/>
+                <w:webHidden/>
+              </w:rPr>
+              <w:instrText xml:space="preserve"> PAGEREF _Toc159947500 \h </w:instrText>
+            </w:r>
+            <w:r>
+              <w:rPr>
+                <w:noProof/>
+                <w:webHidden/>
+              </w:rPr>
+            </w:r>
+            <w:r>
+              <w:rPr>
+                <w:noProof/>
+                <w:webHidden/>
+              </w:rPr>
+              <w:fldChar w:fldCharType="separate"/>
+            </w:r>
+            <w:r>
+              <w:rPr>
+                <w:noProof/>
+                <w:webHidden/>
+              </w:rPr>
+              <w:t>10</w:t>
+            </w:r>
+            <w:r>
+              <w:rPr>
+                <w:noProof/>
+                <w:webHidden/>
+              </w:rPr>
+              <w:fldChar w:fldCharType="end"/>
+            </w:r>
+          </w:hyperlink>
+        </w:p>
+        <w:p>
+          <w:pPr>
+            <w:pStyle w:val="TOC1"/>
             <w:tabs>
               <w:tab w:val="right" w:leader="dot" w:pos="9062"/>
             </w:tabs>
@@ -1946,12 +2146,10 @@
               <w:rFonts w:eastAsiaTheme="minorEastAsia"/>
               <w:noProof/>
               <w:kern w:val="2"/>
-              <w:sz w:val="24"/>
-              <w:szCs w:val="24"/>
-              <w:lang w:eastAsia="nl-BE"/>
+              <w:lang w:val="en-BE" w:eastAsia="en-BE"/>
             </w:rPr>
           </w:pPr>
-          <w:hyperlink w:anchor="_Toc159876349" w:history="1">
+          <w:hyperlink w:anchor="_Toc159947501" w:history="1">
             <w:r>
               <w:rPr>
                 <w:rStyle w:val="Hyperlink"/>
@@ -1978,7 +2176,7 @@
                 <w:noProof/>
                 <w:webHidden/>
               </w:rPr>
-              <w:instrText xml:space="preserve"> PAGEREF _Toc159876349 \h </w:instrText>
+              <w:instrText xml:space="preserve"> PAGEREF _Toc159947501 \h </w:instrText>
             </w:r>
             <w:r>
               <w:rPr>
@@ -2011,7 +2209,7 @@
         </w:p>
         <w:p>
           <w:pPr>
-            <w:pStyle w:val="Inhopg1"/>
+            <w:pStyle w:val="TOC1"/>
             <w:tabs>
               <w:tab w:val="right" w:leader="dot" w:pos="9062"/>
             </w:tabs>
@@ -2019,12 +2217,10 @@
               <w:rFonts w:eastAsiaTheme="minorEastAsia"/>
               <w:noProof/>
               <w:kern w:val="2"/>
-              <w:sz w:val="24"/>
-              <w:szCs w:val="24"/>
-              <w:lang w:eastAsia="nl-BE"/>
+              <w:lang w:val="en-BE" w:eastAsia="en-BE"/>
             </w:rPr>
           </w:pPr>
-          <w:hyperlink w:anchor="_Toc159876350" w:history="1">
+          <w:hyperlink w:anchor="_Toc159947502" w:history="1">
             <w:r>
               <w:rPr>
                 <w:rStyle w:val="Hyperlink"/>
@@ -2051,7 +2247,7 @@
                 <w:noProof/>
                 <w:webHidden/>
               </w:rPr>
-              <w:instrText xml:space="preserve"> PAGEREF _Toc159876350 \h </w:instrText>
+              <w:instrText xml:space="preserve"> PAGEREF _Toc159947502 \h </w:instrText>
             </w:r>
             <w:r>
               <w:rPr>
@@ -2084,7 +2280,7 @@
         </w:p>
         <w:p>
           <w:pPr>
-            <w:pStyle w:val="Inhopg1"/>
+            <w:pStyle w:val="TOC1"/>
             <w:tabs>
               <w:tab w:val="right" w:leader="dot" w:pos="9062"/>
             </w:tabs>
@@ -2092,12 +2288,10 @@
               <w:rFonts w:eastAsiaTheme="minorEastAsia"/>
               <w:noProof/>
               <w:kern w:val="2"/>
-              <w:sz w:val="24"/>
-              <w:szCs w:val="24"/>
-              <w:lang w:eastAsia="nl-BE"/>
+              <w:lang w:val="en-BE" w:eastAsia="en-BE"/>
             </w:rPr>
           </w:pPr>
-          <w:hyperlink w:anchor="_Toc159876351" w:history="1">
+          <w:hyperlink w:anchor="_Toc159947503" w:history="1">
             <w:r>
               <w:rPr>
                 <w:rStyle w:val="Hyperlink"/>
@@ -2124,7 +2318,7 @@
                 <w:noProof/>
                 <w:webHidden/>
               </w:rPr>
-              <w:instrText xml:space="preserve"> PAGEREF _Toc159876351 \h </w:instrText>
+              <w:instrText xml:space="preserve"> PAGEREF _Toc159947503 \h </w:instrText>
             </w:r>
             <w:r>
               <w:rPr>
@@ -2157,7 +2351,7 @@
         </w:p>
         <w:p>
           <w:pPr>
-            <w:pStyle w:val="Inhopg1"/>
+            <w:pStyle w:val="TOC1"/>
             <w:tabs>
               <w:tab w:val="right" w:leader="dot" w:pos="9062"/>
             </w:tabs>
@@ -2165,12 +2359,10 @@
               <w:rFonts w:eastAsiaTheme="minorEastAsia"/>
               <w:noProof/>
               <w:kern w:val="2"/>
-              <w:sz w:val="24"/>
-              <w:szCs w:val="24"/>
-              <w:lang w:eastAsia="nl-BE"/>
+              <w:lang w:val="en-BE" w:eastAsia="en-BE"/>
             </w:rPr>
           </w:pPr>
-          <w:hyperlink w:anchor="_Toc159876352" w:history="1">
+          <w:hyperlink w:anchor="_Toc159947504" w:history="1">
             <w:r>
               <w:rPr>
                 <w:rStyle w:val="Hyperlink"/>
@@ -2197,7 +2389,7 @@
                 <w:noProof/>
                 <w:webHidden/>
               </w:rPr>
-              <w:instrText xml:space="preserve"> PAGEREF _Toc159876352 \h </w:instrText>
+              <w:instrText xml:space="preserve"> PAGEREF _Toc159947504 \h </w:instrText>
             </w:r>
             <w:r>
               <w:rPr>
@@ -2230,7 +2422,7 @@
         </w:p>
         <w:p>
           <w:pPr>
-            <w:pStyle w:val="Inhopg2"/>
+            <w:pStyle w:val="TOC2"/>
             <w:tabs>
               <w:tab w:val="right" w:leader="dot" w:pos="9062"/>
             </w:tabs>
@@ -2238,12 +2430,10 @@
               <w:rFonts w:eastAsiaTheme="minorEastAsia"/>
               <w:noProof/>
               <w:kern w:val="2"/>
-              <w:sz w:val="24"/>
-              <w:szCs w:val="24"/>
-              <w:lang w:eastAsia="nl-BE"/>
+              <w:lang w:val="en-BE" w:eastAsia="en-BE"/>
             </w:rPr>
           </w:pPr>
-          <w:hyperlink w:anchor="_Toc159876353" w:history="1">
+          <w:hyperlink w:anchor="_Toc159947505" w:history="1">
             <w:r>
               <w:rPr>
                 <w:rStyle w:val="Hyperlink"/>
@@ -2270,7 +2460,7 @@
                 <w:noProof/>
                 <w:webHidden/>
               </w:rPr>
-              <w:instrText xml:space="preserve"> PAGEREF _Toc159876353 \h </w:instrText>
+              <w:instrText xml:space="preserve"> PAGEREF _Toc159947505 \h </w:instrText>
             </w:r>
             <w:r>
               <w:rPr>
@@ -2322,13 +2512,13 @@
     </w:sdt>
     <w:p>
       <w:pPr>
-        <w:pStyle w:val="Kop1"/>
+        <w:pStyle w:val="Heading1"/>
         <w:numPr>
           <w:ilvl w:val="0"/>
           <w:numId w:val="0"/>
         </w:numPr>
       </w:pPr>
-      <w:bookmarkStart w:id="0" w:name="_Toc159876331"/>
+      <w:bookmarkStart w:id="0" w:name="_Toc159947480"/>
       <w:r>
         <w:lastRenderedPageBreak/>
         <w:t>Codefragmentenlijst</w:t>
@@ -2342,13 +2532,13 @@
     </w:p>
     <w:p>
       <w:pPr>
-        <w:pStyle w:val="Kop1"/>
+        <w:pStyle w:val="Heading1"/>
         <w:numPr>
           <w:ilvl w:val="0"/>
           <w:numId w:val="0"/>
         </w:numPr>
       </w:pPr>
-      <w:bookmarkStart w:id="1" w:name="_Toc159876332"/>
+      <w:bookmarkStart w:id="1" w:name="_Toc159947481"/>
       <w:r>
         <w:lastRenderedPageBreak/>
         <w:t>Figurenlijst</w:t>
@@ -2362,13 +2552,13 @@
     </w:p>
     <w:p>
       <w:pPr>
-        <w:pStyle w:val="Kop1"/>
+        <w:pStyle w:val="Heading1"/>
         <w:numPr>
           <w:ilvl w:val="0"/>
           <w:numId w:val="0"/>
         </w:numPr>
       </w:pPr>
-      <w:bookmarkStart w:id="2" w:name="_Toc159876333"/>
+      <w:bookmarkStart w:id="2" w:name="_Toc159947482"/>
       <w:r>
         <w:lastRenderedPageBreak/>
         <w:t>Tabellenlijst</w:t>
@@ -2382,13 +2572,13 @@
     </w:p>
     <w:p>
       <w:pPr>
-        <w:pStyle w:val="Kop1"/>
+        <w:pStyle w:val="Heading1"/>
         <w:numPr>
           <w:ilvl w:val="0"/>
           <w:numId w:val="0"/>
         </w:numPr>
       </w:pPr>
-      <w:bookmarkStart w:id="3" w:name="_Toc159876334"/>
+      <w:bookmarkStart w:id="3" w:name="_Toc159947483"/>
       <w:r>
         <w:lastRenderedPageBreak/>
         <w:t>Afkortingenlijst</w:t>
@@ -2402,13 +2592,13 @@
     </w:p>
     <w:p>
       <w:pPr>
-        <w:pStyle w:val="Kop1"/>
+        <w:pStyle w:val="Heading1"/>
         <w:numPr>
           <w:ilvl w:val="0"/>
           <w:numId w:val="0"/>
         </w:numPr>
       </w:pPr>
-      <w:bookmarkStart w:id="4" w:name="_Toc159876335"/>
+      <w:bookmarkStart w:id="4" w:name="_Toc159947484"/>
       <w:r>
         <w:lastRenderedPageBreak/>
         <w:t>Inleiding</w:t>
@@ -2417,15 +2607,180 @@
     </w:p>
     <w:p>
       <w:r>
+        <w:t xml:space="preserve">In het huidige digitale tijdperk, waarin de grenzen van </w:t>
+      </w:r>
+      <w:proofErr w:type="spellStart"/>
+      <w:r>
+        <w:t>gaming</w:t>
+      </w:r>
+      <w:proofErr w:type="spellEnd"/>
+      <w:r>
+        <w:t xml:space="preserve"> voortdurend worden verlegd, speelt </w:t>
+      </w:r>
+      <w:proofErr w:type="spellStart"/>
+      <w:r>
+        <w:t>modding</w:t>
+      </w:r>
+      <w:proofErr w:type="spellEnd"/>
+      <w:r>
+        <w:t xml:space="preserve"> een cruciale rol in het verrijken en personaliseren van de spelervaring. Minecraft, bekend om zijn open wereld en aanpasbaarheid, heeft zich ontwikkeld tot een canvas voor ingenieuze </w:t>
+      </w:r>
+      <w:proofErr w:type="spellStart"/>
+      <w:r>
+        <w:t>mods</w:t>
+      </w:r>
+      <w:proofErr w:type="spellEnd"/>
+      <w:r>
+        <w:t xml:space="preserve"> die de dynamiek en interactie binnen het spel transformeren. Centraal in dit project staat de Minecolonies </w:t>
+      </w:r>
+      <w:proofErr w:type="spellStart"/>
+      <w:r>
+        <w:t>mod</w:t>
+      </w:r>
+      <w:proofErr w:type="spellEnd"/>
+      <w:r>
+        <w:t xml:space="preserve">, die een nieuwe dimensie van gemeenschapsbeheer en automatisering introduceert in Minecraft. Het doel van dit project is het ontwikkelen van een geavanceerde applicatie die naadloze integratie met Minecolonies mogelijk maakt, waardoor spelers de controle kunnen overnemen en toegang kunnen krijgen tot essentiële informatie via onze app. Om deze ambitie te realiseren, worden aanvullende </w:t>
+      </w:r>
+      <w:proofErr w:type="spellStart"/>
+      <w:r>
+        <w:t>mods</w:t>
+      </w:r>
+      <w:proofErr w:type="spellEnd"/>
+      <w:r>
+        <w:t xml:space="preserve"> zoals Advanced </w:t>
+      </w:r>
+      <w:proofErr w:type="spellStart"/>
+      <w:r>
+        <w:t>Peripherals</w:t>
+      </w:r>
+      <w:proofErr w:type="spellEnd"/>
+      <w:r>
+        <w:t xml:space="preserve">, </w:t>
+      </w:r>
+      <w:proofErr w:type="spellStart"/>
+      <w:proofErr w:type="gramStart"/>
+      <w:r>
+        <w:t>CC:Tweaked</w:t>
+      </w:r>
+      <w:proofErr w:type="spellEnd"/>
+      <w:proofErr w:type="gramEnd"/>
+      <w:r>
+        <w:t xml:space="preserve"> en </w:t>
+      </w:r>
+      <w:proofErr w:type="spellStart"/>
+      <w:r>
+        <w:t>Applied</w:t>
+      </w:r>
+      <w:proofErr w:type="spellEnd"/>
+      <w:r>
+        <w:t xml:space="preserve"> </w:t>
+      </w:r>
+      <w:proofErr w:type="spellStart"/>
+      <w:r>
+        <w:t>Energistics</w:t>
+      </w:r>
+      <w:proofErr w:type="spellEnd"/>
+      <w:r>
+        <w:t xml:space="preserve"> ingezet om de vereiste connectiviteit en functionaliteiten te faciliteren.</w:t>
+      </w:r>
+    </w:p>
+    <w:p>
+      <w:r>
+        <w:t xml:space="preserve">De keuze voor Minecolonies als kern van dit project is ingegeven door de unieke mogelijkheden die de </w:t>
+      </w:r>
+      <w:proofErr w:type="spellStart"/>
+      <w:r>
+        <w:t>mod</w:t>
+      </w:r>
+      <w:proofErr w:type="spellEnd"/>
+      <w:r>
+        <w:t xml:space="preserve"> biedt voor het simuleren van een levendige, zelfvoorzienende gemeenschap binnen Minecraft. Echter, ondanks de uitgebreide mogelijkheden, stuiten spelers vaak op uitdagingen bij het effectief beheren en optimaliseren van hun kolonies. Dit project streeft ernaar deze uitdagingen aan te pakken door een brug te slaan tussen de complexe wereld van Minecolonies en de gebruikers, via een intuïtieve en toegankelijke applicatie.</w:t>
+      </w:r>
+    </w:p>
+    <w:p>
+      <w:r>
+        <w:t xml:space="preserve">De ontwikkeling van de applicatie vereist een diepgaand begrip van zowel de Minecolonies </w:t>
+      </w:r>
+      <w:proofErr w:type="spellStart"/>
+      <w:r>
+        <w:t>mod</w:t>
+      </w:r>
+      <w:proofErr w:type="spellEnd"/>
+      <w:r>
+        <w:t xml:space="preserve"> als de aanvullende technologieën die nodig zijn voor integratie en uitbreiding van de functionaliteit. Advanced </w:t>
+      </w:r>
+      <w:proofErr w:type="spellStart"/>
+      <w:r>
+        <w:t>Peripherals</w:t>
+      </w:r>
+      <w:proofErr w:type="spellEnd"/>
+      <w:r>
+        <w:t xml:space="preserve"> en </w:t>
+      </w:r>
+      <w:proofErr w:type="spellStart"/>
+      <w:proofErr w:type="gramStart"/>
+      <w:r>
+        <w:t>CC:Tweaked</w:t>
+      </w:r>
+      <w:proofErr w:type="spellEnd"/>
+      <w:proofErr w:type="gramEnd"/>
+      <w:r>
+        <w:t xml:space="preserve"> bieden de technische basis voor communicatie en interactie met de game-wereld, terwijl </w:t>
+      </w:r>
+      <w:proofErr w:type="spellStart"/>
+      <w:r>
+        <w:t>Applied</w:t>
+      </w:r>
+      <w:proofErr w:type="spellEnd"/>
+      <w:r>
+        <w:t xml:space="preserve"> </w:t>
+      </w:r>
+      <w:proofErr w:type="spellStart"/>
+      <w:r>
+        <w:t>Energistics</w:t>
+      </w:r>
+      <w:proofErr w:type="spellEnd"/>
+      <w:r>
+        <w:t xml:space="preserve"> bijdraagt aan de efficiënte organisatie en beheer van resources binnen de applicatie. Deze synergetische combinatie van </w:t>
+      </w:r>
+      <w:proofErr w:type="spellStart"/>
+      <w:r>
+        <w:t>mods</w:t>
+      </w:r>
+      <w:proofErr w:type="spellEnd"/>
+      <w:r>
+        <w:t xml:space="preserve"> opent nieuwe mogelijkheden voor spelinteractie en -beheer, waardoor een rijkere en meer gestroomlijnde ervaring wordt gecreëerd.</w:t>
+      </w:r>
+    </w:p>
+    <w:p>
+      <w:r>
+        <w:t xml:space="preserve">Dit rapport beschrijft de methodologische aanpak voor het ontwerpen en implementeren van de applicatie, van de initiële analyse van Minecolonies en de bijbehorende </w:t>
+      </w:r>
+      <w:proofErr w:type="spellStart"/>
+      <w:r>
+        <w:t>mods</w:t>
+      </w:r>
+      <w:proofErr w:type="spellEnd"/>
+      <w:r>
+        <w:t xml:space="preserve"> tot de uiteindelijke realisatie van de beheerconsole. De technische uitwerking, inclusief de selectie van technologieën, de ontwikkeling van de gebruikersinterface en de integratie met Minecraft, wordt gedetailleerd besproken. Verder omvat het rapport een kritische evaluatie van de prestaties en de gebruikerservaring, evenals een risicoanalyse met strategieën om potentiële uitdagingen te overwinnen. Door deze systematische verkenning biedt het rapport waardevolle inzichten en een blauwdruk voor toekomstige ontwikkelingen op het gebied van game </w:t>
+      </w:r>
+      <w:proofErr w:type="spellStart"/>
+      <w:r>
+        <w:t>modding</w:t>
+      </w:r>
+      <w:proofErr w:type="spellEnd"/>
+      <w:r>
+        <w:t xml:space="preserve"> en beheer.</w:t>
+      </w:r>
+      <w:r>
         <w:br w:type="page"/>
       </w:r>
     </w:p>
     <w:p>
       <w:pPr>
-        <w:pStyle w:val="Kop1"/>
-      </w:pPr>
-      <w:bookmarkStart w:id="5" w:name="_Toc159876336"/>
-      <w:proofErr w:type="spellStart"/>
+        <w:pStyle w:val="Heading1"/>
+      </w:pPr>
+      <w:bookmarkStart w:id="5" w:name="_Toc159947485"/>
       <w:r>
         <w:lastRenderedPageBreak/>
         <w:t>Min</w:t>
@@ -2436,124 +2791,172 @@
       <w:r>
         <w:t>craft</w:t>
       </w:r>
+      <w:r>
+        <w:t xml:space="preserve"> en Mods</w:t>
+      </w:r>
       <w:bookmarkEnd w:id="5"/>
+    </w:p>
+    <w:p>
+      <w:pPr>
+        <w:pStyle w:val="Heading2"/>
+      </w:pPr>
+      <w:bookmarkStart w:id="6" w:name="_Toc159947486"/>
+      <w:r>
+        <w:t>Overzicht van de gebruikte Minecraft Mods</w:t>
+      </w:r>
+      <w:bookmarkEnd w:id="6"/>
+    </w:p>
+    <w:p>
+      <w:pPr>
+        <w:pStyle w:val="Heading2"/>
+      </w:pPr>
+      <w:bookmarkStart w:id="7" w:name="_Toc159947487"/>
+      <w:r>
+        <w:t>LUA en Minecraft</w:t>
+      </w:r>
+      <w:bookmarkEnd w:id="7"/>
+    </w:p>
+    <w:p>
+      <w:pPr>
+        <w:pStyle w:val="Heading3"/>
+      </w:pPr>
+      <w:bookmarkStart w:id="8" w:name="_Toc159947488"/>
+      <w:r>
+        <w:t xml:space="preserve">Extraheren van takenlijst </w:t>
+      </w:r>
+      <w:r>
+        <w:t>uit Minecolonies</w:t>
+      </w:r>
+      <w:bookmarkEnd w:id="8"/>
+    </w:p>
+    <w:p>
+      <w:pPr>
+        <w:pStyle w:val="Heading3"/>
+      </w:pPr>
+      <w:bookmarkStart w:id="9" w:name="_Toc159947489"/>
+      <w:r>
+        <w:t>Inlezen en uitvoeren van gegeven commando’s</w:t>
+      </w:r>
+      <w:bookmarkEnd w:id="9"/>
+    </w:p>
+    <w:p>
+      <w:pPr>
+        <w:pStyle w:val="Heading1"/>
+      </w:pPr>
+      <w:bookmarkStart w:id="10" w:name="_Toc159947490"/>
+      <w:r>
+        <w:t>C# program</w:t>
+      </w:r>
+      <w:r>
+        <w:t>ma</w:t>
+      </w:r>
+      <w:bookmarkEnd w:id="10"/>
+    </w:p>
+    <w:p>
+      <w:pPr>
+        <w:pStyle w:val="Heading2"/>
+      </w:pPr>
+      <w:bookmarkStart w:id="11" w:name="_Toc159947491"/>
+      <w:r>
+        <w:t>Materiaal</w:t>
+      </w:r>
+      <w:r>
+        <w:t>calculator</w:t>
+      </w:r>
+      <w:bookmarkEnd w:id="11"/>
+    </w:p>
+    <w:p>
+      <w:pPr>
+        <w:pStyle w:val="Heading2"/>
+      </w:pPr>
+      <w:bookmarkStart w:id="12" w:name="_Toc159947492"/>
+      <w:r>
+        <w:t>Extractie van recepten uit Minecraft bestanden</w:t>
+      </w:r>
+      <w:bookmarkEnd w:id="12"/>
+    </w:p>
+    <w:p>
+      <w:pPr>
+        <w:pStyle w:val="Heading2"/>
+      </w:pPr>
+      <w:bookmarkStart w:id="13" w:name="_Toc159947493"/>
+      <w:r>
+        <w:t xml:space="preserve">Integratie met </w:t>
+      </w:r>
+      <w:proofErr w:type="gramStart"/>
+      <w:r>
+        <w:t>JSON</w:t>
+      </w:r>
+      <w:r>
+        <w:t xml:space="preserve"> data</w:t>
+      </w:r>
+      <w:bookmarkEnd w:id="13"/>
+      <w:proofErr w:type="gramEnd"/>
+    </w:p>
+    <w:p>
+      <w:pPr>
+        <w:pStyle w:val="Heading1"/>
+      </w:pPr>
+      <w:bookmarkStart w:id="14" w:name="_Toc159947494"/>
+      <w:r>
+        <w:t xml:space="preserve">Website </w:t>
+      </w:r>
+      <w:r>
+        <w:t>Ontwikkeling</w:t>
+      </w:r>
+      <w:bookmarkEnd w:id="14"/>
+    </w:p>
+    <w:p>
+      <w:pPr>
+        <w:pStyle w:val="Heading2"/>
+      </w:pPr>
+      <w:bookmarkStart w:id="15" w:name="_Toc159947495"/>
+      <w:r>
+        <w:t xml:space="preserve">Ontwerp met </w:t>
+      </w:r>
+      <w:proofErr w:type="spellStart"/>
+      <w:r>
+        <w:t>Figma</w:t>
+      </w:r>
+      <w:bookmarkEnd w:id="15"/>
       <w:proofErr w:type="spellEnd"/>
     </w:p>
     <w:p>
       <w:pPr>
-        <w:pStyle w:val="Kop2"/>
-      </w:pPr>
-      <w:bookmarkStart w:id="6" w:name="_Toc159876337"/>
-      <w:r>
-        <w:t>LUA</w:t>
-      </w:r>
-      <w:bookmarkEnd w:id="6"/>
-    </w:p>
-    <w:p>
-      <w:pPr>
-        <w:pStyle w:val="Kop2"/>
-      </w:pPr>
-      <w:bookmarkStart w:id="7" w:name="_Toc159876338"/>
-      <w:r>
-        <w:t>Extraheren van takenlijst data</w:t>
-      </w:r>
-      <w:bookmarkEnd w:id="7"/>
-    </w:p>
-    <w:p>
-      <w:pPr>
-        <w:pStyle w:val="Kop1"/>
-      </w:pPr>
-      <w:bookmarkStart w:id="8" w:name="_Toc159876339"/>
-      <w:r>
-        <w:t>C# program</w:t>
-      </w:r>
-      <w:bookmarkEnd w:id="8"/>
-    </w:p>
-    <w:p>
-      <w:pPr>
-        <w:pStyle w:val="Kop2"/>
-      </w:pPr>
-      <w:bookmarkStart w:id="9" w:name="_Toc159876340"/>
-      <w:r>
-        <w:t>Materiaal berekender</w:t>
-      </w:r>
-      <w:bookmarkEnd w:id="9"/>
-    </w:p>
-    <w:p>
-      <w:pPr>
-        <w:pStyle w:val="Kop2"/>
-      </w:pPr>
-      <w:bookmarkStart w:id="10" w:name="_Toc159876341"/>
-      <w:r>
-        <w:t>Extra recepten toevoegen</w:t>
-      </w:r>
-      <w:bookmarkEnd w:id="10"/>
-    </w:p>
-    <w:p>
-      <w:pPr>
-        <w:pStyle w:val="Kop2"/>
-      </w:pPr>
-      <w:bookmarkStart w:id="11" w:name="_Toc159876342"/>
-      <w:r>
-        <w:t>Integratie met LUA data</w:t>
-      </w:r>
-      <w:bookmarkEnd w:id="11"/>
-    </w:p>
-    <w:p>
-      <w:pPr>
-        <w:pStyle w:val="Kop1"/>
-      </w:pPr>
-      <w:bookmarkStart w:id="12" w:name="_Toc159876343"/>
-      <w:r>
-        <w:t>Website</w:t>
-      </w:r>
-      <w:bookmarkEnd w:id="12"/>
-      <w:r>
-        <w:t xml:space="preserve"> </w:t>
-      </w:r>
-    </w:p>
-    <w:p>
-      <w:pPr>
-        <w:pStyle w:val="Kop2"/>
-      </w:pPr>
-      <w:bookmarkStart w:id="13" w:name="_Toc159876344"/>
+        <w:pStyle w:val="Heading2"/>
+      </w:pPr>
+      <w:bookmarkStart w:id="16" w:name="_Toc159947496"/>
       <w:proofErr w:type="spellStart"/>
       <w:r>
-        <w:t>Figma</w:t>
-      </w:r>
-      <w:bookmarkEnd w:id="13"/>
+        <w:t>Frontend</w:t>
+      </w:r>
       <w:proofErr w:type="spellEnd"/>
-    </w:p>
-    <w:p>
-      <w:pPr>
-        <w:pStyle w:val="Kop2"/>
-      </w:pPr>
-      <w:bookmarkStart w:id="14" w:name="_Toc159876345"/>
-      <w:r>
-        <w:t xml:space="preserve">Html &amp; </w:t>
-      </w:r>
-      <w:proofErr w:type="spellStart"/>
-      <w:r>
-        <w:t>css</w:t>
-      </w:r>
-      <w:bookmarkEnd w:id="14"/>
-      <w:proofErr w:type="spellEnd"/>
-    </w:p>
-    <w:p>
-      <w:pPr>
-        <w:pStyle w:val="Kop2"/>
-      </w:pPr>
-      <w:bookmarkStart w:id="15" w:name="_Toc159876346"/>
-      <w:r>
-        <w:t>PHP</w:t>
-      </w:r>
-      <w:bookmarkEnd w:id="15"/>
-    </w:p>
-    <w:p>
-      <w:pPr>
-        <w:pStyle w:val="Kop1"/>
-      </w:pPr>
-      <w:bookmarkStart w:id="16" w:name="_Toc159876347"/>
+      <w:r>
+        <w:t xml:space="preserve"> ontwikkeling</w:t>
+      </w:r>
+      <w:bookmarkEnd w:id="16"/>
+    </w:p>
+    <w:p>
+      <w:pPr>
+        <w:pStyle w:val="Heading2"/>
+      </w:pPr>
+      <w:bookmarkStart w:id="17" w:name="_Toc159947497"/>
+      <w:r>
+        <w:t xml:space="preserve">Backend </w:t>
+      </w:r>
+      <w:r>
+        <w:t>o</w:t>
+      </w:r>
+      <w:r>
+        <w:t>ntwikkeling</w:t>
+      </w:r>
+      <w:bookmarkEnd w:id="17"/>
+    </w:p>
+    <w:p>
+      <w:pPr>
+        <w:pStyle w:val="Heading1"/>
+      </w:pPr>
+      <w:bookmarkStart w:id="18" w:name="_Toc159947498"/>
       <w:r>
         <w:t>S</w:t>
       </w:r>
@@ -2563,35 +2966,50 @@
       <w:r>
         <w:t xml:space="preserve"> tussen web en app</w:t>
       </w:r>
-      <w:bookmarkEnd w:id="16"/>
-    </w:p>
-    <w:p>
-      <w:pPr>
-        <w:pStyle w:val="Kop2"/>
-      </w:pPr>
-      <w:bookmarkStart w:id="17" w:name="_Toc159876348"/>
-      <w:r>
-        <w:t>Web integratie maken van app</w:t>
-      </w:r>
-      <w:bookmarkEnd w:id="17"/>
+      <w:bookmarkEnd w:id="18"/>
+    </w:p>
+    <w:p>
+      <w:pPr>
+        <w:pStyle w:val="Heading2"/>
+      </w:pPr>
+      <w:bookmarkStart w:id="19" w:name="_Toc159947499"/>
+      <w:r>
+        <w:t>Web integratie van de App</w:t>
+      </w:r>
+      <w:bookmarkEnd w:id="19"/>
+    </w:p>
+    <w:p>
+      <w:pPr>
+        <w:pStyle w:val="Heading2"/>
+      </w:pPr>
+      <w:bookmarkStart w:id="20" w:name="_Toc159947500"/>
+      <w:r>
+        <w:t>Samenhang en Communicatie tussen Componenten</w:t>
+      </w:r>
+      <w:bookmarkEnd w:id="20"/>
+    </w:p>
+    <w:p>
+      <w:pPr>
+        <w:pStyle w:val="Heading2"/>
+      </w:pPr>
       <w:r>
         <w:br w:type="page"/>
       </w:r>
     </w:p>
     <w:p>
       <w:pPr>
-        <w:pStyle w:val="Kop1"/>
+        <w:pStyle w:val="Heading1"/>
         <w:numPr>
           <w:ilvl w:val="0"/>
           <w:numId w:val="0"/>
         </w:numPr>
       </w:pPr>
-      <w:bookmarkStart w:id="18" w:name="_Toc159876349"/>
+      <w:bookmarkStart w:id="21" w:name="_Toc159947501"/>
       <w:r>
         <w:lastRenderedPageBreak/>
         <w:t>Conclusie</w:t>
       </w:r>
-      <w:bookmarkEnd w:id="18"/>
+      <w:bookmarkEnd w:id="21"/>
     </w:p>
     <w:p>
       <w:r>
@@ -2600,18 +3018,18 @@
     </w:p>
     <w:p>
       <w:pPr>
-        <w:pStyle w:val="Kop1"/>
+        <w:pStyle w:val="Heading1"/>
         <w:numPr>
           <w:ilvl w:val="0"/>
           <w:numId w:val="0"/>
         </w:numPr>
       </w:pPr>
-      <w:bookmarkStart w:id="19" w:name="_Toc159876350"/>
+      <w:bookmarkStart w:id="22" w:name="_Toc159947502"/>
       <w:r>
         <w:lastRenderedPageBreak/>
         <w:t>Handleiding</w:t>
       </w:r>
-      <w:bookmarkEnd w:id="19"/>
+      <w:bookmarkEnd w:id="22"/>
     </w:p>
     <w:p>
       <w:r>
@@ -2620,18 +3038,18 @@
     </w:p>
     <w:p>
       <w:pPr>
-        <w:pStyle w:val="Kop1"/>
+        <w:pStyle w:val="Heading1"/>
         <w:numPr>
           <w:ilvl w:val="0"/>
           <w:numId w:val="0"/>
         </w:numPr>
       </w:pPr>
-      <w:bookmarkStart w:id="20" w:name="_Toc159876351"/>
+      <w:bookmarkStart w:id="23" w:name="_Toc159947503"/>
       <w:r>
         <w:lastRenderedPageBreak/>
         <w:t>Literatuurlijst</w:t>
       </w:r>
-      <w:bookmarkEnd w:id="20"/>
+      <w:bookmarkEnd w:id="23"/>
     </w:p>
     <w:p>
       <w:r>
@@ -2640,22 +3058,22 @@
     </w:p>
     <w:p>
       <w:pPr>
-        <w:pStyle w:val="Kop1"/>
+        <w:pStyle w:val="Heading1"/>
         <w:numPr>
           <w:ilvl w:val="0"/>
           <w:numId w:val="0"/>
         </w:numPr>
       </w:pPr>
-      <w:bookmarkStart w:id="21" w:name="_Toc159876352"/>
+      <w:bookmarkStart w:id="24" w:name="_Toc159947504"/>
       <w:r>
         <w:lastRenderedPageBreak/>
         <w:t>Bijlagenoverzicht</w:t>
       </w:r>
-      <w:bookmarkEnd w:id="21"/>
-    </w:p>
-    <w:p>
-      <w:pPr>
-        <w:pStyle w:val="Kop2"/>
+      <w:bookmarkEnd w:id="24"/>
+    </w:p>
+    <w:p>
+      <w:pPr>
+        <w:pStyle w:val="Heading2"/>
         <w:numPr>
           <w:ilvl w:val="0"/>
           <w:numId w:val="0"/>
@@ -2669,10 +3087,11 @@
           <w:docGrid w:linePitch="360"/>
         </w:sectPr>
       </w:pPr>
-      <w:bookmarkStart w:id="22" w:name="_Toc159876353"/>
+      <w:bookmarkStart w:id="25" w:name="_Toc159947505"/>
       <w:r>
         <w:t xml:space="preserve">Bijlage </w:t>
       </w:r>
+      <w:proofErr w:type="gramStart"/>
       <w:r>
         <w:t>1</w:t>
       </w:r>
@@ -2685,11 +3104,12 @@
       <w:r>
         <w:t>.docx</w:t>
       </w:r>
-      <w:bookmarkEnd w:id="22"/>
-    </w:p>
-    <w:p>
-      <w:pPr>
-        <w:pStyle w:val="Kop2"/>
+      <w:bookmarkEnd w:id="25"/>
+      <w:proofErr w:type="gramEnd"/>
+    </w:p>
+    <w:p>
+      <w:pPr>
+        <w:pStyle w:val="Heading2"/>
         <w:numPr>
           <w:ilvl w:val="0"/>
           <w:numId w:val="0"/>
@@ -2745,7 +3165,7 @@
     <w:sdtContent>
       <w:p>
         <w:pPr>
-          <w:pStyle w:val="Voettekst"/>
+          <w:pStyle w:val="Footer"/>
         </w:pPr>
         <w:r>
           <w:rPr>
@@ -2915,7 +3335,7 @@
 <w:ftr xmlns:wpc="http://schemas.microsoft.com/office/word/2010/wordprocessingCanvas" xmlns:cx="http://schemas.microsoft.com/office/drawing/2014/chartex" xmlns:cx1="http://schemas.microsoft.com/office/drawing/2015/9/8/chartex" xmlns:cx2="http://schemas.microsoft.com/office/drawing/2015/10/21/chartex" xmlns:cx3="http://schemas.microsoft.com/office/drawing/2016/5/9/chartex" xmlns:cx4="http://schemas.microsoft.com/office/drawing/2016/5/10/chartex" xmlns:cx5="http://schemas.microsoft.com/office/drawing/2016/5/11/chartex" xmlns:cx6="http://schemas.microsoft.com/office/drawing/2016/5/12/chartex" xmlns:cx7="http://schemas.microsoft.com/office/drawing/2016/5/13/chartex" xmlns:cx8="http://schemas.microsoft.com/office/drawing/2016/5/14/chartex" xmlns:mc="http://schemas.openxmlformats.org/markup-compatibility/2006" xmlns:aink="http://schemas.microsoft.com/office/drawing/2016/ink" xmlns:am3d="http://schemas.microsoft.com/office/drawing/2017/model3d" xmlns:o="urn:schemas-microsoft-com:office:office" xmlns:oel="http://schemas.microsoft.com/office/2019/extlst" xmlns:r="http://schemas.openxmlformats.org/officeDocument/2006/relationships" xmlns:m="http://schemas.openxmlformats.org/officeDocument/2006/math" xmlns:v="urn:schemas-microsoft-com:vml" xmlns:wp14="http://schemas.microsoft.com/office/word/2010/wordprocessingDrawing" xmlns:wp="http://schemas.openxmlformats.org/drawingml/2006/wordprocessingDrawing" xmlns:w10="urn:schemas-microsoft-com:office:word" xmlns:w="http://schemas.openxmlformats.org/wordprocessingml/2006/main" xmlns:w14="http://schemas.microsoft.com/office/word/2010/wordml" xmlns:w15="http://schemas.microsoft.com/office/word/2012/wordml" xmlns:w16cex="http://schemas.microsoft.com/office/word/2018/wordml/cex" xmlns:w16cid="http://schemas.microsoft.com/office/word/2016/wordml/cid" xmlns:w16="http://schemas.microsoft.com/office/word/2018/wordml" xmlns:w16sdtdh="http://schemas.microsoft.com/office/word/2020/wordml/sdtdatahash" xmlns:w16se="http://schemas.microsoft.com/office/word/2015/wordml/symex" xmlns:wpg="http://schemas.microsoft.com/office/word/2010/wordprocessingGroup" xmlns:wpi="http://schemas.microsoft.com/office/word/2010/wordprocessingInk" xmlns:wne="http://schemas.microsoft.com/office/word/2006/wordml" xmlns:wps="http://schemas.microsoft.com/office/word/2010/wordprocessingShape" mc:Ignorable="w14 w15 w16se w16cid w16 w16cex w16sdtdh wp14">
   <w:p>
     <w:pPr>
-      <w:pStyle w:val="Voettekst"/>
+      <w:pStyle w:val="Footer"/>
     </w:pPr>
   </w:p>
 </w:ftr>
@@ -3306,7 +3726,7 @@
     <w:lvl w:ilvl="0">
       <w:start w:val="1"/>
       <w:numFmt w:val="decimal"/>
-      <w:pStyle w:val="Kop1"/>
+      <w:pStyle w:val="Heading1"/>
       <w:lvlText w:val="%1"/>
       <w:lvlJc w:val="left"/>
       <w:pPr>
@@ -3316,7 +3736,7 @@
     <w:lvl w:ilvl="1">
       <w:start w:val="1"/>
       <w:numFmt w:val="decimal"/>
-      <w:pStyle w:val="Kop2"/>
+      <w:pStyle w:val="Heading2"/>
       <w:lvlText w:val="%1.%2"/>
       <w:lvlJc w:val="left"/>
       <w:pPr>
@@ -3326,7 +3746,7 @@
     <w:lvl w:ilvl="2">
       <w:start w:val="1"/>
       <w:numFmt w:val="decimal"/>
-      <w:pStyle w:val="Kop3"/>
+      <w:pStyle w:val="Heading3"/>
       <w:lvlText w:val="%1.%2.%3"/>
       <w:lvlJc w:val="left"/>
       <w:pPr>
@@ -3336,7 +3756,7 @@
     <w:lvl w:ilvl="3">
       <w:start w:val="1"/>
       <w:numFmt w:val="decimal"/>
-      <w:pStyle w:val="Kop4"/>
+      <w:pStyle w:val="Heading4"/>
       <w:lvlText w:val="%1.%2.%3.%4"/>
       <w:lvlJc w:val="left"/>
       <w:pPr>
@@ -3346,7 +3766,7 @@
     <w:lvl w:ilvl="4">
       <w:start w:val="1"/>
       <w:numFmt w:val="decimal"/>
-      <w:pStyle w:val="Kop5"/>
+      <w:pStyle w:val="Heading5"/>
       <w:lvlText w:val="%1.%2.%3.%4.%5"/>
       <w:lvlJc w:val="left"/>
       <w:pPr>
@@ -3356,7 +3776,7 @@
     <w:lvl w:ilvl="5">
       <w:start w:val="1"/>
       <w:numFmt w:val="decimal"/>
-      <w:pStyle w:val="Kop6"/>
+      <w:pStyle w:val="Heading6"/>
       <w:lvlText w:val="%1.%2.%3.%4.%5.%6"/>
       <w:lvlJc w:val="left"/>
       <w:pPr>
@@ -3366,7 +3786,7 @@
     <w:lvl w:ilvl="6">
       <w:start w:val="1"/>
       <w:numFmt w:val="decimal"/>
-      <w:pStyle w:val="Kop7"/>
+      <w:pStyle w:val="Heading7"/>
       <w:lvlText w:val="%1.%2.%3.%4.%5.%6.%7"/>
       <w:lvlJc w:val="left"/>
       <w:pPr>
@@ -3376,7 +3796,7 @@
     <w:lvl w:ilvl="7">
       <w:start w:val="1"/>
       <w:numFmt w:val="decimal"/>
-      <w:pStyle w:val="Kop8"/>
+      <w:pStyle w:val="Heading8"/>
       <w:lvlText w:val="%1.%2.%3.%4.%5.%6.%7.%8"/>
       <w:lvlJc w:val="left"/>
       <w:pPr>
@@ -3386,7 +3806,7 @@
     <w:lvl w:ilvl="8">
       <w:start w:val="1"/>
       <w:numFmt w:val="decimal"/>
-      <w:pStyle w:val="Kop9"/>
+      <w:pStyle w:val="Heading9"/>
       <w:lvlText w:val="%1.%2.%3.%4.%5.%6.%7.%8.%9"/>
       <w:lvlJc w:val="left"/>
       <w:pPr>
@@ -4377,15 +4797,15 @@
     <w:lsdException w:name="Unresolved Mention" w:semiHidden="1" w:unhideWhenUsed="1"/>
     <w:lsdException w:name="Smart Link" w:semiHidden="1" w:unhideWhenUsed="1"/>
   </w:latentStyles>
-  <w:style w:type="paragraph" w:default="1" w:styleId="Standaard">
+  <w:style w:type="paragraph" w:default="1" w:styleId="Normal">
     <w:name w:val="Normal"/>
     <w:qFormat/>
   </w:style>
-  <w:style w:type="paragraph" w:styleId="Kop1">
+  <w:style w:type="paragraph" w:styleId="Heading1">
     <w:name w:val="heading 1"/>
-    <w:basedOn w:val="Standaard"/>
-    <w:next w:val="Standaard"/>
-    <w:link w:val="Kop1Char"/>
+    <w:basedOn w:val="Normal"/>
+    <w:next w:val="Normal"/>
+    <w:link w:val="Heading1Char"/>
     <w:uiPriority w:val="9"/>
     <w:qFormat/>
     <w:rsid w:val="001A27AA"/>
@@ -4405,11 +4825,11 @@
       <w:szCs w:val="40"/>
     </w:rPr>
   </w:style>
-  <w:style w:type="paragraph" w:styleId="Kop2">
+  <w:style w:type="paragraph" w:styleId="Heading2">
     <w:name w:val="heading 2"/>
-    <w:basedOn w:val="Standaard"/>
-    <w:next w:val="Standaard"/>
-    <w:link w:val="Kop2Char"/>
+    <w:basedOn w:val="Normal"/>
+    <w:next w:val="Normal"/>
+    <w:link w:val="Heading2Char"/>
     <w:uiPriority w:val="9"/>
     <w:unhideWhenUsed/>
     <w:qFormat/>
@@ -4431,13 +4851,12 @@
       <w:szCs w:val="32"/>
     </w:rPr>
   </w:style>
-  <w:style w:type="paragraph" w:styleId="Kop3">
+  <w:style w:type="paragraph" w:styleId="Heading3">
     <w:name w:val="heading 3"/>
-    <w:basedOn w:val="Standaard"/>
-    <w:next w:val="Standaard"/>
-    <w:link w:val="Kop3Char"/>
+    <w:basedOn w:val="Normal"/>
+    <w:next w:val="Normal"/>
+    <w:link w:val="Heading3Char"/>
     <w:uiPriority w:val="9"/>
-    <w:semiHidden/>
     <w:unhideWhenUsed/>
     <w:qFormat/>
     <w:rsid w:val="001A27AA"/>
@@ -4458,11 +4877,11 @@
       <w:szCs w:val="28"/>
     </w:rPr>
   </w:style>
-  <w:style w:type="paragraph" w:styleId="Kop4">
+  <w:style w:type="paragraph" w:styleId="Heading4">
     <w:name w:val="heading 4"/>
-    <w:basedOn w:val="Standaard"/>
-    <w:next w:val="Standaard"/>
-    <w:link w:val="Kop4Char"/>
+    <w:basedOn w:val="Normal"/>
+    <w:next w:val="Normal"/>
+    <w:link w:val="Heading4Char"/>
     <w:uiPriority w:val="9"/>
     <w:semiHidden/>
     <w:unhideWhenUsed/>
@@ -4485,11 +4904,11 @@
       <w:color w:val="0F4761" w:themeColor="accent1" w:themeShade="BF"/>
     </w:rPr>
   </w:style>
-  <w:style w:type="paragraph" w:styleId="Kop5">
+  <w:style w:type="paragraph" w:styleId="Heading5">
     <w:name w:val="heading 5"/>
-    <w:basedOn w:val="Standaard"/>
-    <w:next w:val="Standaard"/>
-    <w:link w:val="Kop5Char"/>
+    <w:basedOn w:val="Normal"/>
+    <w:next w:val="Normal"/>
+    <w:link w:val="Heading5Char"/>
     <w:uiPriority w:val="9"/>
     <w:semiHidden/>
     <w:unhideWhenUsed/>
@@ -4510,11 +4929,11 @@
       <w:color w:val="0F4761" w:themeColor="accent1" w:themeShade="BF"/>
     </w:rPr>
   </w:style>
-  <w:style w:type="paragraph" w:styleId="Kop6">
+  <w:style w:type="paragraph" w:styleId="Heading6">
     <w:name w:val="heading 6"/>
-    <w:basedOn w:val="Standaard"/>
-    <w:next w:val="Standaard"/>
-    <w:link w:val="Kop6Char"/>
+    <w:basedOn w:val="Normal"/>
+    <w:next w:val="Normal"/>
+    <w:link w:val="Heading6Char"/>
     <w:uiPriority w:val="9"/>
     <w:semiHidden/>
     <w:unhideWhenUsed/>
@@ -4537,11 +4956,11 @@
       <w:color w:val="595959" w:themeColor="text1" w:themeTint="A6"/>
     </w:rPr>
   </w:style>
-  <w:style w:type="paragraph" w:styleId="Kop7">
+  <w:style w:type="paragraph" w:styleId="Heading7">
     <w:name w:val="heading 7"/>
-    <w:basedOn w:val="Standaard"/>
-    <w:next w:val="Standaard"/>
-    <w:link w:val="Kop7Char"/>
+    <w:basedOn w:val="Normal"/>
+    <w:next w:val="Normal"/>
+    <w:link w:val="Heading7Char"/>
     <w:uiPriority w:val="9"/>
     <w:semiHidden/>
     <w:unhideWhenUsed/>
@@ -4562,11 +4981,11 @@
       <w:color w:val="595959" w:themeColor="text1" w:themeTint="A6"/>
     </w:rPr>
   </w:style>
-  <w:style w:type="paragraph" w:styleId="Kop8">
+  <w:style w:type="paragraph" w:styleId="Heading8">
     <w:name w:val="heading 8"/>
-    <w:basedOn w:val="Standaard"/>
-    <w:next w:val="Standaard"/>
-    <w:link w:val="Kop8Char"/>
+    <w:basedOn w:val="Normal"/>
+    <w:next w:val="Normal"/>
+    <w:link w:val="Heading8Char"/>
     <w:uiPriority w:val="9"/>
     <w:semiHidden/>
     <w:unhideWhenUsed/>
@@ -4589,11 +5008,11 @@
       <w:color w:val="272727" w:themeColor="text1" w:themeTint="D8"/>
     </w:rPr>
   </w:style>
-  <w:style w:type="paragraph" w:styleId="Kop9">
+  <w:style w:type="paragraph" w:styleId="Heading9">
     <w:name w:val="heading 9"/>
-    <w:basedOn w:val="Standaard"/>
-    <w:next w:val="Standaard"/>
-    <w:link w:val="Kop9Char"/>
+    <w:basedOn w:val="Normal"/>
+    <w:next w:val="Normal"/>
+    <w:link w:val="Heading9Char"/>
     <w:uiPriority w:val="9"/>
     <w:semiHidden/>
     <w:unhideWhenUsed/>
@@ -4614,13 +5033,13 @@
       <w:color w:val="272727" w:themeColor="text1" w:themeTint="D8"/>
     </w:rPr>
   </w:style>
-  <w:style w:type="character" w:default="1" w:styleId="Standaardalinea-lettertype">
+  <w:style w:type="character" w:default="1" w:styleId="DefaultParagraphFont">
     <w:name w:val="Default Paragraph Font"/>
     <w:uiPriority w:val="1"/>
     <w:semiHidden/>
     <w:unhideWhenUsed/>
   </w:style>
-  <w:style w:type="table" w:default="1" w:styleId="Standaardtabel">
+  <w:style w:type="table" w:default="1" w:styleId="TableNormal">
     <w:name w:val="Normal Table"/>
     <w:uiPriority w:val="99"/>
     <w:semiHidden/>
@@ -4635,16 +5054,16 @@
       </w:tblCellMar>
     </w:tblPr>
   </w:style>
-  <w:style w:type="numbering" w:default="1" w:styleId="Geenlijst">
+  <w:style w:type="numbering" w:default="1" w:styleId="NoList">
     <w:name w:val="No List"/>
     <w:uiPriority w:val="99"/>
     <w:semiHidden/>
     <w:unhideWhenUsed/>
   </w:style>
-  <w:style w:type="character" w:customStyle="1" w:styleId="Kop1Char">
-    <w:name w:val="Kop 1 Char"/>
-    <w:basedOn w:val="Standaardalinea-lettertype"/>
-    <w:link w:val="Kop1"/>
+  <w:style w:type="character" w:customStyle="1" w:styleId="Heading1Char">
+    <w:name w:val="Heading 1 Char"/>
+    <w:basedOn w:val="DefaultParagraphFont"/>
+    <w:link w:val="Heading1"/>
     <w:uiPriority w:val="9"/>
     <w:rsid w:val="001A27AA"/>
     <w:rPr>
@@ -4654,10 +5073,10 @@
       <w:szCs w:val="40"/>
     </w:rPr>
   </w:style>
-  <w:style w:type="character" w:customStyle="1" w:styleId="Kop2Char">
-    <w:name w:val="Kop 2 Char"/>
-    <w:basedOn w:val="Standaardalinea-lettertype"/>
-    <w:link w:val="Kop2"/>
+  <w:style w:type="character" w:customStyle="1" w:styleId="Heading2Char">
+    <w:name w:val="Heading 2 Char"/>
+    <w:basedOn w:val="DefaultParagraphFont"/>
+    <w:link w:val="Heading2"/>
     <w:uiPriority w:val="9"/>
     <w:rsid w:val="001A27AA"/>
     <w:rPr>
@@ -4667,12 +5086,11 @@
       <w:szCs w:val="32"/>
     </w:rPr>
   </w:style>
-  <w:style w:type="character" w:customStyle="1" w:styleId="Kop3Char">
-    <w:name w:val="Kop 3 Char"/>
-    <w:basedOn w:val="Standaardalinea-lettertype"/>
-    <w:link w:val="Kop3"/>
+  <w:style w:type="character" w:customStyle="1" w:styleId="Heading3Char">
+    <w:name w:val="Heading 3 Char"/>
+    <w:basedOn w:val="DefaultParagraphFont"/>
+    <w:link w:val="Heading3"/>
     <w:uiPriority w:val="9"/>
-    <w:semiHidden/>
     <w:rsid w:val="001A27AA"/>
     <w:rPr>
       <w:rFonts w:eastAsiaTheme="majorEastAsia" w:cstheme="majorBidi"/>
@@ -4681,10 +5099,10 @@
       <w:szCs w:val="28"/>
     </w:rPr>
   </w:style>
-  <w:style w:type="character" w:customStyle="1" w:styleId="Kop4Char">
-    <w:name w:val="Kop 4 Char"/>
-    <w:basedOn w:val="Standaardalinea-lettertype"/>
-    <w:link w:val="Kop4"/>
+  <w:style w:type="character" w:customStyle="1" w:styleId="Heading4Char">
+    <w:name w:val="Heading 4 Char"/>
+    <w:basedOn w:val="DefaultParagraphFont"/>
+    <w:link w:val="Heading4"/>
     <w:uiPriority w:val="9"/>
     <w:semiHidden/>
     <w:rsid w:val="001A27AA"/>
@@ -4695,10 +5113,10 @@
       <w:color w:val="0F4761" w:themeColor="accent1" w:themeShade="BF"/>
     </w:rPr>
   </w:style>
-  <w:style w:type="character" w:customStyle="1" w:styleId="Kop5Char">
-    <w:name w:val="Kop 5 Char"/>
-    <w:basedOn w:val="Standaardalinea-lettertype"/>
-    <w:link w:val="Kop5"/>
+  <w:style w:type="character" w:customStyle="1" w:styleId="Heading5Char">
+    <w:name w:val="Heading 5 Char"/>
+    <w:basedOn w:val="DefaultParagraphFont"/>
+    <w:link w:val="Heading5"/>
     <w:uiPriority w:val="9"/>
     <w:semiHidden/>
     <w:rsid w:val="001A27AA"/>
@@ -4707,10 +5125,10 @@
       <w:color w:val="0F4761" w:themeColor="accent1" w:themeShade="BF"/>
     </w:rPr>
   </w:style>
-  <w:style w:type="character" w:customStyle="1" w:styleId="Kop6Char">
-    <w:name w:val="Kop 6 Char"/>
-    <w:basedOn w:val="Standaardalinea-lettertype"/>
-    <w:link w:val="Kop6"/>
+  <w:style w:type="character" w:customStyle="1" w:styleId="Heading6Char">
+    <w:name w:val="Heading 6 Char"/>
+    <w:basedOn w:val="DefaultParagraphFont"/>
+    <w:link w:val="Heading6"/>
     <w:uiPriority w:val="9"/>
     <w:semiHidden/>
     <w:rsid w:val="001A27AA"/>
@@ -4721,10 +5139,10 @@
       <w:color w:val="595959" w:themeColor="text1" w:themeTint="A6"/>
     </w:rPr>
   </w:style>
-  <w:style w:type="character" w:customStyle="1" w:styleId="Kop7Char">
-    <w:name w:val="Kop 7 Char"/>
-    <w:basedOn w:val="Standaardalinea-lettertype"/>
-    <w:link w:val="Kop7"/>
+  <w:style w:type="character" w:customStyle="1" w:styleId="Heading7Char">
+    <w:name w:val="Heading 7 Char"/>
+    <w:basedOn w:val="DefaultParagraphFont"/>
+    <w:link w:val="Heading7"/>
     <w:uiPriority w:val="9"/>
     <w:semiHidden/>
     <w:rsid w:val="001A27AA"/>
@@ -4733,10 +5151,10 @@
       <w:color w:val="595959" w:themeColor="text1" w:themeTint="A6"/>
     </w:rPr>
   </w:style>
-  <w:style w:type="character" w:customStyle="1" w:styleId="Kop8Char">
-    <w:name w:val="Kop 8 Char"/>
-    <w:basedOn w:val="Standaardalinea-lettertype"/>
-    <w:link w:val="Kop8"/>
+  <w:style w:type="character" w:customStyle="1" w:styleId="Heading8Char">
+    <w:name w:val="Heading 8 Char"/>
+    <w:basedOn w:val="DefaultParagraphFont"/>
+    <w:link w:val="Heading8"/>
     <w:uiPriority w:val="9"/>
     <w:semiHidden/>
     <w:rsid w:val="001A27AA"/>
@@ -4747,10 +5165,10 @@
       <w:color w:val="272727" w:themeColor="text1" w:themeTint="D8"/>
     </w:rPr>
   </w:style>
-  <w:style w:type="character" w:customStyle="1" w:styleId="Kop9Char">
-    <w:name w:val="Kop 9 Char"/>
-    <w:basedOn w:val="Standaardalinea-lettertype"/>
-    <w:link w:val="Kop9"/>
+  <w:style w:type="character" w:customStyle="1" w:styleId="Heading9Char">
+    <w:name w:val="Heading 9 Char"/>
+    <w:basedOn w:val="DefaultParagraphFont"/>
+    <w:link w:val="Heading9"/>
     <w:uiPriority w:val="9"/>
     <w:semiHidden/>
     <w:rsid w:val="001A27AA"/>
@@ -4759,11 +5177,11 @@
       <w:color w:val="272727" w:themeColor="text1" w:themeTint="D8"/>
     </w:rPr>
   </w:style>
-  <w:style w:type="paragraph" w:styleId="Titel">
+  <w:style w:type="paragraph" w:styleId="Title">
     <w:name w:val="Title"/>
-    <w:basedOn w:val="Standaard"/>
-    <w:next w:val="Standaard"/>
-    <w:link w:val="TitelChar"/>
+    <w:basedOn w:val="Normal"/>
+    <w:next w:val="Normal"/>
+    <w:link w:val="TitleChar"/>
     <w:uiPriority w:val="10"/>
     <w:qFormat/>
     <w:rsid w:val="001A27AA"/>
@@ -4779,10 +5197,10 @@
       <w:szCs w:val="56"/>
     </w:rPr>
   </w:style>
-  <w:style w:type="character" w:customStyle="1" w:styleId="TitelChar">
-    <w:name w:val="Titel Char"/>
-    <w:basedOn w:val="Standaardalinea-lettertype"/>
-    <w:link w:val="Titel"/>
+  <w:style w:type="character" w:customStyle="1" w:styleId="TitleChar">
+    <w:name w:val="Title Char"/>
+    <w:basedOn w:val="DefaultParagraphFont"/>
+    <w:link w:val="Title"/>
     <w:uiPriority w:val="10"/>
     <w:rsid w:val="001A27AA"/>
     <w:rPr>
@@ -4793,11 +5211,11 @@
       <w:szCs w:val="56"/>
     </w:rPr>
   </w:style>
-  <w:style w:type="paragraph" w:styleId="Ondertitel">
+  <w:style w:type="paragraph" w:styleId="Subtitle">
     <w:name w:val="Subtitle"/>
-    <w:basedOn w:val="Standaard"/>
-    <w:next w:val="Standaard"/>
-    <w:link w:val="OndertitelChar"/>
+    <w:basedOn w:val="Normal"/>
+    <w:next w:val="Normal"/>
+    <w:link w:val="SubtitleChar"/>
     <w:uiPriority w:val="11"/>
     <w:qFormat/>
     <w:rsid w:val="001A27AA"/>
@@ -4814,10 +5232,10 @@
       <w:szCs w:val="28"/>
     </w:rPr>
   </w:style>
-  <w:style w:type="character" w:customStyle="1" w:styleId="OndertitelChar">
-    <w:name w:val="Ondertitel Char"/>
-    <w:basedOn w:val="Standaardalinea-lettertype"/>
-    <w:link w:val="Ondertitel"/>
+  <w:style w:type="character" w:customStyle="1" w:styleId="SubtitleChar">
+    <w:name w:val="Subtitle Char"/>
+    <w:basedOn w:val="DefaultParagraphFont"/>
+    <w:link w:val="Subtitle"/>
     <w:uiPriority w:val="11"/>
     <w:rsid w:val="001A27AA"/>
     <w:rPr>
@@ -4828,11 +5246,11 @@
       <w:szCs w:val="28"/>
     </w:rPr>
   </w:style>
-  <w:style w:type="paragraph" w:styleId="Citaat">
+  <w:style w:type="paragraph" w:styleId="Quote">
     <w:name w:val="Quote"/>
-    <w:basedOn w:val="Standaard"/>
-    <w:next w:val="Standaard"/>
-    <w:link w:val="CitaatChar"/>
+    <w:basedOn w:val="Normal"/>
+    <w:next w:val="Normal"/>
+    <w:link w:val="QuoteChar"/>
     <w:uiPriority w:val="29"/>
     <w:qFormat/>
     <w:rsid w:val="001A27AA"/>
@@ -4846,10 +5264,10 @@
       <w:color w:val="404040" w:themeColor="text1" w:themeTint="BF"/>
     </w:rPr>
   </w:style>
-  <w:style w:type="character" w:customStyle="1" w:styleId="CitaatChar">
-    <w:name w:val="Citaat Char"/>
-    <w:basedOn w:val="Standaardalinea-lettertype"/>
-    <w:link w:val="Citaat"/>
+  <w:style w:type="character" w:customStyle="1" w:styleId="QuoteChar">
+    <w:name w:val="Quote Char"/>
+    <w:basedOn w:val="DefaultParagraphFont"/>
+    <w:link w:val="Quote"/>
     <w:uiPriority w:val="29"/>
     <w:rsid w:val="001A27AA"/>
     <w:rPr>
@@ -4858,9 +5276,9 @@
       <w:color w:val="404040" w:themeColor="text1" w:themeTint="BF"/>
     </w:rPr>
   </w:style>
-  <w:style w:type="paragraph" w:styleId="Lijstalinea">
+  <w:style w:type="paragraph" w:styleId="ListParagraph">
     <w:name w:val="List Paragraph"/>
-    <w:basedOn w:val="Standaard"/>
+    <w:basedOn w:val="Normal"/>
     <w:uiPriority w:val="34"/>
     <w:qFormat/>
     <w:rsid w:val="001A27AA"/>
@@ -4869,9 +5287,9 @@
       <w:contextualSpacing/>
     </w:pPr>
   </w:style>
-  <w:style w:type="character" w:styleId="Intensievebenadrukking">
+  <w:style w:type="character" w:styleId="IntenseEmphasis">
     <w:name w:val="Intense Emphasis"/>
-    <w:basedOn w:val="Standaardalinea-lettertype"/>
+    <w:basedOn w:val="DefaultParagraphFont"/>
     <w:uiPriority w:val="21"/>
     <w:qFormat/>
     <w:rsid w:val="001A27AA"/>
@@ -4881,11 +5299,11 @@
       <w:color w:val="0F4761" w:themeColor="accent1" w:themeShade="BF"/>
     </w:rPr>
   </w:style>
-  <w:style w:type="paragraph" w:styleId="Duidelijkcitaat">
+  <w:style w:type="paragraph" w:styleId="IntenseQuote">
     <w:name w:val="Intense Quote"/>
-    <w:basedOn w:val="Standaard"/>
-    <w:next w:val="Standaard"/>
-    <w:link w:val="DuidelijkcitaatChar"/>
+    <w:basedOn w:val="Normal"/>
+    <w:next w:val="Normal"/>
+    <w:link w:val="IntenseQuoteChar"/>
     <w:uiPriority w:val="30"/>
     <w:qFormat/>
     <w:rsid w:val="001A27AA"/>
@@ -4904,10 +5322,10 @@
       <w:color w:val="0F4761" w:themeColor="accent1" w:themeShade="BF"/>
     </w:rPr>
   </w:style>
-  <w:style w:type="character" w:customStyle="1" w:styleId="DuidelijkcitaatChar">
-    <w:name w:val="Duidelijk citaat Char"/>
-    <w:basedOn w:val="Standaardalinea-lettertype"/>
-    <w:link w:val="Duidelijkcitaat"/>
+  <w:style w:type="character" w:customStyle="1" w:styleId="IntenseQuoteChar">
+    <w:name w:val="Intense Quote Char"/>
+    <w:basedOn w:val="DefaultParagraphFont"/>
+    <w:link w:val="IntenseQuote"/>
     <w:uiPriority w:val="30"/>
     <w:rsid w:val="001A27AA"/>
     <w:rPr>
@@ -4916,9 +5334,9 @@
       <w:color w:val="0F4761" w:themeColor="accent1" w:themeShade="BF"/>
     </w:rPr>
   </w:style>
-  <w:style w:type="character" w:styleId="Intensieveverwijzing">
+  <w:style w:type="character" w:styleId="IntenseReference">
     <w:name w:val="Intense Reference"/>
-    <w:basedOn w:val="Standaardalinea-lettertype"/>
+    <w:basedOn w:val="DefaultParagraphFont"/>
     <w:uiPriority w:val="32"/>
     <w:qFormat/>
     <w:rsid w:val="001A27AA"/>
@@ -4930,9 +5348,9 @@
       <w:spacing w:val="5"/>
     </w:rPr>
   </w:style>
-  <w:style w:type="character" w:styleId="Subtielebenadrukking">
+  <w:style w:type="character" w:styleId="SubtleEmphasis">
     <w:name w:val="Subtle Emphasis"/>
-    <w:basedOn w:val="Standaardalinea-lettertype"/>
+    <w:basedOn w:val="DefaultParagraphFont"/>
     <w:uiPriority w:val="19"/>
     <w:qFormat/>
     <w:rsid w:val="000931F4"/>
@@ -4942,10 +5360,10 @@
       <w:color w:val="404040" w:themeColor="text1" w:themeTint="BF"/>
     </w:rPr>
   </w:style>
-  <w:style w:type="paragraph" w:styleId="Koptekst">
+  <w:style w:type="paragraph" w:styleId="Header">
     <w:name w:val="header"/>
-    <w:basedOn w:val="Standaard"/>
-    <w:link w:val="KoptekstChar"/>
+    <w:basedOn w:val="Normal"/>
+    <w:link w:val="HeaderChar"/>
     <w:uiPriority w:val="99"/>
     <w:unhideWhenUsed/>
     <w:rsid w:val="00F914D6"/>
@@ -4957,17 +5375,17 @@
       <w:spacing w:after="0" w:line="240" w:lineRule="auto"/>
     </w:pPr>
   </w:style>
-  <w:style w:type="character" w:customStyle="1" w:styleId="KoptekstChar">
-    <w:name w:val="Koptekst Char"/>
-    <w:basedOn w:val="Standaardalinea-lettertype"/>
-    <w:link w:val="Koptekst"/>
+  <w:style w:type="character" w:customStyle="1" w:styleId="HeaderChar">
+    <w:name w:val="Header Char"/>
+    <w:basedOn w:val="DefaultParagraphFont"/>
+    <w:link w:val="Header"/>
     <w:uiPriority w:val="99"/>
     <w:rsid w:val="00F914D6"/>
   </w:style>
-  <w:style w:type="paragraph" w:styleId="Voettekst">
+  <w:style w:type="paragraph" w:styleId="Footer">
     <w:name w:val="footer"/>
-    <w:basedOn w:val="Standaard"/>
-    <w:link w:val="VoettekstChar"/>
+    <w:basedOn w:val="Normal"/>
+    <w:link w:val="FooterChar"/>
     <w:uiPriority w:val="99"/>
     <w:unhideWhenUsed/>
     <w:rsid w:val="00F914D6"/>
@@ -4979,17 +5397,17 @@
       <w:spacing w:after="0" w:line="240" w:lineRule="auto"/>
     </w:pPr>
   </w:style>
-  <w:style w:type="character" w:customStyle="1" w:styleId="VoettekstChar">
-    <w:name w:val="Voettekst Char"/>
-    <w:basedOn w:val="Standaardalinea-lettertype"/>
-    <w:link w:val="Voettekst"/>
+  <w:style w:type="character" w:customStyle="1" w:styleId="FooterChar">
+    <w:name w:val="Footer Char"/>
+    <w:basedOn w:val="DefaultParagraphFont"/>
+    <w:link w:val="Footer"/>
     <w:uiPriority w:val="99"/>
     <w:rsid w:val="00F914D6"/>
   </w:style>
-  <w:style w:type="paragraph" w:styleId="Kopvaninhoudsopgave">
+  <w:style w:type="paragraph" w:styleId="TOCHeading">
     <w:name w:val="TOC Heading"/>
-    <w:basedOn w:val="Kop1"/>
-    <w:next w:val="Standaard"/>
+    <w:basedOn w:val="Heading1"/>
+    <w:next w:val="Normal"/>
     <w:uiPriority w:val="39"/>
     <w:unhideWhenUsed/>
     <w:qFormat/>
@@ -5008,10 +5426,10 @@
       <w14:ligatures w14:val="none"/>
     </w:rPr>
   </w:style>
-  <w:style w:type="paragraph" w:styleId="Inhopg1">
+  <w:style w:type="paragraph" w:styleId="TOC1">
     <w:name w:val="toc 1"/>
-    <w:basedOn w:val="Standaard"/>
-    <w:next w:val="Standaard"/>
+    <w:basedOn w:val="Normal"/>
+    <w:next w:val="Normal"/>
     <w:autoRedefine/>
     <w:uiPriority w:val="39"/>
     <w:unhideWhenUsed/>
@@ -5020,10 +5438,10 @@
       <w:spacing w:after="100"/>
     </w:pPr>
   </w:style>
-  <w:style w:type="paragraph" w:styleId="Inhopg2">
+  <w:style w:type="paragraph" w:styleId="TOC2">
     <w:name w:val="toc 2"/>
-    <w:basedOn w:val="Standaard"/>
-    <w:next w:val="Standaard"/>
+    <w:basedOn w:val="Normal"/>
+    <w:next w:val="Normal"/>
     <w:autoRedefine/>
     <w:uiPriority w:val="39"/>
     <w:unhideWhenUsed/>
@@ -5035,7 +5453,7 @@
   </w:style>
   <w:style w:type="character" w:styleId="Hyperlink">
     <w:name w:val="Hyperlink"/>
-    <w:basedOn w:val="Standaardalinea-lettertype"/>
+    <w:basedOn w:val="DefaultParagraphFont"/>
     <w:uiPriority w:val="99"/>
     <w:unhideWhenUsed/>
     <w:rsid w:val="008523C2"/>
@@ -5044,13 +5462,26 @@
       <w:u w:val="single"/>
     </w:rPr>
   </w:style>
-  <w:style w:type="character" w:styleId="Regelnummer">
+  <w:style w:type="character" w:styleId="LineNumber">
     <w:name w:val="line number"/>
-    <w:basedOn w:val="Standaardalinea-lettertype"/>
+    <w:basedOn w:val="DefaultParagraphFont"/>
     <w:uiPriority w:val="99"/>
     <w:semiHidden/>
     <w:unhideWhenUsed/>
     <w:rsid w:val="008523C2"/>
+  </w:style>
+  <w:style w:type="paragraph" w:styleId="TOC3">
+    <w:name w:val="toc 3"/>
+    <w:basedOn w:val="Normal"/>
+    <w:next w:val="Normal"/>
+    <w:autoRedefine/>
+    <w:uiPriority w:val="39"/>
+    <w:unhideWhenUsed/>
+    <w:rsid w:val="00295FC4"/>
+    <w:pPr>
+      <w:spacing w:after="100"/>
+      <w:ind w:left="440"/>
+    </w:pPr>
   </w:style>
 </w:styles>
 </file>

</xml_diff>

<commit_message>
Added notes from Meeting with mevr. Mertens
</commit_message>
<xml_diff>
--- a/Rapport MineColonies .docx
+++ b/Rapport MineColonies .docx
@@ -89,15 +89,26 @@
     <w:p/>
     <w:p>
       <w:pPr>
-        <w:pStyle w:val="Titel"/>
-      </w:pPr>
+        <w:pStyle w:val="Title"/>
+      </w:pPr>
+      <w:commentRangeStart w:id="0"/>
       <w:r>
         <w:t>Project wetenschappelijk rapporteren</w:t>
       </w:r>
-    </w:p>
-    <w:p>
-      <w:pPr>
-        <w:pStyle w:val="Ondertitel"/>
+      <w:commentRangeEnd w:id="0"/>
+      <w:r>
+        <w:rPr>
+          <w:rStyle w:val="CommentReference"/>
+          <w:rFonts w:asciiTheme="minorHAnsi" w:eastAsiaTheme="minorHAnsi" w:hAnsiTheme="minorHAnsi" w:cstheme="minorBidi"/>
+          <w:spacing w:val="0"/>
+          <w:kern w:val="0"/>
+        </w:rPr>
+        <w:commentReference w:id="0"/>
+      </w:r>
+    </w:p>
+    <w:p>
+      <w:pPr>
+        <w:pStyle w:val="Subtitle"/>
         <w:spacing w:after="720"/>
       </w:pPr>
       <w:proofErr w:type="spellStart"/>
@@ -114,38 +125,45 @@
         <w:spacing w:after="0" w:line="360" w:lineRule="auto"/>
       </w:pPr>
       <w:r>
-        <w:t xml:space="preserve">Pjotr </w:t>
+        <w:t xml:space="preserve">Pjotr Brunain, </w:t>
       </w:r>
       <w:proofErr w:type="spellStart"/>
       <w:r>
-        <w:t>Brunain</w:t>
+        <w:t>Thibe</w:t>
       </w:r>
       <w:proofErr w:type="spellEnd"/>
       <w:r>
+        <w:t xml:space="preserve"> </w:t>
+      </w:r>
+      <w:proofErr w:type="spellStart"/>
+      <w:r>
+        <w:t>Provost</w:t>
+      </w:r>
+      <w:proofErr w:type="spellEnd"/>
+    </w:p>
+    <w:p>
+      <w:pPr>
+        <w:spacing w:after="240" w:line="360" w:lineRule="auto"/>
+      </w:pPr>
+      <w:r>
+        <w:t xml:space="preserve">Luca </w:t>
+      </w:r>
+      <w:proofErr w:type="spellStart"/>
+      <w:r>
+        <w:t>Vandenweghe</w:t>
+      </w:r>
+      <w:proofErr w:type="spellEnd"/>
+      <w:r>
         <w:t xml:space="preserve">, </w:t>
       </w:r>
       <w:r>
-        <w:t>Thibe Provost</w:t>
+        <w:t>Jonas Van Kerkhove</w:t>
       </w:r>
     </w:p>
     <w:p>
       <w:pPr>
         <w:spacing w:after="240" w:line="360" w:lineRule="auto"/>
       </w:pPr>
-      <w:r>
-        <w:t xml:space="preserve">Luca </w:t>
-      </w:r>
-      <w:proofErr w:type="spellStart"/>
-      <w:r>
-        <w:t>Vandenweghe</w:t>
-      </w:r>
-      <w:proofErr w:type="spellEnd"/>
-      <w:r>
-        <w:t xml:space="preserve">, </w:t>
-      </w:r>
-      <w:r>
-        <w:t>Jonas Van Kerkhove</w:t>
-      </w:r>
     </w:p>
     <w:p>
       <w:pPr>
@@ -204,15 +222,18 @@
     </w:p>
     <w:p>
       <w:pPr>
-        <w:spacing w:after="240" w:line="360" w:lineRule="auto"/>
-      </w:pPr>
-    </w:p>
-    <w:p>
-      <w:pPr>
         <w:spacing w:before="240" w:after="0" w:line="360" w:lineRule="auto"/>
       </w:pPr>
       <w:r>
-        <w:t xml:space="preserve">Professionele bachelor Elektronica-ICT / Fase 2  </w:t>
+        <w:t>Professionele bachelor Elektronica-</w:t>
+      </w:r>
+      <w:proofErr w:type="gramStart"/>
+      <w:r>
+        <w:t>ICT /</w:t>
+      </w:r>
+      <w:proofErr w:type="gramEnd"/>
+      <w:r>
+        <w:t xml:space="preserve"> Fase 2  </w:t>
       </w:r>
       <w:r>
         <w:tab/>
@@ -270,61 +291,61 @@
     </w:p>
     <w:p>
       <w:pPr>
-        <w:pStyle w:val="Titel"/>
+        <w:pStyle w:val="Title"/>
         <w:jc w:val="center"/>
       </w:pPr>
     </w:p>
     <w:p>
       <w:pPr>
-        <w:pStyle w:val="Titel"/>
+        <w:pStyle w:val="Title"/>
         <w:jc w:val="center"/>
       </w:pPr>
     </w:p>
     <w:p>
       <w:pPr>
-        <w:pStyle w:val="Titel"/>
+        <w:pStyle w:val="Title"/>
         <w:jc w:val="center"/>
       </w:pPr>
     </w:p>
     <w:p>
       <w:pPr>
-        <w:pStyle w:val="Titel"/>
+        <w:pStyle w:val="Title"/>
         <w:jc w:val="center"/>
       </w:pPr>
     </w:p>
     <w:p>
       <w:pPr>
-        <w:pStyle w:val="Titel"/>
+        <w:pStyle w:val="Title"/>
         <w:jc w:val="center"/>
       </w:pPr>
     </w:p>
     <w:p>
       <w:pPr>
-        <w:pStyle w:val="Titel"/>
+        <w:pStyle w:val="Title"/>
         <w:jc w:val="center"/>
       </w:pPr>
     </w:p>
     <w:p>
       <w:pPr>
-        <w:pStyle w:val="Titel"/>
+        <w:pStyle w:val="Title"/>
         <w:jc w:val="center"/>
       </w:pPr>
     </w:p>
     <w:p>
       <w:pPr>
-        <w:pStyle w:val="Titel"/>
+        <w:pStyle w:val="Title"/>
         <w:jc w:val="center"/>
       </w:pPr>
     </w:p>
     <w:p>
       <w:pPr>
-        <w:pStyle w:val="Titel"/>
+        <w:pStyle w:val="Title"/>
         <w:jc w:val="center"/>
       </w:pPr>
     </w:p>
     <w:p>
       <w:pPr>
-        <w:pStyle w:val="Titel"/>
+        <w:pStyle w:val="Title"/>
         <w:jc w:val="center"/>
       </w:pPr>
       <w:proofErr w:type="spellStart"/>
@@ -360,7 +381,7 @@
       <w:sdtContent>
         <w:p>
           <w:pPr>
-            <w:pStyle w:val="Kopvaninhoudsopgave"/>
+            <w:pStyle w:val="TOCHeading"/>
           </w:pPr>
           <w:r>
             <w:t>Inhoud</w:t>
@@ -368,7 +389,7 @@
         </w:p>
         <w:p>
           <w:pPr>
-            <w:pStyle w:val="Inhopg1"/>
+            <w:pStyle w:val="TOC1"/>
             <w:tabs>
               <w:tab w:val="right" w:leader="dot" w:pos="9062"/>
             </w:tabs>
@@ -450,7 +471,7 @@
         </w:p>
         <w:p>
           <w:pPr>
-            <w:pStyle w:val="Inhopg1"/>
+            <w:pStyle w:val="TOC1"/>
             <w:tabs>
               <w:tab w:val="right" w:leader="dot" w:pos="9062"/>
             </w:tabs>
@@ -523,7 +544,7 @@
         </w:p>
         <w:p>
           <w:pPr>
-            <w:pStyle w:val="Inhopg1"/>
+            <w:pStyle w:val="TOC1"/>
             <w:tabs>
               <w:tab w:val="right" w:leader="dot" w:pos="9062"/>
             </w:tabs>
@@ -596,7 +617,7 @@
         </w:p>
         <w:p>
           <w:pPr>
-            <w:pStyle w:val="Inhopg1"/>
+            <w:pStyle w:val="TOC1"/>
             <w:tabs>
               <w:tab w:val="right" w:leader="dot" w:pos="9062"/>
             </w:tabs>
@@ -669,7 +690,7 @@
         </w:p>
         <w:p>
           <w:pPr>
-            <w:pStyle w:val="Inhopg1"/>
+            <w:pStyle w:val="TOC1"/>
             <w:tabs>
               <w:tab w:val="right" w:leader="dot" w:pos="9062"/>
             </w:tabs>
@@ -742,7 +763,7 @@
         </w:p>
         <w:p>
           <w:pPr>
-            <w:pStyle w:val="Inhopg1"/>
+            <w:pStyle w:val="TOC1"/>
             <w:tabs>
               <w:tab w:val="left" w:pos="440"/>
               <w:tab w:val="right" w:leader="dot" w:pos="9062"/>
@@ -834,7 +855,7 @@
         </w:p>
         <w:p>
           <w:pPr>
-            <w:pStyle w:val="Inhopg2"/>
+            <w:pStyle w:val="TOC2"/>
             <w:tabs>
               <w:tab w:val="left" w:pos="960"/>
               <w:tab w:val="right" w:leader="dot" w:pos="9062"/>
@@ -926,7 +947,7 @@
         </w:p>
         <w:p>
           <w:pPr>
-            <w:pStyle w:val="Inhopg2"/>
+            <w:pStyle w:val="TOC2"/>
             <w:tabs>
               <w:tab w:val="left" w:pos="960"/>
               <w:tab w:val="right" w:leader="dot" w:pos="9062"/>
@@ -1018,7 +1039,7 @@
         </w:p>
         <w:p>
           <w:pPr>
-            <w:pStyle w:val="Inhopg3"/>
+            <w:pStyle w:val="TOC3"/>
             <w:tabs>
               <w:tab w:val="left" w:pos="1200"/>
               <w:tab w:val="right" w:leader="dot" w:pos="9062"/>
@@ -1110,7 +1131,7 @@
         </w:p>
         <w:p>
           <w:pPr>
-            <w:pStyle w:val="Inhopg3"/>
+            <w:pStyle w:val="TOC3"/>
             <w:tabs>
               <w:tab w:val="left" w:pos="1200"/>
               <w:tab w:val="right" w:leader="dot" w:pos="9062"/>
@@ -1202,7 +1223,7 @@
         </w:p>
         <w:p>
           <w:pPr>
-            <w:pStyle w:val="Inhopg1"/>
+            <w:pStyle w:val="TOC1"/>
             <w:tabs>
               <w:tab w:val="left" w:pos="440"/>
               <w:tab w:val="right" w:leader="dot" w:pos="9062"/>
@@ -1294,7 +1315,7 @@
         </w:p>
         <w:p>
           <w:pPr>
-            <w:pStyle w:val="Inhopg2"/>
+            <w:pStyle w:val="TOC2"/>
             <w:tabs>
               <w:tab w:val="left" w:pos="960"/>
               <w:tab w:val="right" w:leader="dot" w:pos="9062"/>
@@ -1386,7 +1407,7 @@
         </w:p>
         <w:p>
           <w:pPr>
-            <w:pStyle w:val="Inhopg2"/>
+            <w:pStyle w:val="TOC2"/>
             <w:tabs>
               <w:tab w:val="left" w:pos="960"/>
               <w:tab w:val="right" w:leader="dot" w:pos="9062"/>
@@ -1478,7 +1499,7 @@
         </w:p>
         <w:p>
           <w:pPr>
-            <w:pStyle w:val="Inhopg2"/>
+            <w:pStyle w:val="TOC2"/>
             <w:tabs>
               <w:tab w:val="left" w:pos="960"/>
               <w:tab w:val="right" w:leader="dot" w:pos="9062"/>
@@ -1570,7 +1591,7 @@
         </w:p>
         <w:p>
           <w:pPr>
-            <w:pStyle w:val="Inhopg1"/>
+            <w:pStyle w:val="TOC1"/>
             <w:tabs>
               <w:tab w:val="left" w:pos="440"/>
               <w:tab w:val="right" w:leader="dot" w:pos="9062"/>
@@ -1662,7 +1683,7 @@
         </w:p>
         <w:p>
           <w:pPr>
-            <w:pStyle w:val="Inhopg2"/>
+            <w:pStyle w:val="TOC2"/>
             <w:tabs>
               <w:tab w:val="left" w:pos="960"/>
               <w:tab w:val="right" w:leader="dot" w:pos="9062"/>
@@ -1754,7 +1775,7 @@
         </w:p>
         <w:p>
           <w:pPr>
-            <w:pStyle w:val="Inhopg2"/>
+            <w:pStyle w:val="TOC2"/>
             <w:tabs>
               <w:tab w:val="left" w:pos="960"/>
               <w:tab w:val="right" w:leader="dot" w:pos="9062"/>
@@ -1846,7 +1867,7 @@
         </w:p>
         <w:p>
           <w:pPr>
-            <w:pStyle w:val="Inhopg2"/>
+            <w:pStyle w:val="TOC2"/>
             <w:tabs>
               <w:tab w:val="left" w:pos="960"/>
               <w:tab w:val="right" w:leader="dot" w:pos="9062"/>
@@ -1938,7 +1959,7 @@
         </w:p>
         <w:p>
           <w:pPr>
-            <w:pStyle w:val="Inhopg1"/>
+            <w:pStyle w:val="TOC1"/>
             <w:tabs>
               <w:tab w:val="left" w:pos="440"/>
               <w:tab w:val="right" w:leader="dot" w:pos="9062"/>
@@ -2030,7 +2051,7 @@
         </w:p>
         <w:p>
           <w:pPr>
-            <w:pStyle w:val="Inhopg2"/>
+            <w:pStyle w:val="TOC2"/>
             <w:tabs>
               <w:tab w:val="left" w:pos="960"/>
               <w:tab w:val="right" w:leader="dot" w:pos="9062"/>
@@ -2122,7 +2143,7 @@
         </w:p>
         <w:p>
           <w:pPr>
-            <w:pStyle w:val="Inhopg2"/>
+            <w:pStyle w:val="TOC2"/>
             <w:tabs>
               <w:tab w:val="left" w:pos="960"/>
               <w:tab w:val="right" w:leader="dot" w:pos="9062"/>
@@ -2214,7 +2235,7 @@
         </w:p>
         <w:p>
           <w:pPr>
-            <w:pStyle w:val="Inhopg1"/>
+            <w:pStyle w:val="TOC1"/>
             <w:tabs>
               <w:tab w:val="right" w:leader="dot" w:pos="9062"/>
             </w:tabs>
@@ -2287,7 +2308,7 @@
         </w:p>
         <w:p>
           <w:pPr>
-            <w:pStyle w:val="Inhopg1"/>
+            <w:pStyle w:val="TOC1"/>
             <w:tabs>
               <w:tab w:val="right" w:leader="dot" w:pos="9062"/>
             </w:tabs>
@@ -2360,7 +2381,7 @@
         </w:p>
         <w:p>
           <w:pPr>
-            <w:pStyle w:val="Inhopg1"/>
+            <w:pStyle w:val="TOC1"/>
             <w:tabs>
               <w:tab w:val="right" w:leader="dot" w:pos="9062"/>
             </w:tabs>
@@ -2433,7 +2454,7 @@
         </w:p>
         <w:p>
           <w:pPr>
-            <w:pStyle w:val="Inhopg1"/>
+            <w:pStyle w:val="TOC1"/>
             <w:tabs>
               <w:tab w:val="right" w:leader="dot" w:pos="9062"/>
             </w:tabs>
@@ -2506,7 +2527,7 @@
         </w:p>
         <w:p>
           <w:pPr>
-            <w:pStyle w:val="Inhopg2"/>
+            <w:pStyle w:val="TOC2"/>
             <w:tabs>
               <w:tab w:val="right" w:leader="dot" w:pos="9062"/>
             </w:tabs>
@@ -2598,18 +2619,18 @@
     </w:sdt>
     <w:p>
       <w:pPr>
-        <w:pStyle w:val="Kop1"/>
+        <w:pStyle w:val="Heading1"/>
         <w:numPr>
           <w:ilvl w:val="0"/>
           <w:numId w:val="0"/>
         </w:numPr>
       </w:pPr>
-      <w:bookmarkStart w:id="0" w:name="_Toc159952945"/>
+      <w:bookmarkStart w:id="1" w:name="_Toc159952945"/>
       <w:r>
         <w:lastRenderedPageBreak/>
         <w:t>Codefragmentenlijst</w:t>
       </w:r>
-      <w:bookmarkEnd w:id="0"/>
+      <w:bookmarkEnd w:id="1"/>
     </w:p>
     <w:p>
       <w:r>
@@ -2618,18 +2639,18 @@
     </w:p>
     <w:p>
       <w:pPr>
-        <w:pStyle w:val="Kop1"/>
+        <w:pStyle w:val="Heading1"/>
         <w:numPr>
           <w:ilvl w:val="0"/>
           <w:numId w:val="0"/>
         </w:numPr>
       </w:pPr>
-      <w:bookmarkStart w:id="1" w:name="_Toc159952946"/>
+      <w:bookmarkStart w:id="2" w:name="_Toc159952946"/>
       <w:r>
         <w:lastRenderedPageBreak/>
         <w:t>Figurenlijst</w:t>
       </w:r>
-      <w:bookmarkEnd w:id="1"/>
+      <w:bookmarkEnd w:id="2"/>
     </w:p>
     <w:p>
       <w:r>
@@ -2638,18 +2659,18 @@
     </w:p>
     <w:p>
       <w:pPr>
-        <w:pStyle w:val="Kop1"/>
+        <w:pStyle w:val="Heading1"/>
         <w:numPr>
           <w:ilvl w:val="0"/>
           <w:numId w:val="0"/>
         </w:numPr>
       </w:pPr>
-      <w:bookmarkStart w:id="2" w:name="_Toc159952947"/>
+      <w:bookmarkStart w:id="3" w:name="_Toc159952947"/>
       <w:r>
         <w:lastRenderedPageBreak/>
         <w:t>Tabellenlijst</w:t>
       </w:r>
-      <w:bookmarkEnd w:id="2"/>
+      <w:bookmarkEnd w:id="3"/>
     </w:p>
     <w:p>
       <w:r>
@@ -2658,18 +2679,18 @@
     </w:p>
     <w:p>
       <w:pPr>
-        <w:pStyle w:val="Kop1"/>
+        <w:pStyle w:val="Heading1"/>
         <w:numPr>
           <w:ilvl w:val="0"/>
           <w:numId w:val="0"/>
         </w:numPr>
       </w:pPr>
-      <w:bookmarkStart w:id="3" w:name="_Toc159952948"/>
+      <w:bookmarkStart w:id="4" w:name="_Toc159952948"/>
       <w:r>
         <w:lastRenderedPageBreak/>
         <w:t>Afkortingenlijst</w:t>
       </w:r>
-      <w:bookmarkEnd w:id="3"/>
+      <w:bookmarkEnd w:id="4"/>
     </w:p>
     <w:p>
       <w:r>
@@ -2678,20 +2699,51 @@
     </w:p>
     <w:p>
       <w:pPr>
-        <w:pStyle w:val="Kop1"/>
+        <w:pStyle w:val="Heading1"/>
         <w:numPr>
           <w:ilvl w:val="0"/>
           <w:numId w:val="0"/>
         </w:numPr>
       </w:pPr>
-      <w:bookmarkStart w:id="4" w:name="_Toc159952949"/>
+      <w:bookmarkStart w:id="5" w:name="_Toc159952949"/>
+      <w:commentRangeStart w:id="6"/>
+      <w:commentRangeStart w:id="7"/>
+      <w:commentRangeStart w:id="8"/>
       <w:r>
         <w:lastRenderedPageBreak/>
         <w:t>Inleiding</w:t>
       </w:r>
-      <w:bookmarkEnd w:id="4"/>
-    </w:p>
-    <w:p>
+      <w:bookmarkEnd w:id="5"/>
+      <w:commentRangeEnd w:id="6"/>
+      <w:r>
+        <w:rPr>
+          <w:rStyle w:val="CommentReference"/>
+          <w:rFonts w:asciiTheme="minorHAnsi" w:eastAsiaTheme="minorHAnsi" w:hAnsiTheme="minorHAnsi" w:cstheme="minorBidi"/>
+          <w:color w:val="auto"/>
+        </w:rPr>
+        <w:commentReference w:id="6"/>
+      </w:r>
+      <w:commentRangeEnd w:id="7"/>
+      <w:r>
+        <w:rPr>
+          <w:rStyle w:val="CommentReference"/>
+          <w:rFonts w:asciiTheme="minorHAnsi" w:eastAsiaTheme="minorHAnsi" w:hAnsiTheme="minorHAnsi" w:cstheme="minorBidi"/>
+          <w:color w:val="auto"/>
+        </w:rPr>
+        <w:commentReference w:id="7"/>
+      </w:r>
+      <w:commentRangeEnd w:id="8"/>
+      <w:r>
+        <w:rPr>
+          <w:rStyle w:val="CommentReference"/>
+          <w:rFonts w:asciiTheme="minorHAnsi" w:eastAsiaTheme="minorHAnsi" w:hAnsiTheme="minorHAnsi" w:cstheme="minorBidi"/>
+          <w:color w:val="auto"/>
+        </w:rPr>
+        <w:commentReference w:id="8"/>
+      </w:r>
+    </w:p>
+    <w:p>
+      <w:commentRangeStart w:id="9"/>
       <w:r>
         <w:t xml:space="preserve">In het huidige digitale tijdperk, waarin de grenzen van </w:t>
       </w:r>
@@ -2717,168 +2769,240 @@
       </w:r>
       <w:proofErr w:type="spellEnd"/>
       <w:r>
-        <w:t xml:space="preserve"> die de dynamiek en interactie binnen het spel transformeren. Centraal in dit project staat de </w:t>
+        <w:t xml:space="preserve"> die de dynamiek en interactie binnen het spel transformeren. Centraal in dit project staat de Minecolonies </w:t>
       </w:r>
       <w:proofErr w:type="spellStart"/>
       <w:r>
-        <w:t>Minecolonies</w:t>
+        <w:t>mod</w:t>
       </w:r>
       <w:proofErr w:type="spellEnd"/>
       <w:r>
+        <w:t xml:space="preserve">, die een nieuwe dimensie van gemeenschapsbeheer en automatisering introduceert in Minecraft. </w:t>
+      </w:r>
+      <w:commentRangeEnd w:id="9"/>
+      <w:r>
+        <w:rPr>
+          <w:rStyle w:val="CommentReference"/>
+        </w:rPr>
+        <w:commentReference w:id="9"/>
+      </w:r>
+      <w:r>
+        <w:t xml:space="preserve">Het doel van dit project is het ontwikkelen van een geavanceerde applicatie die naadloze integratie met Minecolonies mogelijk maakt, waardoor spelers de controle kunnen overnemen en toegang kunnen krijgen tot essentiële informatie via </w:t>
+      </w:r>
+      <w:commentRangeStart w:id="10"/>
+      <w:r>
+        <w:t xml:space="preserve">onze </w:t>
+      </w:r>
+      <w:commentRangeEnd w:id="10"/>
+      <w:r>
+        <w:rPr>
+          <w:rStyle w:val="CommentReference"/>
+        </w:rPr>
+        <w:commentReference w:id="10"/>
+      </w:r>
+      <w:r>
+        <w:t>app</w:t>
+      </w:r>
+      <w:commentRangeStart w:id="11"/>
+      <w:r>
+        <w:t xml:space="preserve">. Om deze ambitie te realiseren, worden aanvullende </w:t>
+      </w:r>
+      <w:proofErr w:type="spellStart"/>
+      <w:r>
+        <w:t>mods</w:t>
+      </w:r>
+      <w:proofErr w:type="spellEnd"/>
+      <w:r>
+        <w:t xml:space="preserve"> zoals Advanced </w:t>
+      </w:r>
+      <w:proofErr w:type="spellStart"/>
+      <w:r>
+        <w:t>Peripherals</w:t>
+      </w:r>
+      <w:proofErr w:type="spellEnd"/>
+      <w:r>
+        <w:t xml:space="preserve">, </w:t>
+      </w:r>
+      <w:proofErr w:type="spellStart"/>
+      <w:proofErr w:type="gramStart"/>
+      <w:r>
+        <w:t>CC:Tweaked</w:t>
+      </w:r>
+      <w:proofErr w:type="spellEnd"/>
+      <w:proofErr w:type="gramEnd"/>
+      <w:r>
+        <w:t xml:space="preserve"> en </w:t>
+      </w:r>
+      <w:proofErr w:type="spellStart"/>
+      <w:r>
+        <w:t>Applied</w:t>
+      </w:r>
+      <w:proofErr w:type="spellEnd"/>
+      <w:r>
         <w:t xml:space="preserve"> </w:t>
       </w:r>
       <w:proofErr w:type="spellStart"/>
       <w:r>
+        <w:t>Energistics</w:t>
+      </w:r>
+      <w:proofErr w:type="spellEnd"/>
+      <w:r>
+        <w:t xml:space="preserve"> ingezet om de vereiste connectiviteit en functionaliteiten te faciliteren.</w:t>
+      </w:r>
+      <w:commentRangeEnd w:id="11"/>
+      <w:r>
+        <w:rPr>
+          <w:rStyle w:val="CommentReference"/>
+        </w:rPr>
+        <w:commentReference w:id="11"/>
+      </w:r>
+    </w:p>
+    <w:p>
+      <w:commentRangeStart w:id="12"/>
+      <w:commentRangeStart w:id="13"/>
+      <w:r>
+        <w:t xml:space="preserve">De keuze voor Minecolonies als kern van dit project is ingegeven door de unieke mogelijkheden die de </w:t>
+      </w:r>
+      <w:proofErr w:type="spellStart"/>
+      <w:r>
         <w:t>mod</w:t>
       </w:r>
       <w:proofErr w:type="spellEnd"/>
       <w:r>
-        <w:t xml:space="preserve">, die een nieuwe dimensie van gemeenschapsbeheer en automatisering introduceert in Minecraft. Het doel van dit project is het ontwikkelen van een geavanceerde applicatie die naadloze integratie met Minecolonies mogelijk maakt, waardoor spelers de controle kunnen overnemen en toegang kunnen krijgen tot essentiële informatie via onze app. Om deze ambitie te realiseren, worden aanvullende </w:t>
+        <w:t xml:space="preserve"> biedt voor het simuleren van een levendige, zelfvoorzienende gemeenschap binnen Minecraft. </w:t>
+      </w:r>
+      <w:commentRangeEnd w:id="12"/>
+      <w:r>
+        <w:rPr>
+          <w:rStyle w:val="CommentReference"/>
+        </w:rPr>
+        <w:commentReference w:id="12"/>
+      </w:r>
+      <w:commentRangeEnd w:id="13"/>
+      <w:r>
+        <w:rPr>
+          <w:rStyle w:val="CommentReference"/>
+        </w:rPr>
+        <w:commentReference w:id="13"/>
+      </w:r>
+      <w:r>
+        <w:t>Echter, ondanks de uitgebreide mogelijkheden, stuiten spelers vaak op uitdagingen bij het effectief beheren en optimaliseren van hun kolonies. Dit project streeft ernaar deze uitdagingen aan te pakken door een brug te slaan tussen de complexe wereld van Minecolonies en de gebruikers, via een intuïtieve en toegankelijke applicatie.</w:t>
+      </w:r>
+    </w:p>
+    <w:p>
+      <w:r>
+        <w:t xml:space="preserve">De ontwikkeling van de applicatie vereist een diepgaand begrip van zowel de Minecolonies </w:t>
       </w:r>
       <w:proofErr w:type="spellStart"/>
       <w:r>
+        <w:t>mod</w:t>
+      </w:r>
+      <w:proofErr w:type="spellEnd"/>
+      <w:r>
+        <w:t xml:space="preserve"> als de aanvullende technologieën die nodig zijn voor integratie en uitbreiding van de functionaliteit</w:t>
+      </w:r>
+      <w:commentRangeStart w:id="14"/>
+      <w:r>
+        <w:t xml:space="preserve">. Advanced </w:t>
+      </w:r>
+      <w:proofErr w:type="spellStart"/>
+      <w:r>
+        <w:t>Peripherals</w:t>
+      </w:r>
+      <w:proofErr w:type="spellEnd"/>
+      <w:r>
+        <w:t xml:space="preserve"> en </w:t>
+      </w:r>
+      <w:proofErr w:type="spellStart"/>
+      <w:proofErr w:type="gramStart"/>
+      <w:r>
+        <w:t>CC:Tweaked</w:t>
+      </w:r>
+      <w:proofErr w:type="spellEnd"/>
+      <w:proofErr w:type="gramEnd"/>
+      <w:r>
+        <w:t xml:space="preserve"> </w:t>
+      </w:r>
+      <w:commentRangeEnd w:id="14"/>
+      <w:r>
+        <w:rPr>
+          <w:rStyle w:val="CommentReference"/>
+        </w:rPr>
+        <w:commentReference w:id="14"/>
+      </w:r>
+      <w:r>
+        <w:t xml:space="preserve">bieden de technische basis voor communicatie en interactie met de game-wereld, terwijl </w:t>
+      </w:r>
+      <w:proofErr w:type="spellStart"/>
+      <w:r>
+        <w:t>Applied</w:t>
+      </w:r>
+      <w:proofErr w:type="spellEnd"/>
+      <w:r>
+        <w:t xml:space="preserve"> </w:t>
+      </w:r>
+      <w:proofErr w:type="spellStart"/>
+      <w:r>
+        <w:t>Energistics</w:t>
+      </w:r>
+      <w:proofErr w:type="spellEnd"/>
+      <w:r>
+        <w:t xml:space="preserve"> bijdraagt aan de efficiënte organisatie en beheer van resources binnen de applicatie. Deze synergetische combinatie van </w:t>
+      </w:r>
+      <w:proofErr w:type="spellStart"/>
+      <w:r>
         <w:t>mods</w:t>
       </w:r>
       <w:proofErr w:type="spellEnd"/>
       <w:r>
-        <w:t xml:space="preserve"> zoals Advanced </w:t>
+        <w:t xml:space="preserve"> opent nieuwe mogelijkheden voor spelinteractie en -beheer, waardoor een rijkere en meer gestroomlijnde ervaring wordt gecreëerd.</w:t>
+      </w:r>
+    </w:p>
+    <w:p>
+      <w:commentRangeStart w:id="15"/>
+      <w:commentRangeStart w:id="16"/>
+      <w:r>
+        <w:t xml:space="preserve">Dit rapport beschrijft de methodologische aanpak voor het ontwerpen en implementeren van de applicatie, van de initiële analyse van Minecolonies en de bijbehorende </w:t>
       </w:r>
       <w:proofErr w:type="spellStart"/>
       <w:r>
-        <w:t>Peripherals</w:t>
+        <w:t>mods</w:t>
       </w:r>
       <w:proofErr w:type="spellEnd"/>
       <w:r>
-        <w:t xml:space="preserve">, </w:t>
+        <w:t xml:space="preserve"> tot de uiteindelijke realisatie van de beheerconsole. De technische uitwerking, inclusief de selectie van technologieën, de ontwikkeling van de gebruikersinterface en de integratie met Minecraft, wordt gedetailleerd besproken. Verder omvat het rapport een kritische evaluatie van de prestaties en de gebruikerservaring, evenals een risicoanalyse met strategieën om potentiële uitdagingen te overwinnen. Door deze systematische verkenning biedt het rapport waardevolle inzichten en een blauwdruk voor toekomstige ontwikkelingen op het gebied van game </w:t>
       </w:r>
       <w:proofErr w:type="spellStart"/>
       <w:r>
-        <w:t>CC:Tweaked</w:t>
+        <w:t>modding</w:t>
       </w:r>
       <w:proofErr w:type="spellEnd"/>
       <w:r>
-        <w:t xml:space="preserve"> en </w:t>
-      </w:r>
-      <w:proofErr w:type="spellStart"/>
-      <w:r>
-        <w:t>Applied</w:t>
-      </w:r>
-      <w:proofErr w:type="spellEnd"/>
-      <w:r>
-        <w:t xml:space="preserve"> </w:t>
-      </w:r>
-      <w:proofErr w:type="spellStart"/>
-      <w:r>
-        <w:t>Energistics</w:t>
-      </w:r>
-      <w:proofErr w:type="spellEnd"/>
-      <w:r>
-        <w:t xml:space="preserve"> ingezet om de vereiste connectiviteit en functionaliteiten te faciliteren.</w:t>
-      </w:r>
-    </w:p>
-    <w:p>
-      <w:r>
-        <w:t xml:space="preserve">De keuze voor Minecolonies als kern van dit project is ingegeven door de unieke mogelijkheden die de </w:t>
-      </w:r>
-      <w:proofErr w:type="spellStart"/>
-      <w:r>
-        <w:t>mod</w:t>
-      </w:r>
-      <w:proofErr w:type="spellEnd"/>
-      <w:r>
-        <w:t xml:space="preserve"> biedt voor het simuleren van een levendige, zelfvoorzienende gemeenschap binnen Minecraft. Echter, ondanks de uitgebreide mogelijkheden, stuiten spelers vaak op uitdagingen bij het effectief beheren en optimaliseren van hun kolonies. Dit project streeft ernaar deze uitdagingen aan te pakken door een brug te slaan tussen de complexe wereld van Minecolonies en de gebruikers, via een intuïtieve en toegankelijke applicatie.</w:t>
-      </w:r>
-    </w:p>
-    <w:p>
-      <w:r>
-        <w:t xml:space="preserve">De ontwikkeling van de applicatie vereist een diepgaand begrip van zowel de </w:t>
-      </w:r>
-      <w:proofErr w:type="spellStart"/>
-      <w:r>
-        <w:t>Minecolonies</w:t>
-      </w:r>
-      <w:proofErr w:type="spellEnd"/>
-      <w:r>
-        <w:t xml:space="preserve"> </w:t>
-      </w:r>
-      <w:proofErr w:type="spellStart"/>
-      <w:r>
-        <w:t>mod</w:t>
-      </w:r>
-      <w:proofErr w:type="spellEnd"/>
-      <w:r>
-        <w:t xml:space="preserve"> als de aanvullende technologieën die nodig zijn voor integratie en uitbreiding van de functionaliteit. Advanced </w:t>
-      </w:r>
-      <w:proofErr w:type="spellStart"/>
-      <w:r>
-        <w:t>Peripherals</w:t>
-      </w:r>
-      <w:proofErr w:type="spellEnd"/>
-      <w:r>
-        <w:t xml:space="preserve"> en </w:t>
-      </w:r>
-      <w:proofErr w:type="spellStart"/>
-      <w:r>
-        <w:t>CC:Tweaked</w:t>
-      </w:r>
-      <w:proofErr w:type="spellEnd"/>
-      <w:r>
-        <w:t xml:space="preserve"> bieden de technische basis voor communicatie en interactie met de game-wereld, terwijl </w:t>
-      </w:r>
-      <w:proofErr w:type="spellStart"/>
-      <w:r>
-        <w:t>Applied</w:t>
-      </w:r>
-      <w:proofErr w:type="spellEnd"/>
-      <w:r>
-        <w:t xml:space="preserve"> </w:t>
-      </w:r>
-      <w:proofErr w:type="spellStart"/>
-      <w:r>
-        <w:t>Energistics</w:t>
-      </w:r>
-      <w:proofErr w:type="spellEnd"/>
-      <w:r>
-        <w:t xml:space="preserve"> bijdraagt aan de efficiënte organisatie en beheer van resources binnen de applicatie. Deze synergetische combinatie van </w:t>
-      </w:r>
-      <w:proofErr w:type="spellStart"/>
-      <w:r>
-        <w:t>mods</w:t>
-      </w:r>
-      <w:proofErr w:type="spellEnd"/>
-      <w:r>
-        <w:t xml:space="preserve"> opent nieuwe mogelijkheden voor spelinteractie en -beheer, waardoor een rijkere en meer gestroomlijnde ervaring wordt gecreëerd.</w:t>
-      </w:r>
-    </w:p>
-    <w:p>
-      <w:r>
-        <w:t xml:space="preserve">Dit rapport beschrijft de methodologische aanpak voor het ontwerpen en implementeren van de applicatie, van de initiële analyse van Minecolonies en de bijbehorende </w:t>
-      </w:r>
-      <w:proofErr w:type="spellStart"/>
-      <w:r>
-        <w:t>mods</w:t>
-      </w:r>
-      <w:proofErr w:type="spellEnd"/>
-      <w:r>
-        <w:t xml:space="preserve"> tot de uiteindelijke realisatie van de beheerconsole. De technische uitwerking, inclusief de selectie van technologieën, de ontwikkeling van de gebruikersinterface en de integratie met Minecraft, wordt gedetailleerd besproken. Verder omvat het rapport een kritische evaluatie van de prestaties en de gebruikerservaring, evenals een risicoanalyse met strategieën om potentiële uitdagingen te overwinnen. Door deze systematische verkenning biedt het rapport waardevolle inzichten en een blauwdruk voor toekomstige ontwikkelingen op het gebied van game </w:t>
-      </w:r>
-      <w:proofErr w:type="spellStart"/>
-      <w:r>
-        <w:t>modding</w:t>
-      </w:r>
-      <w:proofErr w:type="spellEnd"/>
-      <w:r>
         <w:t xml:space="preserve"> en beheer.</w:t>
       </w:r>
+      <w:commentRangeEnd w:id="15"/>
+      <w:r>
+        <w:rPr>
+          <w:rStyle w:val="CommentReference"/>
+        </w:rPr>
+        <w:commentReference w:id="15"/>
+      </w:r>
+      <w:commentRangeEnd w:id="16"/>
+      <w:r>
+        <w:rPr>
+          <w:rStyle w:val="CommentReference"/>
+        </w:rPr>
+        <w:commentReference w:id="16"/>
+      </w:r>
       <w:r>
         <w:br w:type="page"/>
       </w:r>
     </w:p>
     <w:p>
       <w:pPr>
-        <w:pStyle w:val="Kop1"/>
-      </w:pPr>
-      <w:bookmarkStart w:id="5" w:name="_Toc159952950"/>
+        <w:pStyle w:val="Heading1"/>
+      </w:pPr>
+      <w:bookmarkStart w:id="17" w:name="_Toc159952950"/>
       <w:r>
         <w:lastRenderedPageBreak/>
         <w:t>Min</w:t>
@@ -2890,123 +3014,171 @@
         <w:t>craft</w:t>
       </w:r>
       <w:r>
-        <w:t xml:space="preserve"> en Mods</w:t>
-      </w:r>
-      <w:bookmarkEnd w:id="5"/>
-    </w:p>
-    <w:p>
-      <w:pPr>
-        <w:pStyle w:val="Kop2"/>
-      </w:pPr>
-      <w:bookmarkStart w:id="6" w:name="_Toc159952951"/>
+        <w:t xml:space="preserve"> en </w:t>
+      </w:r>
+      <w:commentRangeStart w:id="18"/>
+      <w:r>
+        <w:t>Mods</w:t>
+      </w:r>
+      <w:bookmarkEnd w:id="17"/>
+      <w:commentRangeEnd w:id="18"/>
+      <w:r>
+        <w:rPr>
+          <w:rStyle w:val="CommentReference"/>
+          <w:rFonts w:asciiTheme="minorHAnsi" w:eastAsiaTheme="minorHAnsi" w:hAnsiTheme="minorHAnsi" w:cstheme="minorBidi"/>
+          <w:color w:val="auto"/>
+        </w:rPr>
+        <w:commentReference w:id="18"/>
+      </w:r>
+    </w:p>
+    <w:p>
+      <w:pPr>
+        <w:pStyle w:val="Heading2"/>
+      </w:pPr>
+      <w:bookmarkStart w:id="19" w:name="_Toc159952951"/>
       <w:r>
         <w:t>Overzicht van de gebruikte Minecraft Mods</w:t>
       </w:r>
-      <w:bookmarkEnd w:id="6"/>
-    </w:p>
-    <w:p>
-      <w:pPr>
-        <w:pStyle w:val="Kop2"/>
-      </w:pPr>
-      <w:bookmarkStart w:id="7" w:name="_Toc159952952"/>
+      <w:bookmarkEnd w:id="19"/>
+    </w:p>
+    <w:p>
+      <w:pPr>
+        <w:pStyle w:val="Heading2"/>
+      </w:pPr>
+      <w:bookmarkStart w:id="20" w:name="_Toc159952952"/>
       <w:r>
         <w:t>LUA en Minecraft</w:t>
       </w:r>
-      <w:bookmarkEnd w:id="7"/>
-    </w:p>
-    <w:p>
-      <w:pPr>
-        <w:pStyle w:val="Kop2"/>
-      </w:pPr>
-      <w:bookmarkStart w:id="8" w:name="_Toc159952953"/>
+      <w:bookmarkEnd w:id="20"/>
+    </w:p>
+    <w:p>
+      <w:pPr>
+        <w:pStyle w:val="Heading2"/>
+      </w:pPr>
+      <w:bookmarkStart w:id="21" w:name="_Toc159952953"/>
       <w:r>
         <w:t xml:space="preserve">Extraheren van takenlijst </w:t>
       </w:r>
       <w:r>
         <w:t>uit Minecolonies</w:t>
       </w:r>
-      <w:bookmarkEnd w:id="8"/>
-    </w:p>
-    <w:p>
-      <w:pPr>
-        <w:pStyle w:val="Kop2"/>
-      </w:pPr>
-      <w:bookmarkStart w:id="9" w:name="_Toc159952954"/>
+      <w:bookmarkEnd w:id="21"/>
+    </w:p>
+    <w:p>
+      <w:pPr>
+        <w:pStyle w:val="Heading2"/>
+      </w:pPr>
+      <w:bookmarkStart w:id="22" w:name="_Toc159952954"/>
       <w:r>
         <w:t>Inlezen en uitvoeren van gegeven commando’s</w:t>
       </w:r>
-      <w:bookmarkEnd w:id="9"/>
-    </w:p>
-    <w:p>
-      <w:pPr>
-        <w:pStyle w:val="Kop1"/>
-      </w:pPr>
-      <w:bookmarkStart w:id="10" w:name="_Toc159952955"/>
+      <w:bookmarkEnd w:id="22"/>
+    </w:p>
+    <w:p>
+      <w:pPr>
+        <w:pStyle w:val="Heading1"/>
+      </w:pPr>
+      <w:bookmarkStart w:id="23" w:name="_Toc159952955"/>
+      <w:commentRangeStart w:id="24"/>
       <w:r>
         <w:t>C# program</w:t>
       </w:r>
       <w:r>
         <w:t>ma</w:t>
       </w:r>
-      <w:bookmarkEnd w:id="10"/>
-    </w:p>
-    <w:p>
-      <w:pPr>
-        <w:pStyle w:val="Kop2"/>
-      </w:pPr>
-      <w:bookmarkStart w:id="11" w:name="_Toc159952956"/>
+      <w:bookmarkEnd w:id="23"/>
+      <w:commentRangeEnd w:id="24"/>
+      <w:r>
+        <w:rPr>
+          <w:rStyle w:val="CommentReference"/>
+          <w:rFonts w:asciiTheme="minorHAnsi" w:eastAsiaTheme="minorHAnsi" w:hAnsiTheme="minorHAnsi" w:cstheme="minorBidi"/>
+          <w:color w:val="auto"/>
+        </w:rPr>
+        <w:commentReference w:id="24"/>
+      </w:r>
+    </w:p>
+    <w:p>
+      <w:pPr>
+        <w:pStyle w:val="Heading2"/>
+      </w:pPr>
+      <w:bookmarkStart w:id="25" w:name="_Toc159952956"/>
       <w:r>
         <w:t>Materiaal</w:t>
       </w:r>
       <w:r>
         <w:t>calculator</w:t>
       </w:r>
-      <w:bookmarkEnd w:id="11"/>
-    </w:p>
-    <w:p>
-      <w:pPr>
-        <w:pStyle w:val="Kop2"/>
-      </w:pPr>
-      <w:bookmarkStart w:id="12" w:name="_Toc159952957"/>
-      <w:r>
-        <w:t>Extractie van recepten uit Minecraft bestanden</w:t>
-      </w:r>
-      <w:bookmarkEnd w:id="12"/>
-    </w:p>
-    <w:p>
-      <w:pPr>
-        <w:pStyle w:val="Kop2"/>
-      </w:pPr>
-      <w:bookmarkStart w:id="13" w:name="_Toc159952958"/>
+      <w:bookmarkEnd w:id="25"/>
+    </w:p>
+    <w:p>
+      <w:pPr>
+        <w:pStyle w:val="Heading2"/>
+      </w:pPr>
+      <w:bookmarkStart w:id="26" w:name="_Toc159952957"/>
+      <w:r>
+        <w:t xml:space="preserve">Extractie van recepten uit </w:t>
+      </w:r>
+      <w:commentRangeStart w:id="27"/>
+      <w:r>
+        <w:t>Minecraft bestanden</w:t>
+      </w:r>
+      <w:bookmarkEnd w:id="26"/>
+      <w:commentRangeEnd w:id="27"/>
+      <w:r>
+        <w:rPr>
+          <w:rStyle w:val="CommentReference"/>
+          <w:rFonts w:asciiTheme="minorHAnsi" w:eastAsiaTheme="minorHAnsi" w:hAnsiTheme="minorHAnsi" w:cstheme="minorBidi"/>
+          <w:color w:val="auto"/>
+        </w:rPr>
+        <w:commentReference w:id="27"/>
+      </w:r>
+    </w:p>
+    <w:p>
+      <w:pPr>
+        <w:pStyle w:val="Heading2"/>
+      </w:pPr>
+      <w:bookmarkStart w:id="28" w:name="_Toc159952958"/>
       <w:r>
         <w:t xml:space="preserve">Integratie met </w:t>
       </w:r>
+      <w:proofErr w:type="gramStart"/>
       <w:r>
         <w:t>JSON</w:t>
       </w:r>
       <w:r>
         <w:t xml:space="preserve"> data</w:t>
       </w:r>
-      <w:bookmarkEnd w:id="13"/>
-    </w:p>
-    <w:p>
-      <w:pPr>
-        <w:pStyle w:val="Kop1"/>
-      </w:pPr>
-      <w:bookmarkStart w:id="14" w:name="_Toc159952959"/>
+      <w:bookmarkEnd w:id="28"/>
+      <w:proofErr w:type="gramEnd"/>
+    </w:p>
+    <w:p>
+      <w:pPr>
+        <w:pStyle w:val="Heading1"/>
+      </w:pPr>
+      <w:bookmarkStart w:id="29" w:name="_Toc159952959"/>
+      <w:commentRangeStart w:id="30"/>
       <w:r>
         <w:t xml:space="preserve">Website </w:t>
       </w:r>
       <w:r>
         <w:t>Ontwikkeling</w:t>
       </w:r>
-      <w:bookmarkEnd w:id="14"/>
-    </w:p>
-    <w:p>
-      <w:pPr>
-        <w:pStyle w:val="Kop2"/>
-      </w:pPr>
-      <w:bookmarkStart w:id="15" w:name="_Toc159952960"/>
+      <w:bookmarkEnd w:id="29"/>
+      <w:commentRangeEnd w:id="30"/>
+      <w:r>
+        <w:rPr>
+          <w:rStyle w:val="CommentReference"/>
+          <w:rFonts w:asciiTheme="minorHAnsi" w:eastAsiaTheme="minorHAnsi" w:hAnsiTheme="minorHAnsi" w:cstheme="minorBidi"/>
+          <w:color w:val="auto"/>
+        </w:rPr>
+        <w:commentReference w:id="30"/>
+      </w:r>
+    </w:p>
+    <w:p>
+      <w:pPr>
+        <w:pStyle w:val="Heading2"/>
+      </w:pPr>
+      <w:bookmarkStart w:id="31" w:name="_Toc159952960"/>
       <w:r>
         <w:t xml:space="preserve">Ontwerp met </w:t>
       </w:r>
@@ -3014,14 +3186,15 @@
       <w:r>
         <w:t>Figma</w:t>
       </w:r>
-      <w:bookmarkEnd w:id="15"/>
+      <w:bookmarkEnd w:id="31"/>
       <w:proofErr w:type="spellEnd"/>
     </w:p>
     <w:p>
       <w:pPr>
-        <w:pStyle w:val="Kop2"/>
-      </w:pPr>
-      <w:bookmarkStart w:id="16" w:name="_Toc159952961"/>
+        <w:pStyle w:val="Heading2"/>
+      </w:pPr>
+      <w:bookmarkStart w:id="32" w:name="_Toc159952961"/>
+      <w:commentRangeStart w:id="33"/>
       <w:proofErr w:type="spellStart"/>
       <w:r>
         <w:t>Frontend</w:t>
@@ -3030,13 +3203,23 @@
       <w:r>
         <w:t xml:space="preserve"> ontwikkeling</w:t>
       </w:r>
-      <w:bookmarkEnd w:id="16"/>
-    </w:p>
-    <w:p>
-      <w:pPr>
-        <w:pStyle w:val="Kop2"/>
-      </w:pPr>
-      <w:bookmarkStart w:id="17" w:name="_Toc159952962"/>
+      <w:bookmarkEnd w:id="32"/>
+      <w:commentRangeEnd w:id="33"/>
+      <w:r>
+        <w:rPr>
+          <w:rStyle w:val="CommentReference"/>
+          <w:rFonts w:asciiTheme="minorHAnsi" w:eastAsiaTheme="minorHAnsi" w:hAnsiTheme="minorHAnsi" w:cstheme="minorBidi"/>
+          <w:color w:val="auto"/>
+        </w:rPr>
+        <w:commentReference w:id="33"/>
+      </w:r>
+    </w:p>
+    <w:p>
+      <w:pPr>
+        <w:pStyle w:val="Heading2"/>
+      </w:pPr>
+      <w:bookmarkStart w:id="34" w:name="_Toc159952962"/>
+      <w:commentRangeStart w:id="35"/>
       <w:r>
         <w:t xml:space="preserve">Backend </w:t>
       </w:r>
@@ -3046,13 +3229,22 @@
       <w:r>
         <w:t>ntwikkeling</w:t>
       </w:r>
-      <w:bookmarkEnd w:id="17"/>
-    </w:p>
-    <w:p>
-      <w:pPr>
-        <w:pStyle w:val="Kop1"/>
-      </w:pPr>
-      <w:bookmarkStart w:id="18" w:name="_Toc159952963"/>
+      <w:bookmarkEnd w:id="34"/>
+      <w:commentRangeEnd w:id="35"/>
+      <w:r>
+        <w:rPr>
+          <w:rStyle w:val="CommentReference"/>
+          <w:rFonts w:asciiTheme="minorHAnsi" w:eastAsiaTheme="minorHAnsi" w:hAnsiTheme="minorHAnsi" w:cstheme="minorBidi"/>
+          <w:color w:val="auto"/>
+        </w:rPr>
+        <w:commentReference w:id="35"/>
+      </w:r>
+    </w:p>
+    <w:p>
+      <w:pPr>
+        <w:pStyle w:val="Heading1"/>
+      </w:pPr>
+      <w:bookmarkStart w:id="36" w:name="_Toc159952963"/>
       <w:r>
         <w:t>S</w:t>
       </w:r>
@@ -3062,31 +3254,70 @@
       <w:r>
         <w:t xml:space="preserve"> tussen web en app</w:t>
       </w:r>
-      <w:bookmarkEnd w:id="18"/>
-    </w:p>
-    <w:p>
-      <w:pPr>
-        <w:pStyle w:val="Kop2"/>
-      </w:pPr>
-      <w:bookmarkStart w:id="19" w:name="_Toc159952964"/>
-      <w:r>
-        <w:t>Web integratie van de App</w:t>
-      </w:r>
-      <w:bookmarkEnd w:id="19"/>
-    </w:p>
-    <w:p>
-      <w:pPr>
-        <w:pStyle w:val="Kop2"/>
-      </w:pPr>
-      <w:bookmarkStart w:id="20" w:name="_Toc159952965"/>
-      <w:r>
-        <w:t>Samenhang en Communicatie tussen Componenten</w:t>
-      </w:r>
-      <w:bookmarkEnd w:id="20"/>
-    </w:p>
-    <w:p>
-      <w:pPr>
-        <w:pStyle w:val="Kop2"/>
+      <w:bookmarkEnd w:id="36"/>
+    </w:p>
+    <w:p>
+      <w:pPr>
+        <w:pStyle w:val="Heading2"/>
+      </w:pPr>
+      <w:bookmarkStart w:id="37" w:name="_Toc159952964"/>
+      <w:commentRangeStart w:id="38"/>
+      <w:r>
+        <w:t xml:space="preserve">Web integratie </w:t>
+      </w:r>
+      <w:commentRangeEnd w:id="38"/>
+      <w:r>
+        <w:rPr>
+          <w:rStyle w:val="CommentReference"/>
+          <w:rFonts w:asciiTheme="minorHAnsi" w:eastAsiaTheme="minorHAnsi" w:hAnsiTheme="minorHAnsi" w:cstheme="minorBidi"/>
+          <w:color w:val="auto"/>
+        </w:rPr>
+        <w:commentReference w:id="38"/>
+      </w:r>
+      <w:r>
+        <w:t xml:space="preserve">van de </w:t>
+      </w:r>
+      <w:commentRangeStart w:id="39"/>
+      <w:r>
+        <w:t>App</w:t>
+      </w:r>
+      <w:bookmarkEnd w:id="37"/>
+      <w:commentRangeEnd w:id="39"/>
+      <w:r>
+        <w:rPr>
+          <w:rStyle w:val="CommentReference"/>
+          <w:rFonts w:asciiTheme="minorHAnsi" w:eastAsiaTheme="minorHAnsi" w:hAnsiTheme="minorHAnsi" w:cstheme="minorBidi"/>
+          <w:color w:val="auto"/>
+        </w:rPr>
+        <w:commentReference w:id="39"/>
+      </w:r>
+    </w:p>
+    <w:p>
+      <w:pPr>
+        <w:pStyle w:val="Heading2"/>
+      </w:pPr>
+      <w:bookmarkStart w:id="40" w:name="_Toc159952965"/>
+      <w:r>
+        <w:t xml:space="preserve">Samenhang en Communicatie tussen </w:t>
+      </w:r>
+      <w:commentRangeStart w:id="41"/>
+      <w:r>
+        <w:t>Componenten</w:t>
+      </w:r>
+      <w:bookmarkEnd w:id="40"/>
+      <w:commentRangeEnd w:id="41"/>
+      <w:r>
+        <w:rPr>
+          <w:rStyle w:val="CommentReference"/>
+          <w:rFonts w:asciiTheme="minorHAnsi" w:eastAsiaTheme="minorHAnsi" w:hAnsiTheme="minorHAnsi" w:cstheme="minorBidi"/>
+          <w:color w:val="auto"/>
+        </w:rPr>
+        <w:commentReference w:id="41"/>
+      </w:r>
+    </w:p>
+    <w:p>
+      <w:pPr>
+        <w:pStyle w:val="Heading2"/>
       </w:pPr>
       <w:r>
         <w:br w:type="page"/>
@@ -3094,18 +3325,18 @@
     </w:p>
     <w:p>
       <w:pPr>
-        <w:pStyle w:val="Kop1"/>
+        <w:pStyle w:val="Heading1"/>
         <w:numPr>
           <w:ilvl w:val="0"/>
           <w:numId w:val="0"/>
         </w:numPr>
       </w:pPr>
-      <w:bookmarkStart w:id="21" w:name="_Toc159952966"/>
+      <w:bookmarkStart w:id="42" w:name="_Toc159952966"/>
       <w:r>
         <w:lastRenderedPageBreak/>
         <w:t>Conclusie</w:t>
       </w:r>
-      <w:bookmarkEnd w:id="21"/>
+      <w:bookmarkEnd w:id="42"/>
     </w:p>
     <w:p>
       <w:r>
@@ -3114,18 +3345,18 @@
     </w:p>
     <w:p>
       <w:pPr>
-        <w:pStyle w:val="Kop1"/>
+        <w:pStyle w:val="Heading1"/>
         <w:numPr>
           <w:ilvl w:val="0"/>
           <w:numId w:val="0"/>
         </w:numPr>
       </w:pPr>
-      <w:bookmarkStart w:id="22" w:name="_Toc159952967"/>
+      <w:bookmarkStart w:id="43" w:name="_Toc159952967"/>
       <w:r>
         <w:lastRenderedPageBreak/>
         <w:t>Handleiding</w:t>
       </w:r>
-      <w:bookmarkEnd w:id="22"/>
+      <w:bookmarkEnd w:id="43"/>
     </w:p>
     <w:p>
       <w:r>
@@ -3134,18 +3365,18 @@
     </w:p>
     <w:p>
       <w:pPr>
-        <w:pStyle w:val="Kop1"/>
+        <w:pStyle w:val="Heading1"/>
         <w:numPr>
           <w:ilvl w:val="0"/>
           <w:numId w:val="0"/>
         </w:numPr>
       </w:pPr>
-      <w:bookmarkStart w:id="23" w:name="_Toc159952968"/>
+      <w:bookmarkStart w:id="44" w:name="_Toc159952968"/>
       <w:r>
         <w:lastRenderedPageBreak/>
         <w:t>Literatuurlijst</w:t>
       </w:r>
-      <w:bookmarkEnd w:id="23"/>
+      <w:bookmarkEnd w:id="44"/>
     </w:p>
     <w:p>
       <w:r>
@@ -3154,28 +3385,28 @@
     </w:p>
     <w:p>
       <w:pPr>
-        <w:pStyle w:val="Kop1"/>
+        <w:pStyle w:val="Heading1"/>
         <w:numPr>
           <w:ilvl w:val="0"/>
           <w:numId w:val="0"/>
         </w:numPr>
       </w:pPr>
-      <w:bookmarkStart w:id="24" w:name="_Toc159952969"/>
+      <w:bookmarkStart w:id="45" w:name="_Toc159952969"/>
       <w:r>
         <w:lastRenderedPageBreak/>
         <w:t>Bijlagenoverzicht</w:t>
       </w:r>
-      <w:bookmarkEnd w:id="24"/>
-    </w:p>
-    <w:p>
-      <w:pPr>
-        <w:pStyle w:val="Kop2"/>
+      <w:bookmarkEnd w:id="45"/>
+    </w:p>
+    <w:p>
+      <w:pPr>
+        <w:pStyle w:val="Heading2"/>
         <w:numPr>
           <w:ilvl w:val="0"/>
           <w:numId w:val="0"/>
         </w:numPr>
         <w:sectPr>
-          <w:footerReference w:type="default" r:id="rId9"/>
+          <w:footerReference w:type="default" r:id="rId13"/>
           <w:pgSz w:w="11906" w:h="16838" w:code="9"/>
           <w:pgMar w:top="1418" w:right="1418" w:bottom="1418" w:left="1418" w:header="709" w:footer="709" w:gutter="0"/>
           <w:pgNumType w:start="5"/>
@@ -3183,10 +3414,11 @@
           <w:docGrid w:linePitch="360"/>
         </w:sectPr>
       </w:pPr>
-      <w:bookmarkStart w:id="25" w:name="_Toc159952970"/>
+      <w:bookmarkStart w:id="46" w:name="_Toc159952970"/>
       <w:r>
         <w:t xml:space="preserve">Bijlage </w:t>
       </w:r>
+      <w:proofErr w:type="gramStart"/>
       <w:r>
         <w:t>1</w:t>
       </w:r>
@@ -3199,11 +3431,12 @@
       <w:r>
         <w:t>.docx</w:t>
       </w:r>
-      <w:bookmarkEnd w:id="25"/>
-    </w:p>
-    <w:p>
-      <w:pPr>
-        <w:pStyle w:val="Kop2"/>
+      <w:bookmarkEnd w:id="46"/>
+      <w:proofErr w:type="gramEnd"/>
+    </w:p>
+    <w:p>
+      <w:pPr>
+        <w:pStyle w:val="Heading2"/>
         <w:numPr>
           <w:ilvl w:val="0"/>
           <w:numId w:val="0"/>
@@ -3211,7 +3444,7 @@
       </w:pPr>
     </w:p>
     <w:sectPr>
-      <w:footerReference w:type="default" r:id="rId10"/>
+      <w:footerReference w:type="default" r:id="rId14"/>
       <w:pgSz w:w="11906" w:h="16838"/>
       <w:pgMar w:top="1417" w:right="1417" w:bottom="1417" w:left="1417" w:header="708" w:footer="708" w:gutter="0"/>
       <w:cols w:space="708"/>
@@ -3219,6 +3452,425 @@
     </w:sectPr>
   </w:body>
 </w:document>
+</file>
+
+<file path=word/comments.xml><?xml version="1.0" encoding="utf-8"?>
+<w:comments xmlns:wpc="http://schemas.microsoft.com/office/word/2010/wordprocessingCanvas" xmlns:cx="http://schemas.microsoft.com/office/drawing/2014/chartex" xmlns:cx1="http://schemas.microsoft.com/office/drawing/2015/9/8/chartex" xmlns:cx2="http://schemas.microsoft.com/office/drawing/2015/10/21/chartex" xmlns:cx3="http://schemas.microsoft.com/office/drawing/2016/5/9/chartex" xmlns:cx4="http://schemas.microsoft.com/office/drawing/2016/5/10/chartex" xmlns:cx5="http://schemas.microsoft.com/office/drawing/2016/5/11/chartex" xmlns:cx6="http://schemas.microsoft.com/office/drawing/2016/5/12/chartex" xmlns:cx7="http://schemas.microsoft.com/office/drawing/2016/5/13/chartex" xmlns:cx8="http://schemas.microsoft.com/office/drawing/2016/5/14/chartex" xmlns:mc="http://schemas.openxmlformats.org/markup-compatibility/2006" xmlns:aink="http://schemas.microsoft.com/office/drawing/2016/ink" xmlns:am3d="http://schemas.microsoft.com/office/drawing/2017/model3d" xmlns:o="urn:schemas-microsoft-com:office:office" xmlns:oel="http://schemas.microsoft.com/office/2019/extlst" xmlns:r="http://schemas.openxmlformats.org/officeDocument/2006/relationships" xmlns:m="http://schemas.openxmlformats.org/officeDocument/2006/math" xmlns:v="urn:schemas-microsoft-com:vml" xmlns:wp14="http://schemas.microsoft.com/office/word/2010/wordprocessingDrawing" xmlns:wp="http://schemas.openxmlformats.org/drawingml/2006/wordprocessingDrawing" xmlns:w10="urn:schemas-microsoft-com:office:word" xmlns:w="http://schemas.openxmlformats.org/wordprocessingml/2006/main" xmlns:w14="http://schemas.microsoft.com/office/word/2010/wordml" xmlns:w15="http://schemas.microsoft.com/office/word/2012/wordml" xmlns:w16cex="http://schemas.microsoft.com/office/word/2018/wordml/cex" xmlns:w16cid="http://schemas.microsoft.com/office/word/2016/wordml/cid" xmlns:w16="http://schemas.microsoft.com/office/word/2018/wordml" xmlns:w16sdtdh="http://schemas.microsoft.com/office/word/2020/wordml/sdtdatahash" xmlns:w16se="http://schemas.microsoft.com/office/word/2015/wordml/symex" xmlns:wpg="http://schemas.microsoft.com/office/word/2010/wordprocessingGroup" xmlns:wpi="http://schemas.microsoft.com/office/word/2010/wordprocessingInk" xmlns:wne="http://schemas.microsoft.com/office/word/2006/wordml" xmlns:wps="http://schemas.microsoft.com/office/word/2010/wordprocessingShape" mc:Ignorable="w14 w15 w16se w16cid w16 w16cex w16sdtdh wp14">
+  <w:comment w:id="0" w:author="Pjotr Brunain" w:date="2024-02-29T15:08:00Z" w:initials="PB">
+    <w:p>
+      <w:pPr>
+        <w:pStyle w:val="CommentText"/>
+      </w:pPr>
+      <w:r>
+        <w:rPr>
+          <w:rStyle w:val="CommentReference"/>
+        </w:rPr>
+        <w:annotationRef/>
+      </w:r>
+      <w:r>
+        <w:t>Aanpassen naar MineColonies Automation</w:t>
+      </w:r>
+    </w:p>
+  </w:comment>
+  <w:comment w:id="6" w:author="Pjotr Brunain" w:date="2024-02-29T15:13:00Z" w:initials="PB">
+    <w:p>
+      <w:pPr>
+        <w:pStyle w:val="CommentText"/>
+      </w:pPr>
+      <w:r>
+        <w:rPr>
+          <w:rStyle w:val="CommentReference"/>
+        </w:rPr>
+        <w:annotationRef/>
+      </w:r>
+      <w:r>
+        <w:t>Inleiding veel verkorten en concreter maken. Storende herhalingen er uit halen</w:t>
+      </w:r>
+    </w:p>
+  </w:comment>
+  <w:comment w:id="7" w:author="Pjotr Brunain" w:date="2024-02-29T15:33:00Z" w:initials="PB">
+    <w:p>
+      <w:pPr>
+        <w:pStyle w:val="CommentText"/>
+      </w:pPr>
+      <w:r>
+        <w:rPr>
+          <w:rStyle w:val="CommentReference"/>
+        </w:rPr>
+        <w:annotationRef/>
+      </w:r>
+      <w:r>
+        <w:t>Onder methodieken meer concreet gaan werken.</w:t>
+      </w:r>
+    </w:p>
+  </w:comment>
+  <w:comment w:id="8" w:author="Pjotr Brunain" w:date="2024-02-29T15:34:00Z" w:initials="PB">
+    <w:p>
+      <w:pPr>
+        <w:pStyle w:val="CommentText"/>
+      </w:pPr>
+      <w:r>
+        <w:rPr>
+          <w:rStyle w:val="CommentReference"/>
+        </w:rPr>
+        <w:annotationRef/>
+      </w:r>
+      <w:r>
+        <w:t>ONTWOLLEN</w:t>
+      </w:r>
+    </w:p>
+  </w:comment>
+  <w:comment w:id="9" w:author="Pjotr Brunain" w:date="2024-02-29T15:14:00Z" w:initials="PB">
+    <w:p>
+      <w:pPr>
+        <w:pStyle w:val="CommentText"/>
+      </w:pPr>
+      <w:r>
+        <w:rPr>
+          <w:rStyle w:val="CommentReference"/>
+        </w:rPr>
+        <w:annotationRef/>
+      </w:r>
+      <w:r>
+        <w:t>Te lang. inkorten en meer to the point komen</w:t>
+      </w:r>
+    </w:p>
+  </w:comment>
+  <w:comment w:id="10" w:author="Pjotr Brunain" w:date="2024-02-29T15:15:00Z" w:initials="PB">
+    <w:p>
+      <w:pPr>
+        <w:pStyle w:val="CommentText"/>
+      </w:pPr>
+      <w:r>
+        <w:rPr>
+          <w:rStyle w:val="CommentReference"/>
+        </w:rPr>
+        <w:annotationRef/>
+      </w:r>
+      <w:r>
+        <w:t>Onze naar de</w:t>
+      </w:r>
+    </w:p>
+  </w:comment>
+  <w:comment w:id="11" w:author="Pjotr Brunain" w:date="2024-02-29T15:16:00Z" w:initials="PB">
+    <w:p>
+      <w:pPr>
+        <w:pStyle w:val="CommentText"/>
+      </w:pPr>
+      <w:r>
+        <w:rPr>
+          <w:rStyle w:val="CommentReference"/>
+        </w:rPr>
+        <w:annotationRef/>
+      </w:r>
+      <w:r>
+        <w:t>Naar paragraaf 3, onderzoeksmethoden</w:t>
+      </w:r>
+    </w:p>
+  </w:comment>
+  <w:comment w:id="12" w:author="Pjotr Brunain" w:date="2024-02-29T15:18:00Z" w:initials="PB">
+    <w:p>
+      <w:pPr>
+        <w:pStyle w:val="CommentText"/>
+      </w:pPr>
+      <w:r>
+        <w:rPr>
+          <w:rStyle w:val="CommentReference"/>
+        </w:rPr>
+        <w:annotationRef/>
+      </w:r>
+      <w:r>
+        <w:t>Beter beschrijven. Moet verduidelijkt worden</w:t>
+      </w:r>
+    </w:p>
+  </w:comment>
+  <w:comment w:id="13" w:author="Pjotr Brunain" w:date="2024-02-29T15:25:00Z" w:initials="PB">
+    <w:p>
+      <w:pPr>
+        <w:pStyle w:val="CommentText"/>
+      </w:pPr>
+      <w:r>
+        <w:rPr>
+          <w:rStyle w:val="CommentReference"/>
+        </w:rPr>
+        <w:annotationRef/>
+      </w:r>
+      <w:r>
+        <w:t>Begin situatie, Spelers botsen op het feit dat er veel maintanence is in het begin onderweg naar een zelfvoorzienend dorp. Eisen stellen voor het project, Hoe eruit halen en doel er meer in definen.</w:t>
+      </w:r>
+    </w:p>
+  </w:comment>
+  <w:comment w:id="14" w:author="Pjotr Brunain" w:date="2024-02-29T15:30:00Z" w:initials="PB">
+    <w:p>
+      <w:pPr>
+        <w:pStyle w:val="CommentText"/>
+      </w:pPr>
+      <w:r>
+        <w:rPr>
+          <w:rStyle w:val="CommentReference"/>
+        </w:rPr>
+        <w:annotationRef/>
+      </w:r>
+      <w:r>
+        <w:t>Programeertaal en libraries deep dive doen</w:t>
+      </w:r>
+    </w:p>
+  </w:comment>
+  <w:comment w:id="15" w:author="Pjotr Brunain" w:date="2024-02-29T15:34:00Z" w:initials="PB">
+    <w:p>
+      <w:pPr>
+        <w:pStyle w:val="CommentText"/>
+      </w:pPr>
+      <w:r>
+        <w:rPr>
+          <w:rStyle w:val="CommentReference"/>
+        </w:rPr>
+        <w:annotationRef/>
+      </w:r>
+      <w:r>
+        <w:t>Helderder. ONTWOLLEN</w:t>
+      </w:r>
+    </w:p>
+  </w:comment>
+  <w:comment w:id="16" w:author="Pjotr Brunain" w:date="2024-02-29T15:35:00Z" w:initials="PB">
+    <w:p>
+      <w:pPr>
+        <w:pStyle w:val="CommentText"/>
+      </w:pPr>
+      <w:r>
+        <w:rPr>
+          <w:rStyle w:val="CommentReference"/>
+        </w:rPr>
+        <w:annotationRef/>
+      </w:r>
+      <w:r>
+        <w:t>Laatste zin hoort niet in de inleiding maar in de conclusie</w:t>
+      </w:r>
+    </w:p>
+  </w:comment>
+  <w:comment w:id="18" w:author="Pjotr Brunain" w:date="2024-02-29T15:10:00Z" w:initials="PB">
+    <w:p>
+      <w:pPr>
+        <w:pStyle w:val="CommentText"/>
+      </w:pPr>
+      <w:r>
+        <w:rPr>
+          <w:rStyle w:val="CommentReference"/>
+        </w:rPr>
+        <w:annotationRef/>
+      </w:r>
+      <w:r>
+        <w:t>Mods zonder hoofdletter bij alle keren mods</w:t>
+      </w:r>
+    </w:p>
+  </w:comment>
+  <w:comment w:id="24" w:author="Pjotr Brunain" w:date="2024-02-29T15:10:00Z" w:initials="PB">
+    <w:p>
+      <w:pPr>
+        <w:pStyle w:val="CommentText"/>
+      </w:pPr>
+      <w:r>
+        <w:rPr>
+          <w:rStyle w:val="CommentReference"/>
+        </w:rPr>
+        <w:annotationRef/>
+      </w:r>
+      <w:r>
+        <w:t>koppelteken</w:t>
+      </w:r>
+    </w:p>
+  </w:comment>
+  <w:comment w:id="27" w:author="Pjotr Brunain" w:date="2024-02-29T15:10:00Z" w:initials="PB">
+    <w:p>
+      <w:pPr>
+        <w:pStyle w:val="CommentText"/>
+      </w:pPr>
+      <w:r>
+        <w:rPr>
+          <w:rStyle w:val="CommentReference"/>
+        </w:rPr>
+        <w:annotationRef/>
+      </w:r>
+      <w:r>
+        <w:t>Aan elkaar</w:t>
+      </w:r>
+    </w:p>
+  </w:comment>
+  <w:comment w:id="30" w:author="Pjotr Brunain" w:date="2024-02-29T15:10:00Z" w:initials="PB">
+    <w:p>
+      <w:pPr>
+        <w:pStyle w:val="CommentText"/>
+      </w:pPr>
+      <w:r>
+        <w:rPr>
+          <w:rStyle w:val="CommentReference"/>
+        </w:rPr>
+        <w:annotationRef/>
+      </w:r>
+      <w:r>
+        <w:t>Aan elkaar</w:t>
+      </w:r>
+    </w:p>
+  </w:comment>
+  <w:comment w:id="33" w:author="Pjotr Brunain" w:date="2024-02-29T15:11:00Z" w:initials="PB">
+    <w:p>
+      <w:pPr>
+        <w:pStyle w:val="CommentText"/>
+      </w:pPr>
+      <w:r>
+        <w:rPr>
+          <w:rStyle w:val="CommentReference"/>
+        </w:rPr>
+        <w:annotationRef/>
+      </w:r>
+      <w:r>
+        <w:t>Aan elkaar</w:t>
+      </w:r>
+    </w:p>
+  </w:comment>
+  <w:comment w:id="35" w:author="Pjotr Brunain" w:date="2024-02-29T15:11:00Z" w:initials="PB">
+    <w:p>
+      <w:pPr>
+        <w:pStyle w:val="CommentText"/>
+      </w:pPr>
+      <w:r>
+        <w:rPr>
+          <w:rStyle w:val="CommentReference"/>
+        </w:rPr>
+        <w:annotationRef/>
+      </w:r>
+      <w:r>
+        <w:t>Aan elkaar</w:t>
+      </w:r>
+    </w:p>
+  </w:comment>
+  <w:comment w:id="38" w:author="Pjotr Brunain" w:date="2024-02-29T15:11:00Z" w:initials="PB">
+    <w:p>
+      <w:pPr>
+        <w:pStyle w:val="CommentText"/>
+      </w:pPr>
+      <w:r>
+        <w:rPr>
+          <w:rStyle w:val="CommentReference"/>
+        </w:rPr>
+        <w:annotationRef/>
+      </w:r>
+      <w:r>
+        <w:t>Aan elkaar</w:t>
+      </w:r>
+    </w:p>
+  </w:comment>
+  <w:comment w:id="39" w:author="Pjotr Brunain" w:date="2024-02-29T15:12:00Z" w:initials="PB">
+    <w:p>
+      <w:pPr>
+        <w:pStyle w:val="CommentText"/>
+      </w:pPr>
+      <w:r>
+        <w:rPr>
+          <w:rStyle w:val="CommentReference"/>
+        </w:rPr>
+        <w:annotationRef/>
+      </w:r>
+      <w:r>
+        <w:t>Zonder hoofdletter</w:t>
+      </w:r>
+    </w:p>
+  </w:comment>
+  <w:comment w:id="41" w:author="Pjotr Brunain" w:date="2024-02-29T15:12:00Z" w:initials="PB">
+    <w:p>
+      <w:pPr>
+        <w:pStyle w:val="CommentText"/>
+      </w:pPr>
+      <w:r>
+        <w:rPr>
+          <w:rStyle w:val="CommentReference"/>
+        </w:rPr>
+        <w:annotationRef/>
+      </w:r>
+      <w:r>
+        <w:t>Zonder hoofdletter</w:t>
+      </w:r>
+    </w:p>
+  </w:comment>
+</w:comments>
+</file>
+
+<file path=word/commentsExtended.xml><?xml version="1.0" encoding="utf-8"?>
+<w15:commentsEx xmlns:wpc="http://schemas.microsoft.com/office/word/2010/wordprocessingCanvas" xmlns:cx="http://schemas.microsoft.com/office/drawing/2014/chartex" xmlns:cx1="http://schemas.microsoft.com/office/drawing/2015/9/8/chartex" xmlns:cx2="http://schemas.microsoft.com/office/drawing/2015/10/21/chartex" xmlns:cx3="http://schemas.microsoft.com/office/drawing/2016/5/9/chartex" xmlns:cx4="http://schemas.microsoft.com/office/drawing/2016/5/10/chartex" xmlns:cx5="http://schemas.microsoft.com/office/drawing/2016/5/11/chartex" xmlns:cx6="http://schemas.microsoft.com/office/drawing/2016/5/12/chartex" xmlns:cx7="http://schemas.microsoft.com/office/drawing/2016/5/13/chartex" xmlns:cx8="http://schemas.microsoft.com/office/drawing/2016/5/14/chartex" xmlns:mc="http://schemas.openxmlformats.org/markup-compatibility/2006" xmlns:aink="http://schemas.microsoft.com/office/drawing/2016/ink" xmlns:am3d="http://schemas.microsoft.com/office/drawing/2017/model3d" xmlns:o="urn:schemas-microsoft-com:office:office" xmlns:oel="http://schemas.microsoft.com/office/2019/extlst" xmlns:r="http://schemas.openxmlformats.org/officeDocument/2006/relationships" xmlns:m="http://schemas.openxmlformats.org/officeDocument/2006/math" xmlns:v="urn:schemas-microsoft-com:vml" xmlns:wp14="http://schemas.microsoft.com/office/word/2010/wordprocessingDrawing" xmlns:wp="http://schemas.openxmlformats.org/drawingml/2006/wordprocessingDrawing" xmlns:w10="urn:schemas-microsoft-com:office:word" xmlns:w="http://schemas.openxmlformats.org/wordprocessingml/2006/main" xmlns:w14="http://schemas.microsoft.com/office/word/2010/wordml" xmlns:w15="http://schemas.microsoft.com/office/word/2012/wordml" xmlns:w16cex="http://schemas.microsoft.com/office/word/2018/wordml/cex" xmlns:w16cid="http://schemas.microsoft.com/office/word/2016/wordml/cid" xmlns:w16="http://schemas.microsoft.com/office/word/2018/wordml" xmlns:w16sdtdh="http://schemas.microsoft.com/office/word/2020/wordml/sdtdatahash" xmlns:w16se="http://schemas.microsoft.com/office/word/2015/wordml/symex" xmlns:wpg="http://schemas.microsoft.com/office/word/2010/wordprocessingGroup" xmlns:wpi="http://schemas.microsoft.com/office/word/2010/wordprocessingInk" xmlns:wne="http://schemas.microsoft.com/office/word/2006/wordml" xmlns:wps="http://schemas.microsoft.com/office/word/2010/wordprocessingShape" mc:Ignorable="w14 w15 w16se w16cid w16 w16cex w16sdtdh wp14">
+  <w15:commentEx w15:paraId="5FA84E37" w15:done="0"/>
+  <w15:commentEx w15:paraId="3BF5094C" w15:done="0"/>
+  <w15:commentEx w15:paraId="4A4233ED" w15:paraIdParent="3BF5094C" w15:done="0"/>
+  <w15:commentEx w15:paraId="754D4A2B" w15:paraIdParent="3BF5094C" w15:done="0"/>
+  <w15:commentEx w15:paraId="4D6A795F" w15:done="0"/>
+  <w15:commentEx w15:paraId="472AC5F5" w15:done="0"/>
+  <w15:commentEx w15:paraId="1507F6CE" w15:done="0"/>
+  <w15:commentEx w15:paraId="08611D18" w15:done="0"/>
+  <w15:commentEx w15:paraId="062C1C6C" w15:paraIdParent="08611D18" w15:done="0"/>
+  <w15:commentEx w15:paraId="65C33D36" w15:done="0"/>
+  <w15:commentEx w15:paraId="27B6DEE4" w15:done="0"/>
+  <w15:commentEx w15:paraId="2B07A34E" w15:paraIdParent="27B6DEE4" w15:done="0"/>
+  <w15:commentEx w15:paraId="67F81B60" w15:done="0"/>
+  <w15:commentEx w15:paraId="1ACD21BB" w15:done="0"/>
+  <w15:commentEx w15:paraId="2FA2C8FE" w15:done="0"/>
+  <w15:commentEx w15:paraId="70B49CB1" w15:done="0"/>
+  <w15:commentEx w15:paraId="397A55FB" w15:done="0"/>
+  <w15:commentEx w15:paraId="41189647" w15:done="0"/>
+  <w15:commentEx w15:paraId="05A29658" w15:done="0"/>
+  <w15:commentEx w15:paraId="0D1B3506" w15:done="0"/>
+  <w15:commentEx w15:paraId="6FC1AB6F" w15:done="0"/>
+</w15:commentsEx>
+</file>
+
+<file path=word/commentsExtensible.xml><?xml version="1.0" encoding="utf-8"?>
+<w16cex:commentsExtensible xmlns:wpc="http://schemas.microsoft.com/office/word/2010/wordprocessingCanvas" xmlns:cx="http://schemas.microsoft.com/office/drawing/2014/chartex" xmlns:cx1="http://schemas.microsoft.com/office/drawing/2015/9/8/chartex" xmlns:cx2="http://schemas.microsoft.com/office/drawing/2015/10/21/chartex" xmlns:cx3="http://schemas.microsoft.com/office/drawing/2016/5/9/chartex" xmlns:cx4="http://schemas.microsoft.com/office/drawing/2016/5/10/chartex" xmlns:cx5="http://schemas.microsoft.com/office/drawing/2016/5/11/chartex" xmlns:cx6="http://schemas.microsoft.com/office/drawing/2016/5/12/chartex" xmlns:cx7="http://schemas.microsoft.com/office/drawing/2016/5/13/chartex" xmlns:cx8="http://schemas.microsoft.com/office/drawing/2016/5/14/chartex" xmlns:cr="http://schemas.microsoft.com/office/comments/2020/reactions" xmlns:mc="http://schemas.openxmlformats.org/markup-compatibility/2006" xmlns:aink="http://schemas.microsoft.com/office/drawing/2016/ink" xmlns:am3d="http://schemas.microsoft.com/office/drawing/2017/model3d" xmlns:o="urn:schemas-microsoft-com:office:office" xmlns:oel="http://schemas.microsoft.com/office/2019/extlst" xmlns:r="http://schemas.openxmlformats.org/officeDocument/2006/relationships" xmlns:m="http://schemas.openxmlformats.org/officeDocument/2006/math" xmlns:v="urn:schemas-microsoft-com:vml" xmlns:wp14="http://schemas.microsoft.com/office/word/2010/wordprocessingDrawing" xmlns:wp="http://schemas.openxmlformats.org/drawingml/2006/wordprocessingDrawing" xmlns:w10="urn:schemas-microsoft-com:office:word" xmlns:w="http://schemas.openxmlformats.org/wordprocessingml/2006/main" xmlns:w14="http://schemas.microsoft.com/office/word/2010/wordml" xmlns:w15="http://schemas.microsoft.com/office/word/2012/wordml" xmlns:w16cex="http://schemas.microsoft.com/office/word/2018/wordml/cex" xmlns:w16cid="http://schemas.microsoft.com/office/word/2016/wordml/cid" xmlns:w16="http://schemas.microsoft.com/office/word/2018/wordml" xmlns:w16sdtdh="http://schemas.microsoft.com/office/word/2020/wordml/sdtdatahash" xmlns:w16se="http://schemas.microsoft.com/office/word/2015/wordml/symex" xmlns:wpg="http://schemas.microsoft.com/office/word/2010/wordprocessingGroup" xmlns:wpi="http://schemas.microsoft.com/office/word/2010/wordprocessingInk" xmlns:wne="http://schemas.microsoft.com/office/word/2006/wordml" xmlns:wps="http://schemas.microsoft.com/office/word/2010/wordprocessingShape" mc:Ignorable="w14 w15 w16se w16cid w16 w16cex w16sdtdh cr wp14">
+  <w16cex:commentExtensible w16cex:durableId="3DDE3BB5" w16cex:dateUtc="2024-02-29T14:08:00Z"/>
+  <w16cex:commentExtensible w16cex:durableId="4DA14623" w16cex:dateUtc="2024-02-29T14:13:00Z"/>
+  <w16cex:commentExtensible w16cex:durableId="65E884D8" w16cex:dateUtc="2024-02-29T14:33:00Z"/>
+  <w16cex:commentExtensible w16cex:durableId="31C306EF" w16cex:dateUtc="2024-02-29T14:34:00Z"/>
+  <w16cex:commentExtensible w16cex:durableId="6EACC90B" w16cex:dateUtc="2024-02-29T14:14:00Z"/>
+  <w16cex:commentExtensible w16cex:durableId="79D1E708" w16cex:dateUtc="2024-02-29T14:15:00Z"/>
+  <w16cex:commentExtensible w16cex:durableId="2C933E64" w16cex:dateUtc="2024-02-29T14:16:00Z"/>
+  <w16cex:commentExtensible w16cex:durableId="2E2989E9" w16cex:dateUtc="2024-02-29T14:18:00Z"/>
+  <w16cex:commentExtensible w16cex:durableId="10AD67AD" w16cex:dateUtc="2024-02-29T14:25:00Z"/>
+  <w16cex:commentExtensible w16cex:durableId="70E6D9BB" w16cex:dateUtc="2024-02-29T14:30:00Z"/>
+  <w16cex:commentExtensible w16cex:durableId="21E466DB" w16cex:dateUtc="2024-02-29T14:34:00Z"/>
+  <w16cex:commentExtensible w16cex:durableId="7A742407" w16cex:dateUtc="2024-02-29T14:35:00Z"/>
+  <w16cex:commentExtensible w16cex:durableId="61A862AC" w16cex:dateUtc="2024-02-29T14:10:00Z"/>
+  <w16cex:commentExtensible w16cex:durableId="1AFC463E" w16cex:dateUtc="2024-02-29T14:10:00Z"/>
+  <w16cex:commentExtensible w16cex:durableId="43CFD211" w16cex:dateUtc="2024-02-29T14:10:00Z"/>
+  <w16cex:commentExtensible w16cex:durableId="38CA1225" w16cex:dateUtc="2024-02-29T14:10:00Z"/>
+  <w16cex:commentExtensible w16cex:durableId="22EDB46C" w16cex:dateUtc="2024-02-29T14:11:00Z"/>
+  <w16cex:commentExtensible w16cex:durableId="10866F37" w16cex:dateUtc="2024-02-29T14:11:00Z"/>
+  <w16cex:commentExtensible w16cex:durableId="516AB5EE" w16cex:dateUtc="2024-02-29T14:11:00Z"/>
+  <w16cex:commentExtensible w16cex:durableId="5E72CA3C" w16cex:dateUtc="2024-02-29T14:12:00Z"/>
+  <w16cex:commentExtensible w16cex:durableId="51C13B9D" w16cex:dateUtc="2024-02-29T14:12:00Z"/>
+</w16cex:commentsExtensible>
+</file>
+
+<file path=word/commentsIds.xml><?xml version="1.0" encoding="utf-8"?>
+<w16cid:commentsIds xmlns:wpc="http://schemas.microsoft.com/office/word/2010/wordprocessingCanvas" xmlns:cx="http://schemas.microsoft.com/office/drawing/2014/chartex" xmlns:cx1="http://schemas.microsoft.com/office/drawing/2015/9/8/chartex" xmlns:cx2="http://schemas.microsoft.com/office/drawing/2015/10/21/chartex" xmlns:cx3="http://schemas.microsoft.com/office/drawing/2016/5/9/chartex" xmlns:cx4="http://schemas.microsoft.com/office/drawing/2016/5/10/chartex" xmlns:cx5="http://schemas.microsoft.com/office/drawing/2016/5/11/chartex" xmlns:cx6="http://schemas.microsoft.com/office/drawing/2016/5/12/chartex" xmlns:cx7="http://schemas.microsoft.com/office/drawing/2016/5/13/chartex" xmlns:cx8="http://schemas.microsoft.com/office/drawing/2016/5/14/chartex" xmlns:mc="http://schemas.openxmlformats.org/markup-compatibility/2006" xmlns:aink="http://schemas.microsoft.com/office/drawing/2016/ink" xmlns:am3d="http://schemas.microsoft.com/office/drawing/2017/model3d" xmlns:o="urn:schemas-microsoft-com:office:office" xmlns:oel="http://schemas.microsoft.com/office/2019/extlst" xmlns:r="http://schemas.openxmlformats.org/officeDocument/2006/relationships" xmlns:m="http://schemas.openxmlformats.org/officeDocument/2006/math" xmlns:v="urn:schemas-microsoft-com:vml" xmlns:wp14="http://schemas.microsoft.com/office/word/2010/wordprocessingDrawing" xmlns:wp="http://schemas.openxmlformats.org/drawingml/2006/wordprocessingDrawing" xmlns:w10="urn:schemas-microsoft-com:office:word" xmlns:w="http://schemas.openxmlformats.org/wordprocessingml/2006/main" xmlns:w14="http://schemas.microsoft.com/office/word/2010/wordml" xmlns:w15="http://schemas.microsoft.com/office/word/2012/wordml" xmlns:w16cex="http://schemas.microsoft.com/office/word/2018/wordml/cex" xmlns:w16cid="http://schemas.microsoft.com/office/word/2016/wordml/cid" xmlns:w16="http://schemas.microsoft.com/office/word/2018/wordml" xmlns:w16sdtdh="http://schemas.microsoft.com/office/word/2020/wordml/sdtdatahash" xmlns:w16se="http://schemas.microsoft.com/office/word/2015/wordml/symex" xmlns:wpg="http://schemas.microsoft.com/office/word/2010/wordprocessingGroup" xmlns:wpi="http://schemas.microsoft.com/office/word/2010/wordprocessingInk" xmlns:wne="http://schemas.microsoft.com/office/word/2006/wordml" xmlns:wps="http://schemas.microsoft.com/office/word/2010/wordprocessingShape" mc:Ignorable="w14 w15 w16se w16cid w16 w16cex w16sdtdh wp14">
+  <w16cid:commentId w16cid:paraId="5FA84E37" w16cid:durableId="3DDE3BB5"/>
+  <w16cid:commentId w16cid:paraId="3BF5094C" w16cid:durableId="4DA14623"/>
+  <w16cid:commentId w16cid:paraId="4A4233ED" w16cid:durableId="65E884D8"/>
+  <w16cid:commentId w16cid:paraId="754D4A2B" w16cid:durableId="31C306EF"/>
+  <w16cid:commentId w16cid:paraId="4D6A795F" w16cid:durableId="6EACC90B"/>
+  <w16cid:commentId w16cid:paraId="472AC5F5" w16cid:durableId="79D1E708"/>
+  <w16cid:commentId w16cid:paraId="1507F6CE" w16cid:durableId="2C933E64"/>
+  <w16cid:commentId w16cid:paraId="08611D18" w16cid:durableId="2E2989E9"/>
+  <w16cid:commentId w16cid:paraId="062C1C6C" w16cid:durableId="10AD67AD"/>
+  <w16cid:commentId w16cid:paraId="65C33D36" w16cid:durableId="70E6D9BB"/>
+  <w16cid:commentId w16cid:paraId="27B6DEE4" w16cid:durableId="21E466DB"/>
+  <w16cid:commentId w16cid:paraId="2B07A34E" w16cid:durableId="7A742407"/>
+  <w16cid:commentId w16cid:paraId="67F81B60" w16cid:durableId="61A862AC"/>
+  <w16cid:commentId w16cid:paraId="1ACD21BB" w16cid:durableId="1AFC463E"/>
+  <w16cid:commentId w16cid:paraId="2FA2C8FE" w16cid:durableId="43CFD211"/>
+  <w16cid:commentId w16cid:paraId="70B49CB1" w16cid:durableId="38CA1225"/>
+  <w16cid:commentId w16cid:paraId="397A55FB" w16cid:durableId="22EDB46C"/>
+  <w16cid:commentId w16cid:paraId="41189647" w16cid:durableId="10866F37"/>
+  <w16cid:commentId w16cid:paraId="05A29658" w16cid:durableId="516AB5EE"/>
+  <w16cid:commentId w16cid:paraId="0D1B3506" w16cid:durableId="5E72CA3C"/>
+  <w16cid:commentId w16cid:paraId="6FC1AB6F" w16cid:durableId="51C13B9D"/>
+</w16cid:commentsIds>
 </file>
 
 <file path=word/endnotes.xml><?xml version="1.0" encoding="utf-8"?>
@@ -3259,7 +3911,7 @@
     <w:sdtContent>
       <w:p>
         <w:pPr>
-          <w:pStyle w:val="Voettekst"/>
+          <w:pStyle w:val="Footer"/>
         </w:pPr>
         <w:r>
           <w:rPr>
@@ -3429,7 +4081,7 @@
 <w:ftr xmlns:wpc="http://schemas.microsoft.com/office/word/2010/wordprocessingCanvas" xmlns:cx="http://schemas.microsoft.com/office/drawing/2014/chartex" xmlns:cx1="http://schemas.microsoft.com/office/drawing/2015/9/8/chartex" xmlns:cx2="http://schemas.microsoft.com/office/drawing/2015/10/21/chartex" xmlns:cx3="http://schemas.microsoft.com/office/drawing/2016/5/9/chartex" xmlns:cx4="http://schemas.microsoft.com/office/drawing/2016/5/10/chartex" xmlns:cx5="http://schemas.microsoft.com/office/drawing/2016/5/11/chartex" xmlns:cx6="http://schemas.microsoft.com/office/drawing/2016/5/12/chartex" xmlns:cx7="http://schemas.microsoft.com/office/drawing/2016/5/13/chartex" xmlns:cx8="http://schemas.microsoft.com/office/drawing/2016/5/14/chartex" xmlns:mc="http://schemas.openxmlformats.org/markup-compatibility/2006" xmlns:aink="http://schemas.microsoft.com/office/drawing/2016/ink" xmlns:am3d="http://schemas.microsoft.com/office/drawing/2017/model3d" xmlns:o="urn:schemas-microsoft-com:office:office" xmlns:oel="http://schemas.microsoft.com/office/2019/extlst" xmlns:r="http://schemas.openxmlformats.org/officeDocument/2006/relationships" xmlns:m="http://schemas.openxmlformats.org/officeDocument/2006/math" xmlns:v="urn:schemas-microsoft-com:vml" xmlns:wp14="http://schemas.microsoft.com/office/word/2010/wordprocessingDrawing" xmlns:wp="http://schemas.openxmlformats.org/drawingml/2006/wordprocessingDrawing" xmlns:w10="urn:schemas-microsoft-com:office:word" xmlns:w="http://schemas.openxmlformats.org/wordprocessingml/2006/main" xmlns:w14="http://schemas.microsoft.com/office/word/2010/wordml" xmlns:w15="http://schemas.microsoft.com/office/word/2012/wordml" xmlns:w16cex="http://schemas.microsoft.com/office/word/2018/wordml/cex" xmlns:w16cid="http://schemas.microsoft.com/office/word/2016/wordml/cid" xmlns:w16="http://schemas.microsoft.com/office/word/2018/wordml" xmlns:w16sdtdh="http://schemas.microsoft.com/office/word/2020/wordml/sdtdatahash" xmlns:w16se="http://schemas.microsoft.com/office/word/2015/wordml/symex" xmlns:wpg="http://schemas.microsoft.com/office/word/2010/wordprocessingGroup" xmlns:wpi="http://schemas.microsoft.com/office/word/2010/wordprocessingInk" xmlns:wne="http://schemas.microsoft.com/office/word/2006/wordml" xmlns:wps="http://schemas.microsoft.com/office/word/2010/wordprocessingShape" mc:Ignorable="w14 w15 w16se w16cid w16 w16cex w16sdtdh wp14">
   <w:p>
     <w:pPr>
-      <w:pStyle w:val="Voettekst"/>
+      <w:pStyle w:val="Footer"/>
     </w:pPr>
   </w:p>
 </w:ftr>
@@ -3820,7 +4472,7 @@
     <w:lvl w:ilvl="0">
       <w:start w:val="1"/>
       <w:numFmt w:val="decimal"/>
-      <w:pStyle w:val="Kop1"/>
+      <w:pStyle w:val="Heading1"/>
       <w:lvlText w:val="%1"/>
       <w:lvlJc w:val="left"/>
       <w:pPr>
@@ -3830,7 +4482,7 @@
     <w:lvl w:ilvl="1">
       <w:start w:val="1"/>
       <w:numFmt w:val="decimal"/>
-      <w:pStyle w:val="Kop2"/>
+      <w:pStyle w:val="Heading2"/>
       <w:lvlText w:val="%1.%2"/>
       <w:lvlJc w:val="left"/>
       <w:pPr>
@@ -3840,7 +4492,7 @@
     <w:lvl w:ilvl="2">
       <w:start w:val="1"/>
       <w:numFmt w:val="decimal"/>
-      <w:pStyle w:val="Kop3"/>
+      <w:pStyle w:val="Heading3"/>
       <w:lvlText w:val="%1.%2.%3"/>
       <w:lvlJc w:val="left"/>
       <w:pPr>
@@ -3850,7 +4502,7 @@
     <w:lvl w:ilvl="3">
       <w:start w:val="1"/>
       <w:numFmt w:val="decimal"/>
-      <w:pStyle w:val="Kop4"/>
+      <w:pStyle w:val="Heading4"/>
       <w:lvlText w:val="%1.%2.%3.%4"/>
       <w:lvlJc w:val="left"/>
       <w:pPr>
@@ -3860,7 +4512,7 @@
     <w:lvl w:ilvl="4">
       <w:start w:val="1"/>
       <w:numFmt w:val="decimal"/>
-      <w:pStyle w:val="Kop5"/>
+      <w:pStyle w:val="Heading5"/>
       <w:lvlText w:val="%1.%2.%3.%4.%5"/>
       <w:lvlJc w:val="left"/>
       <w:pPr>
@@ -3870,7 +4522,7 @@
     <w:lvl w:ilvl="5">
       <w:start w:val="1"/>
       <w:numFmt w:val="decimal"/>
-      <w:pStyle w:val="Kop6"/>
+      <w:pStyle w:val="Heading6"/>
       <w:lvlText w:val="%1.%2.%3.%4.%5.%6"/>
       <w:lvlJc w:val="left"/>
       <w:pPr>
@@ -3880,7 +4532,7 @@
     <w:lvl w:ilvl="6">
       <w:start w:val="1"/>
       <w:numFmt w:val="decimal"/>
-      <w:pStyle w:val="Kop7"/>
+      <w:pStyle w:val="Heading7"/>
       <w:lvlText w:val="%1.%2.%3.%4.%5.%6.%7"/>
       <w:lvlJc w:val="left"/>
       <w:pPr>
@@ -3890,7 +4542,7 @@
     <w:lvl w:ilvl="7">
       <w:start w:val="1"/>
       <w:numFmt w:val="decimal"/>
-      <w:pStyle w:val="Kop8"/>
+      <w:pStyle w:val="Heading8"/>
       <w:lvlText w:val="%1.%2.%3.%4.%5.%6.%7.%8"/>
       <w:lvlJc w:val="left"/>
       <w:pPr>
@@ -3900,7 +4552,7 @@
     <w:lvl w:ilvl="8">
       <w:start w:val="1"/>
       <w:numFmt w:val="decimal"/>
-      <w:pStyle w:val="Kop9"/>
+      <w:pStyle w:val="Heading9"/>
       <w:lvlText w:val="%1.%2.%3.%4.%5.%6.%7.%8.%9"/>
       <w:lvlJc w:val="left"/>
       <w:pPr>
@@ -4493,6 +5145,14 @@
     <w:abstractNumId w:val="3"/>
   </w:num>
 </w:numbering>
+</file>
+
+<file path=word/people.xml><?xml version="1.0" encoding="utf-8"?>
+<w15:people xmlns:wpc="http://schemas.microsoft.com/office/word/2010/wordprocessingCanvas" xmlns:cx="http://schemas.microsoft.com/office/drawing/2014/chartex" xmlns:cx1="http://schemas.microsoft.com/office/drawing/2015/9/8/chartex" xmlns:cx2="http://schemas.microsoft.com/office/drawing/2015/10/21/chartex" xmlns:cx3="http://schemas.microsoft.com/office/drawing/2016/5/9/chartex" xmlns:cx4="http://schemas.microsoft.com/office/drawing/2016/5/10/chartex" xmlns:cx5="http://schemas.microsoft.com/office/drawing/2016/5/11/chartex" xmlns:cx6="http://schemas.microsoft.com/office/drawing/2016/5/12/chartex" xmlns:cx7="http://schemas.microsoft.com/office/drawing/2016/5/13/chartex" xmlns:cx8="http://schemas.microsoft.com/office/drawing/2016/5/14/chartex" xmlns:mc="http://schemas.openxmlformats.org/markup-compatibility/2006" xmlns:aink="http://schemas.microsoft.com/office/drawing/2016/ink" xmlns:am3d="http://schemas.microsoft.com/office/drawing/2017/model3d" xmlns:o="urn:schemas-microsoft-com:office:office" xmlns:oel="http://schemas.microsoft.com/office/2019/extlst" xmlns:r="http://schemas.openxmlformats.org/officeDocument/2006/relationships" xmlns:m="http://schemas.openxmlformats.org/officeDocument/2006/math" xmlns:v="urn:schemas-microsoft-com:vml" xmlns:wp14="http://schemas.microsoft.com/office/word/2010/wordprocessingDrawing" xmlns:wp="http://schemas.openxmlformats.org/drawingml/2006/wordprocessingDrawing" xmlns:w10="urn:schemas-microsoft-com:office:word" xmlns:w="http://schemas.openxmlformats.org/wordprocessingml/2006/main" xmlns:w14="http://schemas.microsoft.com/office/word/2010/wordml" xmlns:w15="http://schemas.microsoft.com/office/word/2012/wordml" xmlns:w16cex="http://schemas.microsoft.com/office/word/2018/wordml/cex" xmlns:w16cid="http://schemas.microsoft.com/office/word/2016/wordml/cid" xmlns:w16="http://schemas.microsoft.com/office/word/2018/wordml" xmlns:w16sdtdh="http://schemas.microsoft.com/office/word/2020/wordml/sdtdatahash" xmlns:w16se="http://schemas.microsoft.com/office/word/2015/wordml/symex" xmlns:wpg="http://schemas.microsoft.com/office/word/2010/wordprocessingGroup" xmlns:wpi="http://schemas.microsoft.com/office/word/2010/wordprocessingInk" xmlns:wne="http://schemas.microsoft.com/office/word/2006/wordml" xmlns:wps="http://schemas.microsoft.com/office/word/2010/wordprocessingShape" mc:Ignorable="w14 w15 w16se w16cid w16 w16cex w16sdtdh wp14">
+  <w15:person w15:author="Pjotr Brunain">
+    <w15:presenceInfo w15:providerId="AD" w15:userId="S::pjotr.brunain@student.odisee.be::15755ddc-d4cd-490c-b1d3-dce842b1f127"/>
+  </w15:person>
+</w15:people>
 </file>
 
 <file path=word/styles.xml><?xml version="1.0" encoding="utf-8"?>
@@ -4891,15 +5551,15 @@
     <w:lsdException w:name="Unresolved Mention" w:semiHidden="1" w:unhideWhenUsed="1"/>
     <w:lsdException w:name="Smart Link" w:semiHidden="1" w:unhideWhenUsed="1"/>
   </w:latentStyles>
-  <w:style w:type="paragraph" w:default="1" w:styleId="Standaard">
+  <w:style w:type="paragraph" w:default="1" w:styleId="Normal">
     <w:name w:val="Normal"/>
     <w:qFormat/>
   </w:style>
-  <w:style w:type="paragraph" w:styleId="Kop1">
+  <w:style w:type="paragraph" w:styleId="Heading1">
     <w:name w:val="heading 1"/>
-    <w:basedOn w:val="Standaard"/>
-    <w:next w:val="Standaard"/>
-    <w:link w:val="Kop1Char"/>
+    <w:basedOn w:val="Normal"/>
+    <w:next w:val="Normal"/>
+    <w:link w:val="Heading1Char"/>
     <w:uiPriority w:val="9"/>
     <w:qFormat/>
     <w:rsid w:val="001A27AA"/>
@@ -4919,11 +5579,11 @@
       <w:szCs w:val="40"/>
     </w:rPr>
   </w:style>
-  <w:style w:type="paragraph" w:styleId="Kop2">
+  <w:style w:type="paragraph" w:styleId="Heading2">
     <w:name w:val="heading 2"/>
-    <w:basedOn w:val="Standaard"/>
-    <w:next w:val="Standaard"/>
-    <w:link w:val="Kop2Char"/>
+    <w:basedOn w:val="Normal"/>
+    <w:next w:val="Normal"/>
+    <w:link w:val="Heading2Char"/>
     <w:uiPriority w:val="9"/>
     <w:unhideWhenUsed/>
     <w:qFormat/>
@@ -4945,11 +5605,11 @@
       <w:szCs w:val="32"/>
     </w:rPr>
   </w:style>
-  <w:style w:type="paragraph" w:styleId="Kop3">
+  <w:style w:type="paragraph" w:styleId="Heading3">
     <w:name w:val="heading 3"/>
-    <w:basedOn w:val="Standaard"/>
-    <w:next w:val="Standaard"/>
-    <w:link w:val="Kop3Char"/>
+    <w:basedOn w:val="Normal"/>
+    <w:next w:val="Normal"/>
+    <w:link w:val="Heading3Char"/>
     <w:uiPriority w:val="9"/>
     <w:unhideWhenUsed/>
     <w:qFormat/>
@@ -4971,11 +5631,11 @@
       <w:szCs w:val="28"/>
     </w:rPr>
   </w:style>
-  <w:style w:type="paragraph" w:styleId="Kop4">
+  <w:style w:type="paragraph" w:styleId="Heading4">
     <w:name w:val="heading 4"/>
-    <w:basedOn w:val="Standaard"/>
-    <w:next w:val="Standaard"/>
-    <w:link w:val="Kop4Char"/>
+    <w:basedOn w:val="Normal"/>
+    <w:next w:val="Normal"/>
+    <w:link w:val="Heading4Char"/>
     <w:uiPriority w:val="9"/>
     <w:semiHidden/>
     <w:unhideWhenUsed/>
@@ -4998,11 +5658,11 @@
       <w:color w:val="0F4761" w:themeColor="accent1" w:themeShade="BF"/>
     </w:rPr>
   </w:style>
-  <w:style w:type="paragraph" w:styleId="Kop5">
+  <w:style w:type="paragraph" w:styleId="Heading5">
     <w:name w:val="heading 5"/>
-    <w:basedOn w:val="Standaard"/>
-    <w:next w:val="Standaard"/>
-    <w:link w:val="Kop5Char"/>
+    <w:basedOn w:val="Normal"/>
+    <w:next w:val="Normal"/>
+    <w:link w:val="Heading5Char"/>
     <w:uiPriority w:val="9"/>
     <w:semiHidden/>
     <w:unhideWhenUsed/>
@@ -5023,11 +5683,11 @@
       <w:color w:val="0F4761" w:themeColor="accent1" w:themeShade="BF"/>
     </w:rPr>
   </w:style>
-  <w:style w:type="paragraph" w:styleId="Kop6">
+  <w:style w:type="paragraph" w:styleId="Heading6">
     <w:name w:val="heading 6"/>
-    <w:basedOn w:val="Standaard"/>
-    <w:next w:val="Standaard"/>
-    <w:link w:val="Kop6Char"/>
+    <w:basedOn w:val="Normal"/>
+    <w:next w:val="Normal"/>
+    <w:link w:val="Heading6Char"/>
     <w:uiPriority w:val="9"/>
     <w:semiHidden/>
     <w:unhideWhenUsed/>
@@ -5050,11 +5710,11 @@
       <w:color w:val="595959" w:themeColor="text1" w:themeTint="A6"/>
     </w:rPr>
   </w:style>
-  <w:style w:type="paragraph" w:styleId="Kop7">
+  <w:style w:type="paragraph" w:styleId="Heading7">
     <w:name w:val="heading 7"/>
-    <w:basedOn w:val="Standaard"/>
-    <w:next w:val="Standaard"/>
-    <w:link w:val="Kop7Char"/>
+    <w:basedOn w:val="Normal"/>
+    <w:next w:val="Normal"/>
+    <w:link w:val="Heading7Char"/>
     <w:uiPriority w:val="9"/>
     <w:semiHidden/>
     <w:unhideWhenUsed/>
@@ -5075,11 +5735,11 @@
       <w:color w:val="595959" w:themeColor="text1" w:themeTint="A6"/>
     </w:rPr>
   </w:style>
-  <w:style w:type="paragraph" w:styleId="Kop8">
+  <w:style w:type="paragraph" w:styleId="Heading8">
     <w:name w:val="heading 8"/>
-    <w:basedOn w:val="Standaard"/>
-    <w:next w:val="Standaard"/>
-    <w:link w:val="Kop8Char"/>
+    <w:basedOn w:val="Normal"/>
+    <w:next w:val="Normal"/>
+    <w:link w:val="Heading8Char"/>
     <w:uiPriority w:val="9"/>
     <w:semiHidden/>
     <w:unhideWhenUsed/>
@@ -5102,11 +5762,11 @@
       <w:color w:val="272727" w:themeColor="text1" w:themeTint="D8"/>
     </w:rPr>
   </w:style>
-  <w:style w:type="paragraph" w:styleId="Kop9">
+  <w:style w:type="paragraph" w:styleId="Heading9">
     <w:name w:val="heading 9"/>
-    <w:basedOn w:val="Standaard"/>
-    <w:next w:val="Standaard"/>
-    <w:link w:val="Kop9Char"/>
+    <w:basedOn w:val="Normal"/>
+    <w:next w:val="Normal"/>
+    <w:link w:val="Heading9Char"/>
     <w:uiPriority w:val="9"/>
     <w:semiHidden/>
     <w:unhideWhenUsed/>
@@ -5127,13 +5787,13 @@
       <w:color w:val="272727" w:themeColor="text1" w:themeTint="D8"/>
     </w:rPr>
   </w:style>
-  <w:style w:type="character" w:default="1" w:styleId="Standaardalinea-lettertype">
+  <w:style w:type="character" w:default="1" w:styleId="DefaultParagraphFont">
     <w:name w:val="Default Paragraph Font"/>
     <w:uiPriority w:val="1"/>
     <w:semiHidden/>
     <w:unhideWhenUsed/>
   </w:style>
-  <w:style w:type="table" w:default="1" w:styleId="Standaardtabel">
+  <w:style w:type="table" w:default="1" w:styleId="TableNormal">
     <w:name w:val="Normal Table"/>
     <w:uiPriority w:val="99"/>
     <w:semiHidden/>
@@ -5148,16 +5808,16 @@
       </w:tblCellMar>
     </w:tblPr>
   </w:style>
-  <w:style w:type="numbering" w:default="1" w:styleId="Geenlijst">
+  <w:style w:type="numbering" w:default="1" w:styleId="NoList">
     <w:name w:val="No List"/>
     <w:uiPriority w:val="99"/>
     <w:semiHidden/>
     <w:unhideWhenUsed/>
   </w:style>
-  <w:style w:type="character" w:customStyle="1" w:styleId="Kop1Char">
-    <w:name w:val="Kop 1 Char"/>
-    <w:basedOn w:val="Standaardalinea-lettertype"/>
-    <w:link w:val="Kop1"/>
+  <w:style w:type="character" w:customStyle="1" w:styleId="Heading1Char">
+    <w:name w:val="Heading 1 Char"/>
+    <w:basedOn w:val="DefaultParagraphFont"/>
+    <w:link w:val="Heading1"/>
     <w:uiPriority w:val="9"/>
     <w:rsid w:val="001A27AA"/>
     <w:rPr>
@@ -5167,10 +5827,10 @@
       <w:szCs w:val="40"/>
     </w:rPr>
   </w:style>
-  <w:style w:type="character" w:customStyle="1" w:styleId="Kop2Char">
-    <w:name w:val="Kop 2 Char"/>
-    <w:basedOn w:val="Standaardalinea-lettertype"/>
-    <w:link w:val="Kop2"/>
+  <w:style w:type="character" w:customStyle="1" w:styleId="Heading2Char">
+    <w:name w:val="Heading 2 Char"/>
+    <w:basedOn w:val="DefaultParagraphFont"/>
+    <w:link w:val="Heading2"/>
     <w:uiPriority w:val="9"/>
     <w:rsid w:val="001A27AA"/>
     <w:rPr>
@@ -5180,10 +5840,10 @@
       <w:szCs w:val="32"/>
     </w:rPr>
   </w:style>
-  <w:style w:type="character" w:customStyle="1" w:styleId="Kop3Char">
-    <w:name w:val="Kop 3 Char"/>
-    <w:basedOn w:val="Standaardalinea-lettertype"/>
-    <w:link w:val="Kop3"/>
+  <w:style w:type="character" w:customStyle="1" w:styleId="Heading3Char">
+    <w:name w:val="Heading 3 Char"/>
+    <w:basedOn w:val="DefaultParagraphFont"/>
+    <w:link w:val="Heading3"/>
     <w:uiPriority w:val="9"/>
     <w:rsid w:val="001A27AA"/>
     <w:rPr>
@@ -5193,10 +5853,10 @@
       <w:szCs w:val="28"/>
     </w:rPr>
   </w:style>
-  <w:style w:type="character" w:customStyle="1" w:styleId="Kop4Char">
-    <w:name w:val="Kop 4 Char"/>
-    <w:basedOn w:val="Standaardalinea-lettertype"/>
-    <w:link w:val="Kop4"/>
+  <w:style w:type="character" w:customStyle="1" w:styleId="Heading4Char">
+    <w:name w:val="Heading 4 Char"/>
+    <w:basedOn w:val="DefaultParagraphFont"/>
+    <w:link w:val="Heading4"/>
     <w:uiPriority w:val="9"/>
     <w:semiHidden/>
     <w:rsid w:val="001A27AA"/>
@@ -5207,10 +5867,10 @@
       <w:color w:val="0F4761" w:themeColor="accent1" w:themeShade="BF"/>
     </w:rPr>
   </w:style>
-  <w:style w:type="character" w:customStyle="1" w:styleId="Kop5Char">
-    <w:name w:val="Kop 5 Char"/>
-    <w:basedOn w:val="Standaardalinea-lettertype"/>
-    <w:link w:val="Kop5"/>
+  <w:style w:type="character" w:customStyle="1" w:styleId="Heading5Char">
+    <w:name w:val="Heading 5 Char"/>
+    <w:basedOn w:val="DefaultParagraphFont"/>
+    <w:link w:val="Heading5"/>
     <w:uiPriority w:val="9"/>
     <w:semiHidden/>
     <w:rsid w:val="001A27AA"/>
@@ -5219,10 +5879,10 @@
       <w:color w:val="0F4761" w:themeColor="accent1" w:themeShade="BF"/>
     </w:rPr>
   </w:style>
-  <w:style w:type="character" w:customStyle="1" w:styleId="Kop6Char">
-    <w:name w:val="Kop 6 Char"/>
-    <w:basedOn w:val="Standaardalinea-lettertype"/>
-    <w:link w:val="Kop6"/>
+  <w:style w:type="character" w:customStyle="1" w:styleId="Heading6Char">
+    <w:name w:val="Heading 6 Char"/>
+    <w:basedOn w:val="DefaultParagraphFont"/>
+    <w:link w:val="Heading6"/>
     <w:uiPriority w:val="9"/>
     <w:semiHidden/>
     <w:rsid w:val="001A27AA"/>
@@ -5233,10 +5893,10 @@
       <w:color w:val="595959" w:themeColor="text1" w:themeTint="A6"/>
     </w:rPr>
   </w:style>
-  <w:style w:type="character" w:customStyle="1" w:styleId="Kop7Char">
-    <w:name w:val="Kop 7 Char"/>
-    <w:basedOn w:val="Standaardalinea-lettertype"/>
-    <w:link w:val="Kop7"/>
+  <w:style w:type="character" w:customStyle="1" w:styleId="Heading7Char">
+    <w:name w:val="Heading 7 Char"/>
+    <w:basedOn w:val="DefaultParagraphFont"/>
+    <w:link w:val="Heading7"/>
     <w:uiPriority w:val="9"/>
     <w:semiHidden/>
     <w:rsid w:val="001A27AA"/>
@@ -5245,10 +5905,10 @@
       <w:color w:val="595959" w:themeColor="text1" w:themeTint="A6"/>
     </w:rPr>
   </w:style>
-  <w:style w:type="character" w:customStyle="1" w:styleId="Kop8Char">
-    <w:name w:val="Kop 8 Char"/>
-    <w:basedOn w:val="Standaardalinea-lettertype"/>
-    <w:link w:val="Kop8"/>
+  <w:style w:type="character" w:customStyle="1" w:styleId="Heading8Char">
+    <w:name w:val="Heading 8 Char"/>
+    <w:basedOn w:val="DefaultParagraphFont"/>
+    <w:link w:val="Heading8"/>
     <w:uiPriority w:val="9"/>
     <w:semiHidden/>
     <w:rsid w:val="001A27AA"/>
@@ -5259,10 +5919,10 @@
       <w:color w:val="272727" w:themeColor="text1" w:themeTint="D8"/>
     </w:rPr>
   </w:style>
-  <w:style w:type="character" w:customStyle="1" w:styleId="Kop9Char">
-    <w:name w:val="Kop 9 Char"/>
-    <w:basedOn w:val="Standaardalinea-lettertype"/>
-    <w:link w:val="Kop9"/>
+  <w:style w:type="character" w:customStyle="1" w:styleId="Heading9Char">
+    <w:name w:val="Heading 9 Char"/>
+    <w:basedOn w:val="DefaultParagraphFont"/>
+    <w:link w:val="Heading9"/>
     <w:uiPriority w:val="9"/>
     <w:semiHidden/>
     <w:rsid w:val="001A27AA"/>
@@ -5271,11 +5931,11 @@
       <w:color w:val="272727" w:themeColor="text1" w:themeTint="D8"/>
     </w:rPr>
   </w:style>
-  <w:style w:type="paragraph" w:styleId="Titel">
+  <w:style w:type="paragraph" w:styleId="Title">
     <w:name w:val="Title"/>
-    <w:basedOn w:val="Standaard"/>
-    <w:next w:val="Standaard"/>
-    <w:link w:val="TitelChar"/>
+    <w:basedOn w:val="Normal"/>
+    <w:next w:val="Normal"/>
+    <w:link w:val="TitleChar"/>
     <w:uiPriority w:val="10"/>
     <w:qFormat/>
     <w:rsid w:val="001A27AA"/>
@@ -5291,10 +5951,10 @@
       <w:szCs w:val="56"/>
     </w:rPr>
   </w:style>
-  <w:style w:type="character" w:customStyle="1" w:styleId="TitelChar">
-    <w:name w:val="Titel Char"/>
-    <w:basedOn w:val="Standaardalinea-lettertype"/>
-    <w:link w:val="Titel"/>
+  <w:style w:type="character" w:customStyle="1" w:styleId="TitleChar">
+    <w:name w:val="Title Char"/>
+    <w:basedOn w:val="DefaultParagraphFont"/>
+    <w:link w:val="Title"/>
     <w:uiPriority w:val="10"/>
     <w:rsid w:val="001A27AA"/>
     <w:rPr>
@@ -5305,11 +5965,11 @@
       <w:szCs w:val="56"/>
     </w:rPr>
   </w:style>
-  <w:style w:type="paragraph" w:styleId="Ondertitel">
+  <w:style w:type="paragraph" w:styleId="Subtitle">
     <w:name w:val="Subtitle"/>
-    <w:basedOn w:val="Standaard"/>
-    <w:next w:val="Standaard"/>
-    <w:link w:val="OndertitelChar"/>
+    <w:basedOn w:val="Normal"/>
+    <w:next w:val="Normal"/>
+    <w:link w:val="SubtitleChar"/>
     <w:uiPriority w:val="11"/>
     <w:qFormat/>
     <w:rsid w:val="001A27AA"/>
@@ -5326,10 +5986,10 @@
       <w:szCs w:val="28"/>
     </w:rPr>
   </w:style>
-  <w:style w:type="character" w:customStyle="1" w:styleId="OndertitelChar">
-    <w:name w:val="Ondertitel Char"/>
-    <w:basedOn w:val="Standaardalinea-lettertype"/>
-    <w:link w:val="Ondertitel"/>
+  <w:style w:type="character" w:customStyle="1" w:styleId="SubtitleChar">
+    <w:name w:val="Subtitle Char"/>
+    <w:basedOn w:val="DefaultParagraphFont"/>
+    <w:link w:val="Subtitle"/>
     <w:uiPriority w:val="11"/>
     <w:rsid w:val="001A27AA"/>
     <w:rPr>
@@ -5340,11 +6000,11 @@
       <w:szCs w:val="28"/>
     </w:rPr>
   </w:style>
-  <w:style w:type="paragraph" w:styleId="Citaat">
+  <w:style w:type="paragraph" w:styleId="Quote">
     <w:name w:val="Quote"/>
-    <w:basedOn w:val="Standaard"/>
-    <w:next w:val="Standaard"/>
-    <w:link w:val="CitaatChar"/>
+    <w:basedOn w:val="Normal"/>
+    <w:next w:val="Normal"/>
+    <w:link w:val="QuoteChar"/>
     <w:uiPriority w:val="29"/>
     <w:qFormat/>
     <w:rsid w:val="001A27AA"/>
@@ -5358,10 +6018,10 @@
       <w:color w:val="404040" w:themeColor="text1" w:themeTint="BF"/>
     </w:rPr>
   </w:style>
-  <w:style w:type="character" w:customStyle="1" w:styleId="CitaatChar">
-    <w:name w:val="Citaat Char"/>
-    <w:basedOn w:val="Standaardalinea-lettertype"/>
-    <w:link w:val="Citaat"/>
+  <w:style w:type="character" w:customStyle="1" w:styleId="QuoteChar">
+    <w:name w:val="Quote Char"/>
+    <w:basedOn w:val="DefaultParagraphFont"/>
+    <w:link w:val="Quote"/>
     <w:uiPriority w:val="29"/>
     <w:rsid w:val="001A27AA"/>
     <w:rPr>
@@ -5370,9 +6030,9 @@
       <w:color w:val="404040" w:themeColor="text1" w:themeTint="BF"/>
     </w:rPr>
   </w:style>
-  <w:style w:type="paragraph" w:styleId="Lijstalinea">
+  <w:style w:type="paragraph" w:styleId="ListParagraph">
     <w:name w:val="List Paragraph"/>
-    <w:basedOn w:val="Standaard"/>
+    <w:basedOn w:val="Normal"/>
     <w:uiPriority w:val="34"/>
     <w:qFormat/>
     <w:rsid w:val="001A27AA"/>
@@ -5381,9 +6041,9 @@
       <w:contextualSpacing/>
     </w:pPr>
   </w:style>
-  <w:style w:type="character" w:styleId="Intensievebenadrukking">
+  <w:style w:type="character" w:styleId="IntenseEmphasis">
     <w:name w:val="Intense Emphasis"/>
-    <w:basedOn w:val="Standaardalinea-lettertype"/>
+    <w:basedOn w:val="DefaultParagraphFont"/>
     <w:uiPriority w:val="21"/>
     <w:qFormat/>
     <w:rsid w:val="001A27AA"/>
@@ -5393,11 +6053,11 @@
       <w:color w:val="0F4761" w:themeColor="accent1" w:themeShade="BF"/>
     </w:rPr>
   </w:style>
-  <w:style w:type="paragraph" w:styleId="Duidelijkcitaat">
+  <w:style w:type="paragraph" w:styleId="IntenseQuote">
     <w:name w:val="Intense Quote"/>
-    <w:basedOn w:val="Standaard"/>
-    <w:next w:val="Standaard"/>
-    <w:link w:val="DuidelijkcitaatChar"/>
+    <w:basedOn w:val="Normal"/>
+    <w:next w:val="Normal"/>
+    <w:link w:val="IntenseQuoteChar"/>
     <w:uiPriority w:val="30"/>
     <w:qFormat/>
     <w:rsid w:val="001A27AA"/>
@@ -5416,10 +6076,10 @@
       <w:color w:val="0F4761" w:themeColor="accent1" w:themeShade="BF"/>
     </w:rPr>
   </w:style>
-  <w:style w:type="character" w:customStyle="1" w:styleId="DuidelijkcitaatChar">
-    <w:name w:val="Duidelijk citaat Char"/>
-    <w:basedOn w:val="Standaardalinea-lettertype"/>
-    <w:link w:val="Duidelijkcitaat"/>
+  <w:style w:type="character" w:customStyle="1" w:styleId="IntenseQuoteChar">
+    <w:name w:val="Intense Quote Char"/>
+    <w:basedOn w:val="DefaultParagraphFont"/>
+    <w:link w:val="IntenseQuote"/>
     <w:uiPriority w:val="30"/>
     <w:rsid w:val="001A27AA"/>
     <w:rPr>
@@ -5428,9 +6088,9 @@
       <w:color w:val="0F4761" w:themeColor="accent1" w:themeShade="BF"/>
     </w:rPr>
   </w:style>
-  <w:style w:type="character" w:styleId="Intensieveverwijzing">
+  <w:style w:type="character" w:styleId="IntenseReference">
     <w:name w:val="Intense Reference"/>
-    <w:basedOn w:val="Standaardalinea-lettertype"/>
+    <w:basedOn w:val="DefaultParagraphFont"/>
     <w:uiPriority w:val="32"/>
     <w:qFormat/>
     <w:rsid w:val="001A27AA"/>
@@ -5442,9 +6102,9 @@
       <w:spacing w:val="5"/>
     </w:rPr>
   </w:style>
-  <w:style w:type="character" w:styleId="Subtielebenadrukking">
+  <w:style w:type="character" w:styleId="SubtleEmphasis">
     <w:name w:val="Subtle Emphasis"/>
-    <w:basedOn w:val="Standaardalinea-lettertype"/>
+    <w:basedOn w:val="DefaultParagraphFont"/>
     <w:uiPriority w:val="19"/>
     <w:qFormat/>
     <w:rsid w:val="000931F4"/>
@@ -5454,10 +6114,10 @@
       <w:color w:val="404040" w:themeColor="text1" w:themeTint="BF"/>
     </w:rPr>
   </w:style>
-  <w:style w:type="paragraph" w:styleId="Koptekst">
+  <w:style w:type="paragraph" w:styleId="Header">
     <w:name w:val="header"/>
-    <w:basedOn w:val="Standaard"/>
-    <w:link w:val="KoptekstChar"/>
+    <w:basedOn w:val="Normal"/>
+    <w:link w:val="HeaderChar"/>
     <w:uiPriority w:val="99"/>
     <w:unhideWhenUsed/>
     <w:rsid w:val="00F914D6"/>
@@ -5469,17 +6129,17 @@
       <w:spacing w:after="0" w:line="240" w:lineRule="auto"/>
     </w:pPr>
   </w:style>
-  <w:style w:type="character" w:customStyle="1" w:styleId="KoptekstChar">
-    <w:name w:val="Koptekst Char"/>
-    <w:basedOn w:val="Standaardalinea-lettertype"/>
-    <w:link w:val="Koptekst"/>
+  <w:style w:type="character" w:customStyle="1" w:styleId="HeaderChar">
+    <w:name w:val="Header Char"/>
+    <w:basedOn w:val="DefaultParagraphFont"/>
+    <w:link w:val="Header"/>
     <w:uiPriority w:val="99"/>
     <w:rsid w:val="00F914D6"/>
   </w:style>
-  <w:style w:type="paragraph" w:styleId="Voettekst">
+  <w:style w:type="paragraph" w:styleId="Footer">
     <w:name w:val="footer"/>
-    <w:basedOn w:val="Standaard"/>
-    <w:link w:val="VoettekstChar"/>
+    <w:basedOn w:val="Normal"/>
+    <w:link w:val="FooterChar"/>
     <w:uiPriority w:val="99"/>
     <w:unhideWhenUsed/>
     <w:rsid w:val="00F914D6"/>
@@ -5491,17 +6151,17 @@
       <w:spacing w:after="0" w:line="240" w:lineRule="auto"/>
     </w:pPr>
   </w:style>
-  <w:style w:type="character" w:customStyle="1" w:styleId="VoettekstChar">
-    <w:name w:val="Voettekst Char"/>
-    <w:basedOn w:val="Standaardalinea-lettertype"/>
-    <w:link w:val="Voettekst"/>
+  <w:style w:type="character" w:customStyle="1" w:styleId="FooterChar">
+    <w:name w:val="Footer Char"/>
+    <w:basedOn w:val="DefaultParagraphFont"/>
+    <w:link w:val="Footer"/>
     <w:uiPriority w:val="99"/>
     <w:rsid w:val="00F914D6"/>
   </w:style>
-  <w:style w:type="paragraph" w:styleId="Kopvaninhoudsopgave">
+  <w:style w:type="paragraph" w:styleId="TOCHeading">
     <w:name w:val="TOC Heading"/>
-    <w:basedOn w:val="Kop1"/>
-    <w:next w:val="Standaard"/>
+    <w:basedOn w:val="Heading1"/>
+    <w:next w:val="Normal"/>
     <w:uiPriority w:val="39"/>
     <w:unhideWhenUsed/>
     <w:qFormat/>
@@ -5520,10 +6180,10 @@
       <w14:ligatures w14:val="none"/>
     </w:rPr>
   </w:style>
-  <w:style w:type="paragraph" w:styleId="Inhopg1">
+  <w:style w:type="paragraph" w:styleId="TOC1">
     <w:name w:val="toc 1"/>
-    <w:basedOn w:val="Standaard"/>
-    <w:next w:val="Standaard"/>
+    <w:basedOn w:val="Normal"/>
+    <w:next w:val="Normal"/>
     <w:autoRedefine/>
     <w:uiPriority w:val="39"/>
     <w:unhideWhenUsed/>
@@ -5532,10 +6192,10 @@
       <w:spacing w:after="100"/>
     </w:pPr>
   </w:style>
-  <w:style w:type="paragraph" w:styleId="Inhopg2">
+  <w:style w:type="paragraph" w:styleId="TOC2">
     <w:name w:val="toc 2"/>
-    <w:basedOn w:val="Standaard"/>
-    <w:next w:val="Standaard"/>
+    <w:basedOn w:val="Normal"/>
+    <w:next w:val="Normal"/>
     <w:autoRedefine/>
     <w:uiPriority w:val="39"/>
     <w:unhideWhenUsed/>
@@ -5547,7 +6207,7 @@
   </w:style>
   <w:style w:type="character" w:styleId="Hyperlink">
     <w:name w:val="Hyperlink"/>
-    <w:basedOn w:val="Standaardalinea-lettertype"/>
+    <w:basedOn w:val="DefaultParagraphFont"/>
     <w:uiPriority w:val="99"/>
     <w:unhideWhenUsed/>
     <w:rsid w:val="008523C2"/>
@@ -5556,18 +6216,18 @@
       <w:u w:val="single"/>
     </w:rPr>
   </w:style>
-  <w:style w:type="character" w:styleId="Regelnummer">
+  <w:style w:type="character" w:styleId="LineNumber">
     <w:name w:val="line number"/>
-    <w:basedOn w:val="Standaardalinea-lettertype"/>
+    <w:basedOn w:val="DefaultParagraphFont"/>
     <w:uiPriority w:val="99"/>
     <w:semiHidden/>
     <w:unhideWhenUsed/>
     <w:rsid w:val="008523C2"/>
   </w:style>
-  <w:style w:type="paragraph" w:styleId="Inhopg3">
+  <w:style w:type="paragraph" w:styleId="TOC3">
     <w:name w:val="toc 3"/>
-    <w:basedOn w:val="Standaard"/>
-    <w:next w:val="Standaard"/>
+    <w:basedOn w:val="Normal"/>
+    <w:next w:val="Normal"/>
     <w:autoRedefine/>
     <w:uiPriority w:val="39"/>
     <w:unhideWhenUsed/>
@@ -5576,6 +6236,72 @@
       <w:spacing w:after="100"/>
       <w:ind w:left="440"/>
     </w:pPr>
+  </w:style>
+  <w:style w:type="character" w:styleId="CommentReference">
+    <w:name w:val="annotation reference"/>
+    <w:basedOn w:val="DefaultParagraphFont"/>
+    <w:uiPriority w:val="99"/>
+    <w:semiHidden/>
+    <w:unhideWhenUsed/>
+    <w:rsid w:val="004B2A77"/>
+    <w:rPr>
+      <w:sz w:val="16"/>
+      <w:szCs w:val="16"/>
+    </w:rPr>
+  </w:style>
+  <w:style w:type="paragraph" w:styleId="CommentText">
+    <w:name w:val="annotation text"/>
+    <w:basedOn w:val="Normal"/>
+    <w:link w:val="CommentTextChar"/>
+    <w:uiPriority w:val="99"/>
+    <w:unhideWhenUsed/>
+    <w:rsid w:val="004B2A77"/>
+    <w:pPr>
+      <w:spacing w:line="240" w:lineRule="auto"/>
+    </w:pPr>
+    <w:rPr>
+      <w:sz w:val="20"/>
+      <w:szCs w:val="20"/>
+    </w:rPr>
+  </w:style>
+  <w:style w:type="character" w:customStyle="1" w:styleId="CommentTextChar">
+    <w:name w:val="Comment Text Char"/>
+    <w:basedOn w:val="DefaultParagraphFont"/>
+    <w:link w:val="CommentText"/>
+    <w:uiPriority w:val="99"/>
+    <w:rsid w:val="004B2A77"/>
+    <w:rPr>
+      <w:sz w:val="20"/>
+      <w:szCs w:val="20"/>
+    </w:rPr>
+  </w:style>
+  <w:style w:type="paragraph" w:styleId="CommentSubject">
+    <w:name w:val="annotation subject"/>
+    <w:basedOn w:val="CommentText"/>
+    <w:next w:val="CommentText"/>
+    <w:link w:val="CommentSubjectChar"/>
+    <w:uiPriority w:val="99"/>
+    <w:semiHidden/>
+    <w:unhideWhenUsed/>
+    <w:rsid w:val="004B2A77"/>
+    <w:rPr>
+      <w:b/>
+      <w:bCs/>
+    </w:rPr>
+  </w:style>
+  <w:style w:type="character" w:customStyle="1" w:styleId="CommentSubjectChar">
+    <w:name w:val="Comment Subject Char"/>
+    <w:basedOn w:val="CommentTextChar"/>
+    <w:link w:val="CommentSubject"/>
+    <w:uiPriority w:val="99"/>
+    <w:semiHidden/>
+    <w:rsid w:val="004B2A77"/>
+    <w:rPr>
+      <w:b/>
+      <w:bCs/>
+      <w:sz w:val="20"/>
+      <w:szCs w:val="20"/>
+    </w:rPr>
   </w:style>
 </w:styles>
 </file>

</xml_diff>